<commit_message>
Actualizado Diagrama de Flujo
</commit_message>
<xml_diff>
--- a/PortadaDiseñoDetallado.docx
+++ b/PortadaDiseñoDetallado.docx
@@ -1300,6 +1300,9 @@
         <w:pStyle w:val="Texto"/>
       </w:pPr>
       <w:r>
+        <w:t xml:space="preserve">Decisión </w:t>
+      </w:r>
+      <w:r>
         <w:t>Arquitectura:</w:t>
       </w:r>
     </w:p>
@@ -1978,10 +1981,10 @@
                   <v:path o:extrusionok="f" gradientshapeok="t" o:connecttype="rect"/>
                   <o:lock v:ext="edit" aspectratio="t"/>
                 </v:shapetype>
-                <v:shape id="ole_rId12" o:spid="_x0000_i1025" type="#_x0000_t75" style="width:192.2pt;height:142.1pt;visibility:visible;mso-wrap-distance-right:0;mso-wrap-distance-bottom:14pt" o:ole="" filled="t">
+                <v:shape id="ole_rId12" o:spid="_x0000_i1025" type="#_x0000_t75" style="width:192pt;height:142.35pt;visibility:visible;mso-wrap-distance-right:0;mso-wrap-distance-bottom:14pt" o:ole="" filled="t">
                   <v:imagedata r:id="rId12" o:title=""/>
                 </v:shape>
-                <o:OLEObject Type="Embed" ProgID="PBrush" ShapeID="ole_rId12" DrawAspect="Content" ObjectID="_1775035045" r:id="rId13"/>
+                <o:OLEObject Type="Embed" ProgID="PBrush" ShapeID="ole_rId12" DrawAspect="Content" ObjectID="_1775045034" r:id="rId13"/>
               </w:object>
             </w:r>
           </w:p>
@@ -2434,13 +2437,8 @@
             <w:pPr>
               <w:pStyle w:val="Texto"/>
             </w:pPr>
-            <w:proofErr w:type="gramStart"/>
-            <w:r>
-              <w:t>Single</w:t>
-            </w:r>
-            <w:proofErr w:type="gramEnd"/>
-            <w:r>
-              <w:t xml:space="preserve"> </w:t>
+            <w:r>
+              <w:t xml:space="preserve">Single </w:t>
             </w:r>
             <w:proofErr w:type="spellStart"/>
             <w:r>
@@ -2628,13 +2626,8 @@
             <w:pPr>
               <w:pStyle w:val="Texto"/>
             </w:pPr>
-            <w:proofErr w:type="gramStart"/>
-            <w:r>
-              <w:t>Interface</w:t>
-            </w:r>
-            <w:proofErr w:type="gramEnd"/>
-            <w:r>
-              <w:t xml:space="preserve"> </w:t>
+            <w:r>
+              <w:t xml:space="preserve">Interface </w:t>
             </w:r>
             <w:proofErr w:type="spellStart"/>
             <w:r>
@@ -6966,27 +6959,7 @@
           <w:shd w:val="clear" w:color="auto" w:fill="FFFFFF"/>
         </w:rPr>
         <w:lastRenderedPageBreak/>
-        <w:t xml:space="preserve">La moda ha estado presente a lo largo del tiempo, no es algo que ha surgido recientemente, sino que viene desde la historia de la humanidad, tanto así que </w:t>
-      </w:r>
-      <w:r>
-        <w:rPr>
-          <w:rFonts w:ascii="Segoe UI" w:hAnsi="Segoe UI" w:cs="Segoe UI"/>
-          <w:i/>
-          <w:color w:val="0D0D0D"/>
-          <w:sz w:val="28"/>
-          <w:shd w:val="clear" w:color="auto" w:fill="FFFFFF"/>
-        </w:rPr>
-        <w:t>e</w:t>
-      </w:r>
-      <w:r>
-        <w:rPr>
-          <w:rFonts w:ascii="Segoe UI" w:hAnsi="Segoe UI" w:cs="Segoe UI"/>
-          <w:i/>
-          <w:color w:val="0D0D0D"/>
-          <w:sz w:val="28"/>
-          <w:shd w:val="clear" w:color="auto" w:fill="FFFFFF"/>
-        </w:rPr>
-        <w:t>sta ha generado cierto impacto en la sociedad algunos de ellos son:</w:t>
+        <w:t>La moda ha estado presente a lo largo del tiempo, no es algo que ha surgido recientemente, sino que viene desde la historia de la humanidad, tanto así que esta ha generado cierto impacto en la sociedad algunos de ellos son:</w:t>
       </w:r>
     </w:p>
     <w:p>
@@ -7625,33 +7598,7 @@
           <w:shd w:val="clear" w:color="auto" w:fill="FFFFFF"/>
           <w14:ligatures w14:val="none"/>
         </w:rPr>
-        <w:t xml:space="preserve"> La moda es a menudo un tema de interacción social, donde los usuarios comparten sus </w:t>
-      </w:r>
-      <w:proofErr w:type="gramStart"/>
-      <w:r>
-        <w:rPr>
-          <w:rFonts w:ascii="Segoe UI" w:hAnsi="Segoe UI" w:cs="Segoe UI"/>
-          <w:i/>
-          <w:color w:val="0D0D0D"/>
-          <w:kern w:val="0"/>
-          <w:sz w:val="28"/>
-          <w:shd w:val="clear" w:color="auto" w:fill="FFFFFF"/>
-          <w14:ligatures w14:val="none"/>
-        </w:rPr>
-        <w:t>looks</w:t>
-      </w:r>
-      <w:proofErr w:type="gramEnd"/>
-      <w:r>
-        <w:rPr>
-          <w:rFonts w:ascii="Segoe UI" w:hAnsi="Segoe UI" w:cs="Segoe UI"/>
-          <w:i/>
-          <w:color w:val="0D0D0D"/>
-          <w:kern w:val="0"/>
-          <w:sz w:val="28"/>
-          <w:shd w:val="clear" w:color="auto" w:fill="FFFFFF"/>
-          <w14:ligatures w14:val="none"/>
-        </w:rPr>
-        <w:t xml:space="preserve"> y opiniones con amigos y seguidores en redes sociales. La aplicación debe facilitar esta interacción social y permitir a los usuarios compartir sus outfits fácilmente.</w:t>
+        <w:t xml:space="preserve"> La moda es a menudo un tema de interacción social, donde los usuarios comparten sus looks y opiniones con amigos y seguidores en redes sociales. La aplicación debe facilitar esta interacción social y permitir a los usuarios compartir sus outfits fácilmente.</w:t>
       </w:r>
     </w:p>
     <w:p>
@@ -7898,31 +7845,7 @@
           <w:shd w:val="clear" w:color="auto" w:fill="FFFFFF"/>
           <w14:ligatures w14:val="none"/>
         </w:rPr>
-        <w:t xml:space="preserve"> Los usuarios valoran la opinión de sus amigos y seguidores sobre sus </w:t>
-      </w:r>
-      <w:r>
-        <w:rPr>
-          <w:rFonts w:ascii="Segoe UI" w:hAnsi="Segoe UI" w:cs="Segoe UI"/>
-          <w:i/>
-          <w:color w:val="0D0D0D"/>
-          <w:kern w:val="0"/>
-          <w:sz w:val="28"/>
-          <w:shd w:val="clear" w:color="auto" w:fill="FFFFFF"/>
-          <w14:ligatures w14:val="none"/>
-        </w:rPr>
-        <w:t>estilos</w:t>
-      </w:r>
-      <w:r>
-        <w:rPr>
-          <w:rFonts w:ascii="Segoe UI" w:hAnsi="Segoe UI" w:cs="Segoe UI"/>
-          <w:i/>
-          <w:color w:val="0D0D0D"/>
-          <w:kern w:val="0"/>
-          <w:sz w:val="28"/>
-          <w:shd w:val="clear" w:color="auto" w:fill="FFFFFF"/>
-          <w14:ligatures w14:val="none"/>
-        </w:rPr>
-        <w:t>. La aplicación debe facilitar la interacción social y proporcionar herramientas para que los usuarios compartan sus outfits y reciban retroalimentación de manera rápida y fácil.</w:t>
+        <w:t xml:space="preserve"> Los usuarios valoran la opinión de sus amigos y seguidores sobre sus estilos. La aplicación debe facilitar la interacción social y proporcionar herramientas para que los usuarios compartan sus outfits y reciban retroalimentación de manera rápida y fácil.</w:t>
       </w:r>
     </w:p>
     <w:p>
@@ -8086,17 +8009,19 @@
           <w:kern w:val="0"/>
           <w:sz w:val="28"/>
           <w:shd w:val="clear" w:color="auto" w:fill="FFFFFF"/>
-          <w14:ligatures w14:val="none"/>
-        </w:rPr>
-      </w:pPr>
-      <w:r>
-        <w:rPr>
-          <w:rFonts w:ascii="Segoe UI" w:hAnsi="Segoe UI" w:cs="Segoe UI"/>
-          <w:i/>
-          <w:color w:val="0D0D0D"/>
-          <w:kern w:val="0"/>
-          <w:sz w:val="28"/>
-          <w:shd w:val="clear" w:color="auto" w:fill="FFFFFF"/>
+          <w:lang w:val="en-US"/>
+          <w14:ligatures w14:val="none"/>
+        </w:rPr>
+      </w:pPr>
+      <w:r>
+        <w:rPr>
+          <w:rFonts w:ascii="Segoe UI" w:hAnsi="Segoe UI" w:cs="Segoe UI"/>
+          <w:i/>
+          <w:color w:val="0D0D0D"/>
+          <w:kern w:val="0"/>
+          <w:sz w:val="28"/>
+          <w:shd w:val="clear" w:color="auto" w:fill="FFFFFF"/>
+          <w:lang w:val="en-US"/>
           <w14:ligatures w14:val="none"/>
         </w:rPr>
         <w:t xml:space="preserve">Framework JavaScript: </w:t>
@@ -8109,6 +8034,7 @@
           <w:kern w:val="0"/>
           <w:sz w:val="28"/>
           <w:shd w:val="clear" w:color="auto" w:fill="FFFFFF"/>
+          <w:lang w:val="en-US"/>
           <w14:ligatures w14:val="none"/>
         </w:rPr>
         <w:t xml:space="preserve">React.js </w:t>
@@ -8122,6 +8048,7 @@
           <w:kern w:val="0"/>
           <w:sz w:val="28"/>
           <w:shd w:val="clear" w:color="auto" w:fill="FFFFFF"/>
+          <w:lang w:val="en-US"/>
           <w14:ligatures w14:val="none"/>
         </w:rPr>
         <w:t>o</w:t>
@@ -8135,6 +8062,7 @@
           <w:kern w:val="0"/>
           <w:sz w:val="28"/>
           <w:shd w:val="clear" w:color="auto" w:fill="FFFFFF"/>
+          <w:lang w:val="en-US"/>
           <w14:ligatures w14:val="none"/>
         </w:rPr>
         <w:t xml:space="preserve"> Angular.js</w:t>
@@ -8998,46 +8926,16 @@
       </w:r>
     </w:p>
     <w:p/>
-    <w:p/>
-    <w:p/>
-    <w:p/>
-    <w:p/>
-    <w:p/>
-    <w:p/>
-    <w:p>
-      <w:pPr>
-        <w:rPr>
-          <w:rFonts w:eastAsiaTheme="majorEastAsia" w:cstheme="majorBidi"/>
-          <w:i/>
-          <w:color w:val="00C1C7" w:themeColor="accent2"/>
-          <w:sz w:val="42"/>
-          <w:szCs w:val="26"/>
-        </w:rPr>
-      </w:pPr>
-      <w:r>
-        <w:br w:type="page"/>
-      </w:r>
-    </w:p>
-    <w:p>
-      <w:pPr>
-        <w:pStyle w:val="Ttulo2"/>
-      </w:pPr>
-      <w:r>
-        <w:lastRenderedPageBreak/>
-        <w:t>Diagrama de Flujo de Datos</w:t>
-      </w:r>
-    </w:p>
-    <w:p/>
     <w:p>
       <w:r>
         <w:rPr>
           <w:noProof/>
         </w:rPr>
         <w:drawing>
-          <wp:inline distT="0" distB="0" distL="0" distR="0" wp14:anchorId="6C58A645" wp14:editId="3E2558FD">
-            <wp:extent cx="6767830" cy="7036435"/>
+          <wp:inline distT="0" distB="0" distL="0" distR="0" wp14:anchorId="08F40FF9" wp14:editId="49F52FB6">
+            <wp:extent cx="6767830" cy="4273550"/>
             <wp:effectExtent l="0" t="0" r="0" b="0"/>
-            <wp:docPr id="1695935014" name="Imagen 1" descr="Diagrama&#10;&#10;Descripción generada automáticamente"/>
+            <wp:docPr id="130248161" name="Imagen 1" descr="Imagen que contiene Escala de tiempo&#10;&#10;Descripción generada automáticamente"/>
             <wp:cNvGraphicFramePr>
               <a:graphicFrameLocks xmlns:a="http://schemas.openxmlformats.org/drawingml/2006/main" noChangeAspect="1"/>
             </wp:cNvGraphicFramePr>
@@ -9045,11 +8943,11 @@
               <a:graphicData uri="http://schemas.openxmlformats.org/drawingml/2006/picture">
                 <pic:pic xmlns:pic="http://schemas.openxmlformats.org/drawingml/2006/picture">
                   <pic:nvPicPr>
-                    <pic:cNvPr id="1934433706" name="Imagen 1" descr="Diagrama&#10;&#10;Descripción generada automáticamente"/>
+                    <pic:cNvPr id="130248161" name="Imagen 1" descr="Imagen que contiene Escala de tiempo&#10;&#10;Descripción generada automáticamente"/>
                     <pic:cNvPicPr/>
                   </pic:nvPicPr>
                   <pic:blipFill>
-                    <a:blip r:embed="rId14">
+                    <a:blip r:embed="rId14" cstate="print">
                       <a:extLst>
                         <a:ext uri="{28A0092B-C50C-407E-A947-70E740481C1C}">
                           <a14:useLocalDpi xmlns:a14="http://schemas.microsoft.com/office/drawing/2010/main" val="0"/>
@@ -9063,7 +8961,7 @@
                   <pic:spPr>
                     <a:xfrm>
                       <a:off x="0" y="0"/>
-                      <a:ext cx="6767830" cy="7036435"/>
+                      <a:ext cx="6767830" cy="4273550"/>
                     </a:xfrm>
                     <a:prstGeom prst="rect">
                       <a:avLst/>
@@ -9076,12 +8974,6 @@
         </w:drawing>
       </w:r>
     </w:p>
-    <w:p/>
-    <w:p>
-      <w:r>
-        <w:br w:type="page"/>
-      </w:r>
-    </w:p>
     <w:p>
       <w:pPr>
         <w:rPr>
@@ -9102,6 +8994,183 @@
           <w:sz w:val="28"/>
           <w:shd w:val="clear" w:color="auto" w:fill="FFFFFF"/>
         </w:rPr>
+        <w:t>Explicación del Diagrama</w:t>
+      </w:r>
+    </w:p>
+    <w:p>
+      <w:pPr>
+        <w:rPr>
+          <w:rFonts w:ascii="Segoe UI" w:hAnsi="Segoe UI" w:cs="Segoe UI"/>
+          <w:i/>
+          <w:color w:val="0D0D0D"/>
+          <w:sz w:val="28"/>
+          <w:shd w:val="clear" w:color="auto" w:fill="FFFFFF"/>
+        </w:rPr>
+      </w:pPr>
+    </w:p>
+    <w:p>
+      <w:pPr>
+        <w:rPr>
+          <w:rFonts w:ascii="Segoe UI" w:hAnsi="Segoe UI" w:cs="Segoe UI"/>
+          <w:i/>
+          <w:color w:val="0D0D0D"/>
+          <w:sz w:val="28"/>
+          <w:shd w:val="clear" w:color="auto" w:fill="FFFFFF"/>
+        </w:rPr>
+      </w:pPr>
+      <w:r>
+        <w:rPr>
+          <w:rFonts w:ascii="Segoe UI" w:hAnsi="Segoe UI" w:cs="Segoe UI"/>
+          <w:i/>
+          <w:color w:val="0D0D0D"/>
+          <w:sz w:val="28"/>
+          <w:shd w:val="clear" w:color="auto" w:fill="FFFFFF"/>
+        </w:rPr>
+        <w:t xml:space="preserve">El diagrama de </w:t>
+      </w:r>
+      <w:r>
+        <w:rPr>
+          <w:rFonts w:ascii="Segoe UI" w:hAnsi="Segoe UI" w:cs="Segoe UI"/>
+          <w:i/>
+          <w:color w:val="0D0D0D"/>
+          <w:sz w:val="28"/>
+          <w:shd w:val="clear" w:color="auto" w:fill="FFFFFF"/>
+        </w:rPr>
+        <w:t>clases</w:t>
+      </w:r>
+      <w:r>
+        <w:rPr>
+          <w:rFonts w:ascii="Segoe UI" w:hAnsi="Segoe UI" w:cs="Segoe UI"/>
+          <w:i/>
+          <w:color w:val="0D0D0D"/>
+          <w:sz w:val="28"/>
+          <w:shd w:val="clear" w:color="auto" w:fill="FFFFFF"/>
+        </w:rPr>
+        <w:t xml:space="preserve"> anterior describe</w:t>
+      </w:r>
+      <w:r>
+        <w:rPr>
+          <w:rFonts w:ascii="Segoe UI" w:hAnsi="Segoe UI" w:cs="Segoe UI"/>
+          <w:i/>
+          <w:color w:val="0D0D0D"/>
+          <w:sz w:val="28"/>
+          <w:shd w:val="clear" w:color="auto" w:fill="FFFFFF"/>
+        </w:rPr>
+        <w:t xml:space="preserve"> las entidades y relaciones que se necesitan </w:t>
+      </w:r>
+      <w:r>
+        <w:rPr>
+          <w:rFonts w:ascii="Segoe UI" w:hAnsi="Segoe UI" w:cs="Segoe UI"/>
+          <w:i/>
+          <w:color w:val="0D0D0D"/>
+          <w:sz w:val="28"/>
+          <w:shd w:val="clear" w:color="auto" w:fill="FFFFFF"/>
+        </w:rPr>
+        <w:t xml:space="preserve">para crear un outfit personalizado. En términos generales, el diagrama ilustra </w:t>
+      </w:r>
+    </w:p>
+    <w:p/>
+    <w:p/>
+    <w:p/>
+    <w:p>
+      <w:r>
+        <w:br w:type="page"/>
+      </w:r>
+    </w:p>
+    <w:p>
+      <w:pPr>
+        <w:rPr>
+          <w:rFonts w:eastAsiaTheme="majorEastAsia" w:cstheme="majorBidi"/>
+          <w:i/>
+          <w:color w:val="00C1C7" w:themeColor="accent2"/>
+          <w:sz w:val="42"/>
+          <w:szCs w:val="26"/>
+        </w:rPr>
+      </w:pPr>
+    </w:p>
+    <w:p>
+      <w:pPr>
+        <w:pStyle w:val="Ttulo2"/>
+      </w:pPr>
+      <w:r>
+        <w:t>Diagrama de Flujo de Datos</w:t>
+      </w:r>
+    </w:p>
+    <w:p/>
+    <w:p>
+      <w:r>
+        <w:rPr>
+          <w:noProof/>
+        </w:rPr>
+        <w:drawing>
+          <wp:inline distT="0" distB="0" distL="0" distR="0" wp14:anchorId="68EC2510" wp14:editId="2707005A">
+            <wp:extent cx="6767830" cy="6986270"/>
+            <wp:effectExtent l="0" t="0" r="0" b="0"/>
+            <wp:docPr id="510493056" name="Imagen 2" descr="Diagrama&#10;&#10;Descripción generada automáticamente"/>
+            <wp:cNvGraphicFramePr>
+              <a:graphicFrameLocks xmlns:a="http://schemas.openxmlformats.org/drawingml/2006/main" noChangeAspect="1"/>
+            </wp:cNvGraphicFramePr>
+            <a:graphic xmlns:a="http://schemas.openxmlformats.org/drawingml/2006/main">
+              <a:graphicData uri="http://schemas.openxmlformats.org/drawingml/2006/picture">
+                <pic:pic xmlns:pic="http://schemas.openxmlformats.org/drawingml/2006/picture">
+                  <pic:nvPicPr>
+                    <pic:cNvPr id="510493056" name="Imagen 2" descr="Diagrama&#10;&#10;Descripción generada automáticamente"/>
+                    <pic:cNvPicPr/>
+                  </pic:nvPicPr>
+                  <pic:blipFill>
+                    <a:blip r:embed="rId15">
+                      <a:extLst>
+                        <a:ext uri="{28A0092B-C50C-407E-A947-70E740481C1C}">
+                          <a14:useLocalDpi xmlns:a14="http://schemas.microsoft.com/office/drawing/2010/main" val="0"/>
+                        </a:ext>
+                      </a:extLst>
+                    </a:blip>
+                    <a:stretch>
+                      <a:fillRect/>
+                    </a:stretch>
+                  </pic:blipFill>
+                  <pic:spPr>
+                    <a:xfrm>
+                      <a:off x="0" y="0"/>
+                      <a:ext cx="6767830" cy="6986270"/>
+                    </a:xfrm>
+                    <a:prstGeom prst="rect">
+                      <a:avLst/>
+                    </a:prstGeom>
+                  </pic:spPr>
+                </pic:pic>
+              </a:graphicData>
+            </a:graphic>
+          </wp:inline>
+        </w:drawing>
+      </w:r>
+    </w:p>
+    <w:p/>
+    <w:p>
+      <w:r>
+        <w:br w:type="page"/>
+      </w:r>
+    </w:p>
+    <w:p>
+      <w:pPr>
+        <w:rPr>
+          <w:rFonts w:ascii="Segoe UI" w:hAnsi="Segoe UI" w:cs="Segoe UI"/>
+          <w:i/>
+          <w:color w:val="0D0D0D"/>
+          <w:sz w:val="28"/>
+          <w:shd w:val="clear" w:color="auto" w:fill="FFFFFF"/>
+        </w:rPr>
+      </w:pPr>
+      <w:r>
+        <w:rPr>
+          <w:rFonts w:ascii="Segoe UI" w:hAnsi="Segoe UI" w:cs="Segoe UI"/>
+          <w:b/>
+          <w:bCs/>
+          <w:i/>
+          <w:color w:val="0D0D0D"/>
+          <w:sz w:val="28"/>
+          <w:shd w:val="clear" w:color="auto" w:fill="FFFFFF"/>
+        </w:rPr>
         <w:lastRenderedPageBreak/>
         <w:t>Explicación del Diagrama</w:t>
       </w:r>
@@ -9343,7 +9412,17 @@
           <w:sz w:val="28"/>
           <w:shd w:val="clear" w:color="auto" w:fill="FFFFFF"/>
         </w:rPr>
-        <w:t xml:space="preserve"> Es el conjunto de prendas seleccionadas que forman el outfit.</w:t>
+        <w:t xml:space="preserve"> Es el conjunto de prendas seleccionadas que forman el outfit</w:t>
+      </w:r>
+      <w:r>
+        <w:rPr>
+          <w:rFonts w:ascii="Segoe UI" w:hAnsi="Segoe UI" w:cs="Segoe UI"/>
+          <w:i/>
+          <w:color w:val="0D0D0D"/>
+          <w:sz w:val="28"/>
+          <w:shd w:val="clear" w:color="auto" w:fill="FFFFFF"/>
+        </w:rPr>
+        <w:t>, que coinciden con los criterios del usuario.</w:t>
       </w:r>
     </w:p>
     <w:p>
@@ -9377,17 +9456,17 @@
           <w:sz w:val="28"/>
           <w:shd w:val="clear" w:color="auto" w:fill="FFFFFF"/>
         </w:rPr>
-        <w:t>Selección de Prendas:</w:t>
-      </w:r>
-      <w:r>
-        <w:rPr>
-          <w:rFonts w:ascii="Segoe UI" w:hAnsi="Segoe UI" w:cs="Segoe UI"/>
-          <w:i/>
-          <w:color w:val="0D0D0D"/>
-          <w:sz w:val="28"/>
-          <w:shd w:val="clear" w:color="auto" w:fill="FFFFFF"/>
-        </w:rPr>
-        <w:t xml:space="preserve"> Basándose en un inventario de prendas, el sistema selecciona aquellas que coinciden con los criterios del usuario.</w:t>
+        <w:t>Selección por Ocasión:</w:t>
+      </w:r>
+      <w:r>
+        <w:rPr>
+          <w:rFonts w:ascii="Segoe UI" w:hAnsi="Segoe UI" w:cs="Segoe UI"/>
+          <w:i/>
+          <w:color w:val="0D0D0D"/>
+          <w:sz w:val="28"/>
+          <w:shd w:val="clear" w:color="auto" w:fill="FFFFFF"/>
+        </w:rPr>
+        <w:t xml:space="preserve"> Se guarda y se aplica un filtro adicional para asegurar que el outfit recomendado sea apropiado para la ocasión específica que el usuario tiene en mente.</w:t>
       </w:r>
     </w:p>
     <w:p>
@@ -9421,17 +9500,17 @@
           <w:sz w:val="28"/>
           <w:shd w:val="clear" w:color="auto" w:fill="FFFFFF"/>
         </w:rPr>
-        <w:t>Selección por Ocasión:</w:t>
-      </w:r>
-      <w:r>
-        <w:rPr>
-          <w:rFonts w:ascii="Segoe UI" w:hAnsi="Segoe UI" w:cs="Segoe UI"/>
-          <w:i/>
-          <w:color w:val="0D0D0D"/>
-          <w:sz w:val="28"/>
-          <w:shd w:val="clear" w:color="auto" w:fill="FFFFFF"/>
-        </w:rPr>
-        <w:t xml:space="preserve"> Se guarda y se aplica un filtro adicional para asegurar que el outfit recomendado sea apropiado para la ocasión específica que el usuario tiene en mente.</w:t>
+        <w:t>Búsqueda Del Outfit:</w:t>
+      </w:r>
+      <w:r>
+        <w:rPr>
+          <w:rFonts w:ascii="Segoe UI" w:hAnsi="Segoe UI" w:cs="Segoe UI"/>
+          <w:i/>
+          <w:color w:val="0D0D0D"/>
+          <w:sz w:val="28"/>
+          <w:shd w:val="clear" w:color="auto" w:fill="FFFFFF"/>
+        </w:rPr>
+        <w:t xml:space="preserve"> El sistema aplica un filtro basado en la ocasión o evento para el cual el usuario desea el outfit.</w:t>
       </w:r>
     </w:p>
     <w:p>
@@ -9465,50 +9544,6 @@
           <w:sz w:val="28"/>
           <w:shd w:val="clear" w:color="auto" w:fill="FFFFFF"/>
         </w:rPr>
-        <w:t>Búsqueda Del Outfit:</w:t>
-      </w:r>
-      <w:r>
-        <w:rPr>
-          <w:rFonts w:ascii="Segoe UI" w:hAnsi="Segoe UI" w:cs="Segoe UI"/>
-          <w:i/>
-          <w:color w:val="0D0D0D"/>
-          <w:sz w:val="28"/>
-          <w:shd w:val="clear" w:color="auto" w:fill="FFFFFF"/>
-        </w:rPr>
-        <w:t xml:space="preserve"> El sistema aplica un filtro basado en la ocasión o evento para el cual el usuario desea el outfit.</w:t>
-      </w:r>
-    </w:p>
-    <w:p>
-      <w:pPr>
-        <w:rPr>
-          <w:rFonts w:ascii="Segoe UI" w:hAnsi="Segoe UI" w:cs="Segoe UI"/>
-          <w:i/>
-          <w:color w:val="0D0D0D"/>
-          <w:sz w:val="28"/>
-          <w:shd w:val="clear" w:color="auto" w:fill="FFFFFF"/>
-        </w:rPr>
-      </w:pPr>
-    </w:p>
-    <w:p>
-      <w:pPr>
-        <w:rPr>
-          <w:rFonts w:ascii="Segoe UI" w:hAnsi="Segoe UI" w:cs="Segoe UI"/>
-          <w:i/>
-          <w:color w:val="0D0D0D"/>
-          <w:sz w:val="28"/>
-          <w:shd w:val="clear" w:color="auto" w:fill="FFFFFF"/>
-        </w:rPr>
-      </w:pPr>
-      <w:r>
-        <w:rPr>
-          <w:rFonts w:ascii="Segoe UI" w:hAnsi="Segoe UI" w:cs="Segoe UI"/>
-          <w:b/>
-          <w:bCs/>
-          <w:i/>
-          <w:color w:val="0D0D0D"/>
-          <w:sz w:val="28"/>
-          <w:shd w:val="clear" w:color="auto" w:fill="FFFFFF"/>
-        </w:rPr>
         <w:t>Mostar Outfit:</w:t>
       </w:r>
       <w:r>
@@ -9556,8 +9591,8 @@
     </w:p>
     <w:p/>
     <w:sectPr>
-      <w:footerReference w:type="even" r:id="rId15"/>
-      <w:footerReference w:type="default" r:id="rId16"/>
+      <w:footerReference w:type="even" r:id="rId16"/>
+      <w:footerReference w:type="default" r:id="rId17"/>
       <w:pgSz w:w="11906" w:h="16838" w:code="9"/>
       <w:pgMar w:top="720" w:right="624" w:bottom="1077" w:left="624" w:header="709" w:footer="431" w:gutter="0"/>
       <w:cols w:space="708"/>
@@ -12414,12 +12449,7 @@
 </file>
 
 <file path=customXml/item2.xml><?xml version="1.0" encoding="utf-8"?>
-<p:properties xmlns:p="http://schemas.microsoft.com/office/2006/metadata/properties" xmlns:xsi="http://www.w3.org/2001/XMLSchema-instance" xmlns:pc="http://schemas.microsoft.com/office/infopath/2007/PartnerControls">
-  <documentManagement>
-    <Status xmlns="71af3243-3dd4-4a8d-8c0d-dd76da1f02a5">Not started</Status>
-    <MediaServiceKeyPoints xmlns="71af3243-3dd4-4a8d-8c0d-dd76da1f02a5" xsi:nil="true"/>
-  </documentManagement>
-</p:properties>
+<b:Sources xmlns:b="http://schemas.openxmlformats.org/officeDocument/2006/bibliography" xmlns="http://schemas.openxmlformats.org/officeDocument/2006/bibliography" SelectedStyle="\APASixthEditionOfficeOnline.xsl" StyleName="APA" Version="6"/>
 </file>
 
 <file path=customXml/item3.xml><?xml version="1.0" encoding="utf-8"?>
@@ -12644,7 +12674,12 @@
 </file>
 
 <file path=customXml/item4.xml><?xml version="1.0" encoding="utf-8"?>
-<b:Sources xmlns:b="http://schemas.openxmlformats.org/officeDocument/2006/bibliography" xmlns="http://schemas.openxmlformats.org/officeDocument/2006/bibliography" SelectedStyle="\APASixthEditionOfficeOnline.xsl" StyleName="APA" Version="6"/>
+<p:properties xmlns:p="http://schemas.microsoft.com/office/2006/metadata/properties" xmlns:xsi="http://www.w3.org/2001/XMLSchema-instance" xmlns:pc="http://schemas.microsoft.com/office/infopath/2007/PartnerControls">
+  <documentManagement>
+    <Status xmlns="71af3243-3dd4-4a8d-8c0d-dd76da1f02a5">Not started</Status>
+    <MediaServiceKeyPoints xmlns="71af3243-3dd4-4a8d-8c0d-dd76da1f02a5" xsi:nil="true"/>
+  </documentManagement>
+</p:properties>
 </file>
 
 <file path=customXml/itemProps1.xml><?xml version="1.0" encoding="utf-8"?>
@@ -12656,11 +12691,9 @@
 </file>
 
 <file path=customXml/itemProps2.xml><?xml version="1.0" encoding="utf-8"?>
-<ds:datastoreItem xmlns:ds="http://schemas.openxmlformats.org/officeDocument/2006/customXml" ds:itemID="{57798B56-5215-4AD8-847F-8A1F1C10FD6F}">
+<ds:datastoreItem xmlns:ds="http://schemas.openxmlformats.org/officeDocument/2006/customXml" ds:itemID="{F21F3424-2E0C-4680-B4A6-8DDCF8AF3D84}">
   <ds:schemaRefs>
-    <ds:schemaRef ds:uri="http://schemas.microsoft.com/office/2006/metadata/properties"/>
-    <ds:schemaRef ds:uri="http://schemas.microsoft.com/office/infopath/2007/PartnerControls"/>
-    <ds:schemaRef ds:uri="71af3243-3dd4-4a8d-8c0d-dd76da1f02a5"/>
+    <ds:schemaRef ds:uri="http://schemas.openxmlformats.org/officeDocument/2006/bibliography"/>
   </ds:schemaRefs>
 </ds:datastoreItem>
 </file>
@@ -12685,9 +12718,11 @@
 </file>
 
 <file path=customXml/itemProps4.xml><?xml version="1.0" encoding="utf-8"?>
-<ds:datastoreItem xmlns:ds="http://schemas.openxmlformats.org/officeDocument/2006/customXml" ds:itemID="{F21F3424-2E0C-4680-B4A6-8DDCF8AF3D84}">
+<ds:datastoreItem xmlns:ds="http://schemas.openxmlformats.org/officeDocument/2006/customXml" ds:itemID="{57798B56-5215-4AD8-847F-8A1F1C10FD6F}">
   <ds:schemaRefs>
-    <ds:schemaRef ds:uri="http://schemas.openxmlformats.org/officeDocument/2006/bibliography"/>
+    <ds:schemaRef ds:uri="http://schemas.microsoft.com/office/2006/metadata/properties"/>
+    <ds:schemaRef ds:uri="http://schemas.microsoft.com/office/infopath/2007/PartnerControls"/>
+    <ds:schemaRef ds:uri="71af3243-3dd4-4a8d-8c0d-dd76da1f02a5"/>
   </ds:schemaRefs>
 </ds:datastoreItem>
 </file>
</xml_diff>

<commit_message>
Completo Documento para la primer antrega
</commit_message>
<xml_diff>
--- a/PortadaDiseñoDetallado.docx
+++ b/PortadaDiseñoDetallado.docx
@@ -380,7 +380,19 @@
               <w:rPr>
                 <w:noProof/>
               </w:rPr>
-              <w:t>Abril -- 2024</w:t>
+              <w:t xml:space="preserve">Abril </w:t>
+            </w:r>
+            <w:r>
+              <w:rPr>
+                <w:noProof/>
+              </w:rPr>
+              <w:t>19</w:t>
+            </w:r>
+            <w:r>
+              <w:rPr>
+                <w:noProof/>
+              </w:rPr>
+              <w:t xml:space="preserve"> 2024</w:t>
             </w:r>
           </w:p>
           <w:p>
@@ -1984,7 +1996,7 @@
                 <v:shape id="ole_rId12" o:spid="_x0000_i1025" type="#_x0000_t75" style="width:192pt;height:142.35pt;visibility:visible;mso-wrap-distance-right:0;mso-wrap-distance-bottom:14pt" o:ole="" filled="t">
                   <v:imagedata r:id="rId12" o:title=""/>
                 </v:shape>
-                <o:OLEObject Type="Embed" ProgID="PBrush" ShapeID="ole_rId12" DrawAspect="Content" ObjectID="_1775045034" r:id="rId13"/>
+                <o:OLEObject Type="Embed" ProgID="PBrush" ShapeID="ole_rId12" DrawAspect="Content" ObjectID="_1775050510" r:id="rId13"/>
               </w:object>
             </w:r>
           </w:p>
@@ -2437,8 +2449,13 @@
             <w:pPr>
               <w:pStyle w:val="Texto"/>
             </w:pPr>
-            <w:r>
-              <w:t xml:space="preserve">Single </w:t>
+            <w:proofErr w:type="gramStart"/>
+            <w:r>
+              <w:t>Single</w:t>
+            </w:r>
+            <w:proofErr w:type="gramEnd"/>
+            <w:r>
+              <w:t xml:space="preserve"> </w:t>
             </w:r>
             <w:proofErr w:type="spellStart"/>
             <w:r>
@@ -2626,8 +2643,13 @@
             <w:pPr>
               <w:pStyle w:val="Texto"/>
             </w:pPr>
-            <w:r>
-              <w:t xml:space="preserve">Interface </w:t>
+            <w:proofErr w:type="gramStart"/>
+            <w:r>
+              <w:t>Interface</w:t>
+            </w:r>
+            <w:proofErr w:type="gramEnd"/>
+            <w:r>
+              <w:t xml:space="preserve"> </w:t>
             </w:r>
             <w:proofErr w:type="spellStart"/>
             <w:r>
@@ -6834,7 +6856,43 @@
           <w:shd w:val="clear" w:color="auto" w:fill="FFFFFF"/>
           <w14:ligatures w14:val="none"/>
         </w:rPr>
-        <w:t xml:space="preserve">La funcionalidad de la aplicación estará limitada por la disponibilidad y estabilidad de las </w:t>
+        <w:t xml:space="preserve">La funcionalidad de la aplicación </w:t>
+      </w:r>
+      <w:r>
+        <w:rPr>
+          <w:rFonts w:ascii="Segoe UI" w:hAnsi="Segoe UI" w:cs="Segoe UI"/>
+          <w:i/>
+          <w:color w:val="0D0D0D"/>
+          <w:kern w:val="0"/>
+          <w:sz w:val="28"/>
+          <w:shd w:val="clear" w:color="auto" w:fill="FFFFFF"/>
+          <w14:ligatures w14:val="none"/>
+        </w:rPr>
+        <w:t>podría estar</w:t>
+      </w:r>
+      <w:r>
+        <w:rPr>
+          <w:rFonts w:ascii="Segoe UI" w:hAnsi="Segoe UI" w:cs="Segoe UI"/>
+          <w:i/>
+          <w:color w:val="0D0D0D"/>
+          <w:kern w:val="0"/>
+          <w:sz w:val="28"/>
+          <w:shd w:val="clear" w:color="auto" w:fill="FFFFFF"/>
+          <w14:ligatures w14:val="none"/>
+        </w:rPr>
+        <w:t xml:space="preserve"> limitada</w:t>
+      </w:r>
+      <w:r>
+        <w:rPr>
+          <w:rFonts w:ascii="Segoe UI" w:hAnsi="Segoe UI" w:cs="Segoe UI"/>
+          <w:i/>
+          <w:color w:val="0D0D0D"/>
+          <w:kern w:val="0"/>
+          <w:sz w:val="28"/>
+          <w:shd w:val="clear" w:color="auto" w:fill="FFFFFF"/>
+          <w14:ligatures w14:val="none"/>
+        </w:rPr>
+        <w:t xml:space="preserve"> al momento de implementar o hacer uso de </w:t>
       </w:r>
       <w:proofErr w:type="spellStart"/>
       <w:r>
@@ -6860,7 +6918,89 @@
           <w:shd w:val="clear" w:color="auto" w:fill="FFFFFF"/>
           <w14:ligatures w14:val="none"/>
         </w:rPr>
-        <w:t xml:space="preserve"> de proveedores externos de moda y otros servicios de terceros.</w:t>
+        <w:t xml:space="preserve"> </w:t>
+      </w:r>
+      <w:proofErr w:type="spellStart"/>
+      <w:r>
+        <w:rPr>
+          <w:rFonts w:ascii="Segoe UI" w:hAnsi="Segoe UI" w:cs="Segoe UI"/>
+          <w:i/>
+          <w:color w:val="0D0D0D"/>
+          <w:kern w:val="0"/>
+          <w:sz w:val="28"/>
+          <w:shd w:val="clear" w:color="auto" w:fill="FFFFFF"/>
+          <w14:ligatures w14:val="none"/>
+        </w:rPr>
+        <w:t>exteras</w:t>
+      </w:r>
+      <w:proofErr w:type="spellEnd"/>
+      <w:r>
+        <w:rPr>
+          <w:rFonts w:ascii="Segoe UI" w:hAnsi="Segoe UI" w:cs="Segoe UI"/>
+          <w:i/>
+          <w:color w:val="0D0D0D"/>
+          <w:kern w:val="0"/>
+          <w:sz w:val="28"/>
+          <w:shd w:val="clear" w:color="auto" w:fill="FFFFFF"/>
+          <w14:ligatures w14:val="none"/>
+        </w:rPr>
+        <w:t>, debido a</w:t>
+      </w:r>
+      <w:r>
+        <w:rPr>
+          <w:rFonts w:ascii="Segoe UI" w:hAnsi="Segoe UI" w:cs="Segoe UI"/>
+          <w:i/>
+          <w:color w:val="0D0D0D"/>
+          <w:kern w:val="0"/>
+          <w:sz w:val="28"/>
+          <w:shd w:val="clear" w:color="auto" w:fill="FFFFFF"/>
+          <w14:ligatures w14:val="none"/>
+        </w:rPr>
+        <w:t xml:space="preserve"> </w:t>
+      </w:r>
+      <w:r>
+        <w:rPr>
+          <w:rFonts w:ascii="Segoe UI" w:hAnsi="Segoe UI" w:cs="Segoe UI"/>
+          <w:i/>
+          <w:color w:val="0D0D0D"/>
+          <w:kern w:val="0"/>
+          <w:sz w:val="28"/>
+          <w:shd w:val="clear" w:color="auto" w:fill="FFFFFF"/>
+          <w14:ligatures w14:val="none"/>
+        </w:rPr>
+        <w:t>posibles</w:t>
+      </w:r>
+      <w:r>
+        <w:rPr>
+          <w:rFonts w:ascii="Segoe UI" w:hAnsi="Segoe UI" w:cs="Segoe UI"/>
+          <w:color w:val="0D0D0D"/>
+          <w:shd w:val="clear" w:color="auto" w:fill="FFFFFF"/>
+        </w:rPr>
+        <w:t xml:space="preserve"> </w:t>
+      </w:r>
+      <w:r>
+        <w:rPr>
+          <w:rFonts w:ascii="Segoe UI" w:hAnsi="Segoe UI" w:cs="Segoe UI"/>
+          <w:i/>
+          <w:color w:val="0D0D0D"/>
+          <w:kern w:val="0"/>
+          <w:sz w:val="28"/>
+          <w:shd w:val="clear" w:color="auto" w:fill="FFFFFF"/>
+          <w14:ligatures w14:val="none"/>
+        </w:rPr>
+        <w:t>o interrupciones en los servicios proporcionados por proveedores externos de moda y otros servicios de terceros. Estos fallos pueden restringir la estabilidad y accesibilidad de la aplicación al depender de recursos externos</w:t>
+      </w:r>
+      <w:r>
+        <w:rPr>
+          <w:rFonts w:ascii="Segoe UI" w:hAnsi="Segoe UI" w:cs="Segoe UI"/>
+          <w:i/>
+          <w:color w:val="0D0D0D"/>
+          <w:kern w:val="0"/>
+          <w:sz w:val="28"/>
+          <w:shd w:val="clear" w:color="auto" w:fill="FFFFFF"/>
+          <w14:ligatures w14:val="none"/>
+        </w:rPr>
+        <w:t>.</w:t>
       </w:r>
     </w:p>
     <w:p>
@@ -7598,7 +7738,33 @@
           <w:shd w:val="clear" w:color="auto" w:fill="FFFFFF"/>
           <w14:ligatures w14:val="none"/>
         </w:rPr>
-        <w:t xml:space="preserve"> La moda es a menudo un tema de interacción social, donde los usuarios comparten sus looks y opiniones con amigos y seguidores en redes sociales. La aplicación debe facilitar esta interacción social y permitir a los usuarios compartir sus outfits fácilmente.</w:t>
+        <w:t xml:space="preserve"> La moda es a menudo un tema de interacción social, donde los usuarios comparten sus </w:t>
+      </w:r>
+      <w:proofErr w:type="gramStart"/>
+      <w:r>
+        <w:rPr>
+          <w:rFonts w:ascii="Segoe UI" w:hAnsi="Segoe UI" w:cs="Segoe UI"/>
+          <w:i/>
+          <w:color w:val="0D0D0D"/>
+          <w:kern w:val="0"/>
+          <w:sz w:val="28"/>
+          <w:shd w:val="clear" w:color="auto" w:fill="FFFFFF"/>
+          <w14:ligatures w14:val="none"/>
+        </w:rPr>
+        <w:t>looks</w:t>
+      </w:r>
+      <w:proofErr w:type="gramEnd"/>
+      <w:r>
+        <w:rPr>
+          <w:rFonts w:ascii="Segoe UI" w:hAnsi="Segoe UI" w:cs="Segoe UI"/>
+          <w:i/>
+          <w:color w:val="0D0D0D"/>
+          <w:kern w:val="0"/>
+          <w:sz w:val="28"/>
+          <w:shd w:val="clear" w:color="auto" w:fill="FFFFFF"/>
+          <w14:ligatures w14:val="none"/>
+        </w:rPr>
+        <w:t xml:space="preserve"> y opiniones con amigos y seguidores en redes sociales. La aplicación debe facilitar esta interacción social y permitir a los usuarios compartir sus outfits fácilmente.</w:t>
       </w:r>
     </w:p>
     <w:p>
@@ -9026,51 +9192,661 @@
           <w:sz w:val="28"/>
           <w:shd w:val="clear" w:color="auto" w:fill="FFFFFF"/>
         </w:rPr>
-        <w:t xml:space="preserve">El diagrama de </w:t>
-      </w:r>
-      <w:r>
-        <w:rPr>
-          <w:rFonts w:ascii="Segoe UI" w:hAnsi="Segoe UI" w:cs="Segoe UI"/>
-          <w:i/>
-          <w:color w:val="0D0D0D"/>
-          <w:sz w:val="28"/>
-          <w:shd w:val="clear" w:color="auto" w:fill="FFFFFF"/>
-        </w:rPr>
-        <w:t>clases</w:t>
-      </w:r>
-      <w:r>
-        <w:rPr>
-          <w:rFonts w:ascii="Segoe UI" w:hAnsi="Segoe UI" w:cs="Segoe UI"/>
-          <w:i/>
-          <w:color w:val="0D0D0D"/>
-          <w:sz w:val="28"/>
-          <w:shd w:val="clear" w:color="auto" w:fill="FFFFFF"/>
-        </w:rPr>
-        <w:t xml:space="preserve"> anterior describe</w:t>
-      </w:r>
-      <w:r>
-        <w:rPr>
-          <w:rFonts w:ascii="Segoe UI" w:hAnsi="Segoe UI" w:cs="Segoe UI"/>
-          <w:i/>
-          <w:color w:val="0D0D0D"/>
-          <w:sz w:val="28"/>
-          <w:shd w:val="clear" w:color="auto" w:fill="FFFFFF"/>
-        </w:rPr>
-        <w:t xml:space="preserve"> las entidades y relaciones que se necesitan </w:t>
-      </w:r>
-      <w:r>
-        <w:rPr>
-          <w:rFonts w:ascii="Segoe UI" w:hAnsi="Segoe UI" w:cs="Segoe UI"/>
-          <w:i/>
-          <w:color w:val="0D0D0D"/>
-          <w:sz w:val="28"/>
-          <w:shd w:val="clear" w:color="auto" w:fill="FFFFFF"/>
-        </w:rPr>
-        <w:t xml:space="preserve">para crear un outfit personalizado. En términos generales, el diagrama ilustra </w:t>
-      </w:r>
-    </w:p>
-    <w:p/>
-    <w:p/>
+        <w:t>El diagrama de clases</w:t>
+      </w:r>
+      <w:r>
+        <w:rPr>
+          <w:rFonts w:ascii="Segoe UI" w:hAnsi="Segoe UI" w:cs="Segoe UI"/>
+          <w:i/>
+          <w:color w:val="0D0D0D"/>
+          <w:sz w:val="28"/>
+          <w:shd w:val="clear" w:color="auto" w:fill="FFFFFF"/>
+        </w:rPr>
+        <w:t xml:space="preserve"> anterior</w:t>
+      </w:r>
+      <w:r>
+        <w:rPr>
+          <w:rFonts w:ascii="Segoe UI" w:hAnsi="Segoe UI" w:cs="Segoe UI"/>
+          <w:i/>
+          <w:color w:val="0D0D0D"/>
+          <w:sz w:val="28"/>
+          <w:shd w:val="clear" w:color="auto" w:fill="FFFFFF"/>
+        </w:rPr>
+        <w:t xml:space="preserve"> representa la estructura estática del sistema, mostrando las entidades clave y las relaciones entre ellas. En el contexto del proceso de creación de outfits personalizados, el diagrama de clases inclu</w:t>
+      </w:r>
+      <w:r>
+        <w:rPr>
+          <w:rFonts w:ascii="Segoe UI" w:hAnsi="Segoe UI" w:cs="Segoe UI"/>
+          <w:i/>
+          <w:color w:val="0D0D0D"/>
+          <w:sz w:val="28"/>
+          <w:shd w:val="clear" w:color="auto" w:fill="FFFFFF"/>
+        </w:rPr>
+        <w:t>ye</w:t>
+      </w:r>
+      <w:r>
+        <w:rPr>
+          <w:rFonts w:ascii="Segoe UI" w:hAnsi="Segoe UI" w:cs="Segoe UI"/>
+          <w:i/>
+          <w:color w:val="0D0D0D"/>
+          <w:sz w:val="28"/>
+          <w:shd w:val="clear" w:color="auto" w:fill="FFFFFF"/>
+        </w:rPr>
+        <w:t xml:space="preserve"> las entidades relevantes</w:t>
+      </w:r>
+      <w:r>
+        <w:rPr>
+          <w:rFonts w:ascii="Segoe UI" w:hAnsi="Segoe UI" w:cs="Segoe UI"/>
+          <w:i/>
+          <w:color w:val="0D0D0D"/>
+          <w:sz w:val="28"/>
+          <w:shd w:val="clear" w:color="auto" w:fill="FFFFFF"/>
+        </w:rPr>
+        <w:t>,</w:t>
+      </w:r>
+      <w:r>
+        <w:rPr>
+          <w:rFonts w:ascii="Segoe UI" w:hAnsi="Segoe UI" w:cs="Segoe UI"/>
+          <w:i/>
+          <w:color w:val="0D0D0D"/>
+          <w:sz w:val="28"/>
+          <w:shd w:val="clear" w:color="auto" w:fill="FFFFFF"/>
+        </w:rPr>
+        <w:t xml:space="preserve"> sus atributos</w:t>
+      </w:r>
+      <w:r>
+        <w:rPr>
+          <w:rFonts w:ascii="Segoe UI" w:hAnsi="Segoe UI" w:cs="Segoe UI"/>
+          <w:i/>
+          <w:color w:val="0D0D0D"/>
+          <w:sz w:val="28"/>
+          <w:shd w:val="clear" w:color="auto" w:fill="FFFFFF"/>
+        </w:rPr>
+        <w:t xml:space="preserve"> y sus </w:t>
+      </w:r>
+      <w:r>
+        <w:rPr>
+          <w:rFonts w:ascii="Segoe UI" w:hAnsi="Segoe UI" w:cs="Segoe UI"/>
+          <w:i/>
+          <w:color w:val="0D0D0D"/>
+          <w:sz w:val="28"/>
+          <w:shd w:val="clear" w:color="auto" w:fill="FFFFFF"/>
+        </w:rPr>
+        <w:t>métodos</w:t>
+      </w:r>
+      <w:r>
+        <w:rPr>
+          <w:rFonts w:ascii="Segoe UI" w:hAnsi="Segoe UI" w:cs="Segoe UI"/>
+          <w:i/>
+          <w:color w:val="0D0D0D"/>
+          <w:sz w:val="28"/>
+          <w:shd w:val="clear" w:color="auto" w:fill="FFFFFF"/>
+        </w:rPr>
+        <w:t>, así como las relaciones entre estas entidades.</w:t>
+      </w:r>
+    </w:p>
+    <w:p>
+      <w:pPr>
+        <w:rPr>
+          <w:rFonts w:ascii="Segoe UI" w:hAnsi="Segoe UI" w:cs="Segoe UI"/>
+          <w:color w:val="0D0D0D"/>
+          <w:shd w:val="clear" w:color="auto" w:fill="FFFFFF"/>
+        </w:rPr>
+      </w:pPr>
+    </w:p>
+    <w:p>
+      <w:pPr>
+        <w:rPr>
+          <w:rFonts w:ascii="Segoe UI" w:hAnsi="Segoe UI" w:cs="Segoe UI"/>
+          <w:i/>
+          <w:color w:val="0D0D0D"/>
+          <w:sz w:val="28"/>
+          <w:shd w:val="clear" w:color="auto" w:fill="FFFFFF"/>
+        </w:rPr>
+      </w:pPr>
+      <w:r>
+        <w:rPr>
+          <w:rFonts w:ascii="Segoe UI" w:hAnsi="Segoe UI" w:cs="Segoe UI"/>
+          <w:i/>
+          <w:color w:val="0D0D0D"/>
+          <w:sz w:val="28"/>
+          <w:shd w:val="clear" w:color="auto" w:fill="FFFFFF"/>
+        </w:rPr>
+        <w:t>Aquí hago una explicación más detallada del diagrama:</w:t>
+      </w:r>
+    </w:p>
+    <w:p>
+      <w:pPr>
+        <w:rPr>
+          <w:rFonts w:ascii="Segoe UI" w:hAnsi="Segoe UI" w:cs="Segoe UI"/>
+          <w:i/>
+          <w:color w:val="0D0D0D"/>
+          <w:sz w:val="28"/>
+          <w:shd w:val="clear" w:color="auto" w:fill="FFFFFF"/>
+        </w:rPr>
+      </w:pPr>
+    </w:p>
+    <w:p>
+      <w:pPr>
+        <w:rPr>
+          <w:rFonts w:ascii="Segoe UI" w:hAnsi="Segoe UI" w:cs="Segoe UI"/>
+          <w:i/>
+          <w:color w:val="0D0D0D"/>
+          <w:sz w:val="28"/>
+          <w:shd w:val="clear" w:color="auto" w:fill="FFFFFF"/>
+        </w:rPr>
+      </w:pPr>
+      <w:r>
+        <w:rPr>
+          <w:rFonts w:ascii="Segoe UI" w:hAnsi="Segoe UI" w:cs="Segoe UI"/>
+          <w:b/>
+          <w:bCs/>
+          <w:i/>
+          <w:color w:val="0D0D0D"/>
+          <w:sz w:val="28"/>
+          <w:shd w:val="clear" w:color="auto" w:fill="FFFFFF"/>
+        </w:rPr>
+        <w:t>Usuario:</w:t>
+      </w:r>
+      <w:r>
+        <w:rPr>
+          <w:rFonts w:ascii="Segoe UI" w:hAnsi="Segoe UI" w:cs="Segoe UI"/>
+          <w:i/>
+          <w:color w:val="0D0D0D"/>
+          <w:sz w:val="28"/>
+          <w:shd w:val="clear" w:color="auto" w:fill="FFFFFF"/>
+        </w:rPr>
+        <w:t xml:space="preserve"> </w:t>
+      </w:r>
+      <w:r>
+        <w:rPr>
+          <w:rFonts w:ascii="Segoe UI" w:hAnsi="Segoe UI" w:cs="Segoe UI"/>
+          <w:i/>
+          <w:color w:val="0D0D0D"/>
+          <w:sz w:val="28"/>
+          <w:shd w:val="clear" w:color="auto" w:fill="FFFFFF"/>
+        </w:rPr>
+        <w:t>Representa los usuarios de la aplicación que crean y utilizan outfits personalizados.</w:t>
+      </w:r>
+    </w:p>
+    <w:p>
+      <w:pPr>
+        <w:rPr>
+          <w:rFonts w:ascii="Segoe UI" w:hAnsi="Segoe UI" w:cs="Segoe UI"/>
+          <w:i/>
+          <w:color w:val="0D0D0D"/>
+          <w:sz w:val="28"/>
+          <w:shd w:val="clear" w:color="auto" w:fill="FFFFFF"/>
+        </w:rPr>
+      </w:pPr>
+      <w:r>
+        <w:rPr>
+          <w:rFonts w:ascii="Segoe UI" w:hAnsi="Segoe UI" w:cs="Segoe UI"/>
+          <w:b/>
+          <w:bCs/>
+          <w:i/>
+          <w:color w:val="0D0D0D"/>
+          <w:sz w:val="28"/>
+          <w:shd w:val="clear" w:color="auto" w:fill="FFFFFF"/>
+        </w:rPr>
+        <w:t>Prenda:</w:t>
+      </w:r>
+      <w:r>
+        <w:rPr>
+          <w:rFonts w:ascii="Segoe UI" w:hAnsi="Segoe UI" w:cs="Segoe UI"/>
+          <w:i/>
+          <w:color w:val="0D0D0D"/>
+          <w:sz w:val="28"/>
+          <w:shd w:val="clear" w:color="auto" w:fill="FFFFFF"/>
+        </w:rPr>
+        <w:t xml:space="preserve"> </w:t>
+      </w:r>
+      <w:r>
+        <w:rPr>
+          <w:rFonts w:ascii="Segoe UI" w:hAnsi="Segoe UI" w:cs="Segoe UI"/>
+          <w:i/>
+          <w:color w:val="0D0D0D"/>
+          <w:sz w:val="28"/>
+          <w:shd w:val="clear" w:color="auto" w:fill="FFFFFF"/>
+        </w:rPr>
+        <w:t xml:space="preserve">Representa las prendas de vestir </w:t>
+      </w:r>
+      <w:r>
+        <w:rPr>
+          <w:rFonts w:ascii="Segoe UI" w:hAnsi="Segoe UI" w:cs="Segoe UI"/>
+          <w:i/>
+          <w:color w:val="0D0D0D"/>
+          <w:sz w:val="28"/>
+          <w:shd w:val="clear" w:color="auto" w:fill="FFFFFF"/>
+        </w:rPr>
+        <w:t>que los usuarios</w:t>
+      </w:r>
+      <w:r>
+        <w:rPr>
+          <w:rFonts w:ascii="Segoe UI" w:hAnsi="Segoe UI" w:cs="Segoe UI"/>
+          <w:i/>
+          <w:color w:val="0D0D0D"/>
+          <w:sz w:val="28"/>
+          <w:shd w:val="clear" w:color="auto" w:fill="FFFFFF"/>
+        </w:rPr>
+        <w:t xml:space="preserve"> agreguen</w:t>
+      </w:r>
+      <w:r>
+        <w:rPr>
+          <w:rFonts w:ascii="Segoe UI" w:hAnsi="Segoe UI" w:cs="Segoe UI"/>
+          <w:i/>
+          <w:color w:val="0D0D0D"/>
+          <w:sz w:val="28"/>
+          <w:shd w:val="clear" w:color="auto" w:fill="FFFFFF"/>
+        </w:rPr>
+        <w:t xml:space="preserve"> en la aplicación.</w:t>
+      </w:r>
+    </w:p>
+    <w:p>
+      <w:pPr>
+        <w:rPr>
+          <w:rFonts w:ascii="Segoe UI" w:hAnsi="Segoe UI" w:cs="Segoe UI"/>
+          <w:i/>
+          <w:color w:val="0D0D0D"/>
+          <w:sz w:val="28"/>
+          <w:shd w:val="clear" w:color="auto" w:fill="FFFFFF"/>
+        </w:rPr>
+      </w:pPr>
+      <w:r>
+        <w:rPr>
+          <w:rFonts w:ascii="Segoe UI" w:hAnsi="Segoe UI" w:cs="Segoe UI"/>
+          <w:b/>
+          <w:bCs/>
+          <w:i/>
+          <w:color w:val="0D0D0D"/>
+          <w:sz w:val="28"/>
+          <w:shd w:val="clear" w:color="auto" w:fill="FFFFFF"/>
+        </w:rPr>
+        <w:t>Outfit:</w:t>
+      </w:r>
+      <w:r>
+        <w:rPr>
+          <w:rFonts w:ascii="Segoe UI" w:hAnsi="Segoe UI" w:cs="Segoe UI"/>
+          <w:i/>
+          <w:color w:val="0D0D0D"/>
+          <w:sz w:val="28"/>
+          <w:shd w:val="clear" w:color="auto" w:fill="FFFFFF"/>
+        </w:rPr>
+        <w:t xml:space="preserve"> </w:t>
+      </w:r>
+      <w:r>
+        <w:rPr>
+          <w:rFonts w:ascii="Segoe UI" w:hAnsi="Segoe UI" w:cs="Segoe UI"/>
+          <w:i/>
+          <w:color w:val="0D0D0D"/>
+          <w:sz w:val="28"/>
+          <w:shd w:val="clear" w:color="auto" w:fill="FFFFFF"/>
+        </w:rPr>
+        <w:t>Representa los conjuntos de prendas seleccionadas para crear outfits personalizados.</w:t>
+      </w:r>
+    </w:p>
+    <w:p>
+      <w:pPr>
+        <w:rPr>
+          <w:rFonts w:ascii="Segoe UI" w:hAnsi="Segoe UI" w:cs="Segoe UI"/>
+          <w:i/>
+          <w:color w:val="0D0D0D"/>
+          <w:sz w:val="28"/>
+          <w:shd w:val="clear" w:color="auto" w:fill="FFFFFF"/>
+        </w:rPr>
+      </w:pPr>
+    </w:p>
+    <w:p>
+      <w:pPr>
+        <w:rPr>
+          <w:rFonts w:ascii="Segoe UI" w:hAnsi="Segoe UI" w:cs="Segoe UI"/>
+          <w:i/>
+          <w:color w:val="0D0D0D"/>
+          <w:sz w:val="28"/>
+          <w:shd w:val="clear" w:color="auto" w:fill="FFFFFF"/>
+        </w:rPr>
+      </w:pPr>
+    </w:p>
+    <w:p>
+      <w:pPr>
+        <w:rPr>
+          <w:rFonts w:ascii="Segoe UI" w:hAnsi="Segoe UI" w:cs="Segoe UI"/>
+          <w:i/>
+          <w:color w:val="0D0D0D"/>
+          <w:sz w:val="28"/>
+          <w:shd w:val="clear" w:color="auto" w:fill="FFFFFF"/>
+        </w:rPr>
+      </w:pPr>
+      <w:r>
+        <w:rPr>
+          <w:rFonts w:ascii="Segoe UI" w:hAnsi="Segoe UI" w:cs="Segoe UI"/>
+          <w:i/>
+          <w:color w:val="0D0D0D"/>
+          <w:sz w:val="28"/>
+          <w:shd w:val="clear" w:color="auto" w:fill="FFFFFF"/>
+        </w:rPr>
+        <w:lastRenderedPageBreak/>
+        <w:t xml:space="preserve"> </w:t>
+      </w:r>
+      <w:r>
+        <w:rPr>
+          <w:rFonts w:ascii="Segoe UI" w:hAnsi="Segoe UI" w:cs="Segoe UI"/>
+          <w:b/>
+          <w:bCs/>
+          <w:i/>
+          <w:color w:val="0D0D0D"/>
+          <w:sz w:val="28"/>
+          <w:shd w:val="clear" w:color="auto" w:fill="FFFFFF"/>
+        </w:rPr>
+        <w:t>Evento:</w:t>
+      </w:r>
+      <w:r>
+        <w:rPr>
+          <w:rFonts w:ascii="Segoe UI" w:hAnsi="Segoe UI" w:cs="Segoe UI"/>
+          <w:i/>
+          <w:color w:val="0D0D0D"/>
+          <w:sz w:val="28"/>
+          <w:shd w:val="clear" w:color="auto" w:fill="FFFFFF"/>
+        </w:rPr>
+        <w:t xml:space="preserve"> </w:t>
+      </w:r>
+      <w:r>
+        <w:rPr>
+          <w:rFonts w:ascii="Segoe UI" w:hAnsi="Segoe UI" w:cs="Segoe UI"/>
+          <w:i/>
+          <w:color w:val="0D0D0D"/>
+          <w:sz w:val="28"/>
+          <w:shd w:val="clear" w:color="auto" w:fill="FFFFFF"/>
+        </w:rPr>
+        <w:t>Representa eventos específicos para los cuales los usuarios pueden crear outfits.</w:t>
+      </w:r>
+    </w:p>
+    <w:p>
+      <w:pPr>
+        <w:rPr>
+          <w:rFonts w:ascii="Segoe UI" w:hAnsi="Segoe UI" w:cs="Segoe UI"/>
+          <w:i/>
+          <w:color w:val="0D0D0D"/>
+          <w:sz w:val="28"/>
+          <w:shd w:val="clear" w:color="auto" w:fill="FFFFFF"/>
+        </w:rPr>
+      </w:pPr>
+      <w:proofErr w:type="spellStart"/>
+      <w:r>
+        <w:rPr>
+          <w:rFonts w:ascii="Segoe UI" w:hAnsi="Segoe UI" w:cs="Segoe UI"/>
+          <w:b/>
+          <w:bCs/>
+          <w:i/>
+          <w:color w:val="0D0D0D"/>
+          <w:sz w:val="28"/>
+          <w:shd w:val="clear" w:color="auto" w:fill="FFFFFF"/>
+        </w:rPr>
+        <w:t>Estilo</w:t>
+      </w:r>
+      <w:r>
+        <w:rPr>
+          <w:rFonts w:ascii="Segoe UI" w:hAnsi="Segoe UI" w:cs="Segoe UI"/>
+          <w:b/>
+          <w:bCs/>
+          <w:i/>
+          <w:color w:val="0D0D0D"/>
+          <w:sz w:val="28"/>
+          <w:shd w:val="clear" w:color="auto" w:fill="FFFFFF"/>
+        </w:rPr>
+        <w:t>Outfit</w:t>
+      </w:r>
+      <w:proofErr w:type="spellEnd"/>
+      <w:r>
+        <w:rPr>
+          <w:rFonts w:ascii="Segoe UI" w:hAnsi="Segoe UI" w:cs="Segoe UI"/>
+          <w:b/>
+          <w:bCs/>
+          <w:i/>
+          <w:color w:val="0D0D0D"/>
+          <w:sz w:val="28"/>
+          <w:shd w:val="clear" w:color="auto" w:fill="FFFFFF"/>
+        </w:rPr>
+        <w:t>:</w:t>
+      </w:r>
+      <w:r>
+        <w:rPr>
+          <w:rFonts w:ascii="Segoe UI" w:hAnsi="Segoe UI" w:cs="Segoe UI"/>
+          <w:i/>
+          <w:color w:val="0D0D0D"/>
+          <w:sz w:val="28"/>
+          <w:shd w:val="clear" w:color="auto" w:fill="FFFFFF"/>
+        </w:rPr>
+        <w:t xml:space="preserve"> </w:t>
+      </w:r>
+      <w:r>
+        <w:rPr>
+          <w:rFonts w:ascii="Segoe UI" w:hAnsi="Segoe UI" w:cs="Segoe UI"/>
+          <w:i/>
+          <w:color w:val="0D0D0D"/>
+          <w:sz w:val="28"/>
+          <w:shd w:val="clear" w:color="auto" w:fill="FFFFFF"/>
+        </w:rPr>
+        <w:t>Representa los estilos de outfits que los usuarios pueden aplicar a sus conjuntos.</w:t>
+      </w:r>
+    </w:p>
+    <w:p>
+      <w:pPr>
+        <w:rPr>
+          <w:rFonts w:ascii="Segoe UI" w:hAnsi="Segoe UI" w:cs="Segoe UI"/>
+          <w:i/>
+          <w:color w:val="0D0D0D"/>
+          <w:sz w:val="28"/>
+          <w:shd w:val="clear" w:color="auto" w:fill="FFFFFF"/>
+        </w:rPr>
+      </w:pPr>
+      <w:r>
+        <w:rPr>
+          <w:rFonts w:ascii="Segoe UI" w:hAnsi="Segoe UI" w:cs="Segoe UI"/>
+          <w:b/>
+          <w:bCs/>
+          <w:i/>
+          <w:color w:val="0D0D0D"/>
+          <w:sz w:val="28"/>
+          <w:shd w:val="clear" w:color="auto" w:fill="FFFFFF"/>
+        </w:rPr>
+        <w:t>Categoría de Prenda:</w:t>
+      </w:r>
+      <w:r>
+        <w:rPr>
+          <w:rFonts w:ascii="Segoe UI" w:hAnsi="Segoe UI" w:cs="Segoe UI"/>
+          <w:i/>
+          <w:color w:val="0D0D0D"/>
+          <w:sz w:val="28"/>
+          <w:shd w:val="clear" w:color="auto" w:fill="FFFFFF"/>
+        </w:rPr>
+        <w:t xml:space="preserve"> </w:t>
+      </w:r>
+      <w:r>
+        <w:rPr>
+          <w:rFonts w:ascii="Segoe UI" w:hAnsi="Segoe UI" w:cs="Segoe UI"/>
+          <w:i/>
+          <w:color w:val="0D0D0D"/>
+          <w:sz w:val="28"/>
+          <w:shd w:val="clear" w:color="auto" w:fill="FFFFFF"/>
+        </w:rPr>
+        <w:t>Representa las categorías o tipos de prendas disponibles en la aplicación.</w:t>
+      </w:r>
+    </w:p>
+    <w:p>
+      <w:pPr>
+        <w:rPr>
+          <w:rFonts w:ascii="Segoe UI" w:hAnsi="Segoe UI" w:cs="Segoe UI"/>
+          <w:i/>
+          <w:color w:val="0D0D0D"/>
+          <w:sz w:val="28"/>
+          <w:shd w:val="clear" w:color="auto" w:fill="FFFFFF"/>
+        </w:rPr>
+      </w:pPr>
+      <w:r>
+        <w:rPr>
+          <w:rFonts w:ascii="Segoe UI" w:hAnsi="Segoe UI" w:cs="Segoe UI"/>
+          <w:b/>
+          <w:bCs/>
+          <w:i/>
+          <w:color w:val="0D0D0D"/>
+          <w:sz w:val="28"/>
+          <w:shd w:val="clear" w:color="auto" w:fill="FFFFFF"/>
+        </w:rPr>
+        <w:t>Clima:</w:t>
+      </w:r>
+      <w:r>
+        <w:rPr>
+          <w:rFonts w:ascii="Segoe UI" w:hAnsi="Segoe UI" w:cs="Segoe UI"/>
+          <w:b/>
+          <w:bCs/>
+          <w:i/>
+          <w:color w:val="0D0D0D"/>
+          <w:sz w:val="28"/>
+          <w:shd w:val="clear" w:color="auto" w:fill="FFFFFF"/>
+        </w:rPr>
+        <w:t xml:space="preserve"> </w:t>
+      </w:r>
+      <w:r>
+        <w:rPr>
+          <w:rFonts w:ascii="Segoe UI" w:hAnsi="Segoe UI" w:cs="Segoe UI"/>
+          <w:i/>
+          <w:color w:val="0D0D0D"/>
+          <w:sz w:val="28"/>
+          <w:shd w:val="clear" w:color="auto" w:fill="FFFFFF"/>
+        </w:rPr>
+        <w:t>Representa los diferentes tipos de clima que pueden influir en las sugerencias de outfits.</w:t>
+      </w:r>
+    </w:p>
+    <w:p>
+      <w:pPr>
+        <w:rPr>
+          <w:rFonts w:ascii="Segoe UI" w:hAnsi="Segoe UI" w:cs="Segoe UI"/>
+          <w:i/>
+          <w:color w:val="0D0D0D"/>
+          <w:sz w:val="28"/>
+          <w:shd w:val="clear" w:color="auto" w:fill="FFFFFF"/>
+        </w:rPr>
+      </w:pPr>
+      <w:r>
+        <w:rPr>
+          <w:rFonts w:ascii="Segoe UI" w:hAnsi="Segoe UI" w:cs="Segoe UI"/>
+          <w:b/>
+          <w:bCs/>
+          <w:i/>
+          <w:color w:val="0D0D0D"/>
+          <w:sz w:val="28"/>
+          <w:shd w:val="clear" w:color="auto" w:fill="FFFFFF"/>
+        </w:rPr>
+        <w:t>Notificación:</w:t>
+      </w:r>
+      <w:r>
+        <w:rPr>
+          <w:rFonts w:ascii="Segoe UI" w:hAnsi="Segoe UI" w:cs="Segoe UI"/>
+          <w:i/>
+          <w:color w:val="0D0D0D"/>
+          <w:sz w:val="28"/>
+          <w:shd w:val="clear" w:color="auto" w:fill="FFFFFF"/>
+        </w:rPr>
+        <w:t xml:space="preserve"> </w:t>
+      </w:r>
+      <w:r>
+        <w:rPr>
+          <w:rFonts w:ascii="Segoe UI" w:hAnsi="Segoe UI" w:cs="Segoe UI"/>
+          <w:i/>
+          <w:color w:val="0D0D0D"/>
+          <w:sz w:val="28"/>
+          <w:shd w:val="clear" w:color="auto" w:fill="FFFFFF"/>
+        </w:rPr>
+        <w:t>Representa las notificaciones que la aplicación puede enviar a los usuarios.</w:t>
+      </w:r>
+    </w:p>
+    <w:p>
+      <w:pPr>
+        <w:rPr>
+          <w:rFonts w:ascii="Segoe UI" w:hAnsi="Segoe UI" w:cs="Segoe UI"/>
+          <w:i/>
+          <w:color w:val="0D0D0D"/>
+          <w:sz w:val="28"/>
+          <w:shd w:val="clear" w:color="auto" w:fill="FFFFFF"/>
+        </w:rPr>
+      </w:pPr>
+      <w:r>
+        <w:rPr>
+          <w:rFonts w:ascii="Segoe UI" w:hAnsi="Segoe UI" w:cs="Segoe UI"/>
+          <w:b/>
+          <w:bCs/>
+          <w:i/>
+          <w:color w:val="0D0D0D"/>
+          <w:sz w:val="28"/>
+          <w:shd w:val="clear" w:color="auto" w:fill="FFFFFF"/>
+        </w:rPr>
+        <w:t>Sugerencia de Outfit:</w:t>
+      </w:r>
+      <w:r>
+        <w:rPr>
+          <w:rFonts w:ascii="Segoe UI" w:hAnsi="Segoe UI" w:cs="Segoe UI"/>
+          <w:i/>
+          <w:color w:val="0D0D0D"/>
+          <w:sz w:val="28"/>
+          <w:shd w:val="clear" w:color="auto" w:fill="FFFFFF"/>
+        </w:rPr>
+        <w:t xml:space="preserve"> </w:t>
+      </w:r>
+      <w:r>
+        <w:rPr>
+          <w:rFonts w:ascii="Segoe UI" w:hAnsi="Segoe UI" w:cs="Segoe UI"/>
+          <w:i/>
+          <w:color w:val="0D0D0D"/>
+          <w:sz w:val="28"/>
+          <w:shd w:val="clear" w:color="auto" w:fill="FFFFFF"/>
+        </w:rPr>
+        <w:t>Representa las sugerencias de outfits generadas por la aplicación para los usuarios.</w:t>
+      </w:r>
+    </w:p>
+    <w:p>
+      <w:pPr>
+        <w:rPr>
+          <w:rFonts w:ascii="Segoe UI" w:hAnsi="Segoe UI" w:cs="Segoe UI"/>
+          <w:i/>
+          <w:color w:val="0D0D0D"/>
+          <w:sz w:val="28"/>
+          <w:shd w:val="clear" w:color="auto" w:fill="FFFFFF"/>
+        </w:rPr>
+      </w:pPr>
+      <w:r>
+        <w:rPr>
+          <w:rFonts w:ascii="Segoe UI" w:hAnsi="Segoe UI" w:cs="Segoe UI"/>
+          <w:b/>
+          <w:bCs/>
+          <w:i/>
+          <w:color w:val="0D0D0D"/>
+          <w:sz w:val="28"/>
+          <w:shd w:val="clear" w:color="auto" w:fill="FFFFFF"/>
+        </w:rPr>
+        <w:t>Estación del Año:</w:t>
+      </w:r>
+      <w:r>
+        <w:rPr>
+          <w:rFonts w:ascii="Segoe UI" w:hAnsi="Segoe UI" w:cs="Segoe UI"/>
+          <w:i/>
+          <w:color w:val="0D0D0D"/>
+          <w:sz w:val="28"/>
+          <w:shd w:val="clear" w:color="auto" w:fill="FFFFFF"/>
+        </w:rPr>
+        <w:t xml:space="preserve"> </w:t>
+      </w:r>
+      <w:r>
+        <w:rPr>
+          <w:rFonts w:ascii="Segoe UI" w:hAnsi="Segoe UI" w:cs="Segoe UI"/>
+          <w:i/>
+          <w:color w:val="0D0D0D"/>
+          <w:sz w:val="28"/>
+          <w:shd w:val="clear" w:color="auto" w:fill="FFFFFF"/>
+        </w:rPr>
+        <w:t>Representa las estaciones del año que pueden afectar a las tendencias de moda y a los tipos de outfits recomendados.</w:t>
+      </w:r>
+    </w:p>
     <w:p/>
     <w:p>
       <w:r>
@@ -9236,7 +10012,27 @@
           <w:sz w:val="28"/>
           <w:shd w:val="clear" w:color="auto" w:fill="FFFFFF"/>
         </w:rPr>
-        <w:t>Aquí hago la explicación más general del propósito y funcionamiento del diagrama:</w:t>
+        <w:t xml:space="preserve">Aquí hago la explicación más </w:t>
+      </w:r>
+      <w:r>
+        <w:rPr>
+          <w:rFonts w:ascii="Segoe UI" w:hAnsi="Segoe UI" w:cs="Segoe UI"/>
+          <w:i/>
+          <w:color w:val="0D0D0D"/>
+          <w:sz w:val="28"/>
+          <w:shd w:val="clear" w:color="auto" w:fill="FFFFFF"/>
+        </w:rPr>
+        <w:t>detallada</w:t>
+      </w:r>
+      <w:r>
+        <w:rPr>
+          <w:rFonts w:ascii="Segoe UI" w:hAnsi="Segoe UI" w:cs="Segoe UI"/>
+          <w:i/>
+          <w:color w:val="0D0D0D"/>
+          <w:sz w:val="28"/>
+          <w:shd w:val="clear" w:color="auto" w:fill="FFFFFF"/>
+        </w:rPr>
+        <w:t xml:space="preserve"> del propósito y funcionamiento del diagrama:</w:t>
       </w:r>
     </w:p>
     <w:p>
@@ -9635,6 +10431,11 @@
         <w:docPartUnique/>
       </w:docPartObj>
     </w:sdtPr>
+    <w:sdtEndPr>
+      <w:rPr>
+        <w:rStyle w:val="Nmerodepgina"/>
+      </w:rPr>
+    </w:sdtEndPr>
     <w:sdtContent>
       <w:p>
         <w:pPr>
@@ -9705,6 +10506,11 @@
         <w:docPartUnique/>
       </w:docPartObj>
     </w:sdtPr>
+    <w:sdtEndPr>
+      <w:rPr>
+        <w:rStyle w:val="Nmerodepgina"/>
+      </w:rPr>
+    </w:sdtEndPr>
     <w:sdtContent>
       <w:p>
         <w:pPr>
@@ -9783,6 +10589,7 @@
               <w:showingPlcHdr/>
               <w15:appearance w15:val="hidden"/>
             </w:sdtPr>
+            <w:sdtEndPr/>
             <w:sdtContent>
               <w:r>
                 <w:rPr>
@@ -12449,7 +13256,12 @@
 </file>
 
 <file path=customXml/item2.xml><?xml version="1.0" encoding="utf-8"?>
-<b:Sources xmlns:b="http://schemas.openxmlformats.org/officeDocument/2006/bibliography" xmlns="http://schemas.openxmlformats.org/officeDocument/2006/bibliography" SelectedStyle="\APASixthEditionOfficeOnline.xsl" StyleName="APA" Version="6"/>
+<p:properties xmlns:p="http://schemas.microsoft.com/office/2006/metadata/properties" xmlns:xsi="http://www.w3.org/2001/XMLSchema-instance" xmlns:pc="http://schemas.microsoft.com/office/infopath/2007/PartnerControls">
+  <documentManagement>
+    <Status xmlns="71af3243-3dd4-4a8d-8c0d-dd76da1f02a5">Not started</Status>
+    <MediaServiceKeyPoints xmlns="71af3243-3dd4-4a8d-8c0d-dd76da1f02a5" xsi:nil="true"/>
+  </documentManagement>
+</p:properties>
 </file>
 
 <file path=customXml/item3.xml><?xml version="1.0" encoding="utf-8"?>
@@ -12674,12 +13486,7 @@
 </file>
 
 <file path=customXml/item4.xml><?xml version="1.0" encoding="utf-8"?>
-<p:properties xmlns:p="http://schemas.microsoft.com/office/2006/metadata/properties" xmlns:xsi="http://www.w3.org/2001/XMLSchema-instance" xmlns:pc="http://schemas.microsoft.com/office/infopath/2007/PartnerControls">
-  <documentManagement>
-    <Status xmlns="71af3243-3dd4-4a8d-8c0d-dd76da1f02a5">Not started</Status>
-    <MediaServiceKeyPoints xmlns="71af3243-3dd4-4a8d-8c0d-dd76da1f02a5" xsi:nil="true"/>
-  </documentManagement>
-</p:properties>
+<b:Sources xmlns:b="http://schemas.openxmlformats.org/officeDocument/2006/bibliography" xmlns="http://schemas.openxmlformats.org/officeDocument/2006/bibliography" SelectedStyle="\APASixthEditionOfficeOnline.xsl" StyleName="APA" Version="6"/>
 </file>
 
 <file path=customXml/itemProps1.xml><?xml version="1.0" encoding="utf-8"?>
@@ -12691,9 +13498,11 @@
 </file>
 
 <file path=customXml/itemProps2.xml><?xml version="1.0" encoding="utf-8"?>
-<ds:datastoreItem xmlns:ds="http://schemas.openxmlformats.org/officeDocument/2006/customXml" ds:itemID="{F21F3424-2E0C-4680-B4A6-8DDCF8AF3D84}">
+<ds:datastoreItem xmlns:ds="http://schemas.openxmlformats.org/officeDocument/2006/customXml" ds:itemID="{57798B56-5215-4AD8-847F-8A1F1C10FD6F}">
   <ds:schemaRefs>
-    <ds:schemaRef ds:uri="http://schemas.openxmlformats.org/officeDocument/2006/bibliography"/>
+    <ds:schemaRef ds:uri="http://schemas.microsoft.com/office/2006/metadata/properties"/>
+    <ds:schemaRef ds:uri="http://schemas.microsoft.com/office/infopath/2007/PartnerControls"/>
+    <ds:schemaRef ds:uri="71af3243-3dd4-4a8d-8c0d-dd76da1f02a5"/>
   </ds:schemaRefs>
 </ds:datastoreItem>
 </file>
@@ -12718,11 +13527,9 @@
 </file>
 
 <file path=customXml/itemProps4.xml><?xml version="1.0" encoding="utf-8"?>
-<ds:datastoreItem xmlns:ds="http://schemas.openxmlformats.org/officeDocument/2006/customXml" ds:itemID="{57798B56-5215-4AD8-847F-8A1F1C10FD6F}">
+<ds:datastoreItem xmlns:ds="http://schemas.openxmlformats.org/officeDocument/2006/customXml" ds:itemID="{F21F3424-2E0C-4680-B4A6-8DDCF8AF3D84}">
   <ds:schemaRefs>
-    <ds:schemaRef ds:uri="http://schemas.microsoft.com/office/2006/metadata/properties"/>
-    <ds:schemaRef ds:uri="http://schemas.microsoft.com/office/infopath/2007/PartnerControls"/>
-    <ds:schemaRef ds:uri="71af3243-3dd4-4a8d-8c0d-dd76da1f02a5"/>
+    <ds:schemaRef ds:uri="http://schemas.openxmlformats.org/officeDocument/2006/bibliography"/>
   </ds:schemaRefs>
 </ds:datastoreItem>
 </file>
</xml_diff>

<commit_message>
Actualizado con diagrama de despliegue y de paquetes
</commit_message>
<xml_diff>
--- a/PortadaDiseñoDetallado.docx
+++ b/PortadaDiseñoDetallado.docx
@@ -1993,10 +1993,10 @@
                   <v:path o:extrusionok="f" gradientshapeok="t" o:connecttype="rect"/>
                   <o:lock v:ext="edit" aspectratio="t"/>
                 </v:shapetype>
-                <v:shape id="ole_rId12" o:spid="_x0000_i1025" type="#_x0000_t75" style="width:192pt;height:142.35pt;visibility:visible;mso-wrap-distance-right:0;mso-wrap-distance-bottom:14pt" o:ole="" filled="t">
+                <v:shape id="ole_rId12" o:spid="_x0000_i1025" type="#_x0000_t75" style="width:192pt;height:142.5pt;visibility:visible;mso-wrap-distance-right:0;mso-wrap-distance-bottom:14pt" o:ole="" filled="t">
                   <v:imagedata r:id="rId12" o:title=""/>
                 </v:shape>
-                <o:OLEObject Type="Embed" ProgID="PBrush" ShapeID="ole_rId12" DrawAspect="Content" ObjectID="_1775050510" r:id="rId13"/>
+                <o:OLEObject Type="Embed" ProgID="PBrush" ShapeID="ole_rId12" DrawAspect="Content" ObjectID="_1775495004" r:id="rId13"/>
               </w:object>
             </w:r>
           </w:p>
@@ -9192,77 +9192,7 @@
           <w:sz w:val="28"/>
           <w:shd w:val="clear" w:color="auto" w:fill="FFFFFF"/>
         </w:rPr>
-        <w:t>El diagrama de clases</w:t>
-      </w:r>
-      <w:r>
-        <w:rPr>
-          <w:rFonts w:ascii="Segoe UI" w:hAnsi="Segoe UI" w:cs="Segoe UI"/>
-          <w:i/>
-          <w:color w:val="0D0D0D"/>
-          <w:sz w:val="28"/>
-          <w:shd w:val="clear" w:color="auto" w:fill="FFFFFF"/>
-        </w:rPr>
-        <w:t xml:space="preserve"> anterior</w:t>
-      </w:r>
-      <w:r>
-        <w:rPr>
-          <w:rFonts w:ascii="Segoe UI" w:hAnsi="Segoe UI" w:cs="Segoe UI"/>
-          <w:i/>
-          <w:color w:val="0D0D0D"/>
-          <w:sz w:val="28"/>
-          <w:shd w:val="clear" w:color="auto" w:fill="FFFFFF"/>
-        </w:rPr>
-        <w:t xml:space="preserve"> representa la estructura estática del sistema, mostrando las entidades clave y las relaciones entre ellas. En el contexto del proceso de creación de outfits personalizados, el diagrama de clases inclu</w:t>
-      </w:r>
-      <w:r>
-        <w:rPr>
-          <w:rFonts w:ascii="Segoe UI" w:hAnsi="Segoe UI" w:cs="Segoe UI"/>
-          <w:i/>
-          <w:color w:val="0D0D0D"/>
-          <w:sz w:val="28"/>
-          <w:shd w:val="clear" w:color="auto" w:fill="FFFFFF"/>
-        </w:rPr>
-        <w:t>ye</w:t>
-      </w:r>
-      <w:r>
-        <w:rPr>
-          <w:rFonts w:ascii="Segoe UI" w:hAnsi="Segoe UI" w:cs="Segoe UI"/>
-          <w:i/>
-          <w:color w:val="0D0D0D"/>
-          <w:sz w:val="28"/>
-          <w:shd w:val="clear" w:color="auto" w:fill="FFFFFF"/>
-        </w:rPr>
-        <w:t xml:space="preserve"> las entidades relevantes</w:t>
-      </w:r>
-      <w:r>
-        <w:rPr>
-          <w:rFonts w:ascii="Segoe UI" w:hAnsi="Segoe UI" w:cs="Segoe UI"/>
-          <w:i/>
-          <w:color w:val="0D0D0D"/>
-          <w:sz w:val="28"/>
-          <w:shd w:val="clear" w:color="auto" w:fill="FFFFFF"/>
-        </w:rPr>
-        <w:t>,</w:t>
-      </w:r>
-      <w:r>
-        <w:rPr>
-          <w:rFonts w:ascii="Segoe UI" w:hAnsi="Segoe UI" w:cs="Segoe UI"/>
-          <w:i/>
-          <w:color w:val="0D0D0D"/>
-          <w:sz w:val="28"/>
-          <w:shd w:val="clear" w:color="auto" w:fill="FFFFFF"/>
-        </w:rPr>
-        <w:t xml:space="preserve"> sus atributos</w:t>
-      </w:r>
-      <w:r>
-        <w:rPr>
-          <w:rFonts w:ascii="Segoe UI" w:hAnsi="Segoe UI" w:cs="Segoe UI"/>
-          <w:i/>
-          <w:color w:val="0D0D0D"/>
-          <w:sz w:val="28"/>
-          <w:shd w:val="clear" w:color="auto" w:fill="FFFFFF"/>
-        </w:rPr>
-        <w:t xml:space="preserve"> y sus </w:t>
+        <w:t xml:space="preserve">El diagrama de clases anterior representa la estructura estática del sistema, mostrando las entidades clave y las relaciones entre ellas. En el contexto del proceso de creación de outfits personalizados, el diagrama de clases incluye las entidades relevantes, sus atributos y sus </w:t>
       </w:r>
       <w:r>
         <w:rPr>
@@ -9356,17 +9286,7 @@
           <w:sz w:val="28"/>
           <w:shd w:val="clear" w:color="auto" w:fill="FFFFFF"/>
         </w:rPr>
-        <w:t xml:space="preserve"> </w:t>
-      </w:r>
-      <w:r>
-        <w:rPr>
-          <w:rFonts w:ascii="Segoe UI" w:hAnsi="Segoe UI" w:cs="Segoe UI"/>
-          <w:i/>
-          <w:color w:val="0D0D0D"/>
-          <w:sz w:val="28"/>
-          <w:shd w:val="clear" w:color="auto" w:fill="FFFFFF"/>
-        </w:rPr>
-        <w:t>Representa los usuarios de la aplicación que crean y utilizan outfits personalizados.</w:t>
+        <w:t xml:space="preserve"> Representa los usuarios de la aplicación que crean y utilizan outfits personalizados.</w:t>
       </w:r>
     </w:p>
     <w:p>
@@ -9399,17 +9319,7 @@
           <w:sz w:val="28"/>
           <w:shd w:val="clear" w:color="auto" w:fill="FFFFFF"/>
         </w:rPr>
-        <w:t xml:space="preserve"> </w:t>
-      </w:r>
-      <w:r>
-        <w:rPr>
-          <w:rFonts w:ascii="Segoe UI" w:hAnsi="Segoe UI" w:cs="Segoe UI"/>
-          <w:i/>
-          <w:color w:val="0D0D0D"/>
-          <w:sz w:val="28"/>
-          <w:shd w:val="clear" w:color="auto" w:fill="FFFFFF"/>
-        </w:rPr>
-        <w:t xml:space="preserve">Representa las prendas de vestir </w:t>
+        <w:t xml:space="preserve"> Representa las prendas de vestir </w:t>
       </w:r>
       <w:r>
         <w:rPr>
@@ -9472,17 +9382,7 @@
           <w:sz w:val="28"/>
           <w:shd w:val="clear" w:color="auto" w:fill="FFFFFF"/>
         </w:rPr>
-        <w:t xml:space="preserve"> </w:t>
-      </w:r>
-      <w:r>
-        <w:rPr>
-          <w:rFonts w:ascii="Segoe UI" w:hAnsi="Segoe UI" w:cs="Segoe UI"/>
-          <w:i/>
-          <w:color w:val="0D0D0D"/>
-          <w:sz w:val="28"/>
-          <w:shd w:val="clear" w:color="auto" w:fill="FFFFFF"/>
-        </w:rPr>
-        <w:t>Representa los conjuntos de prendas seleccionadas para crear outfits personalizados.</w:t>
+        <w:t xml:space="preserve"> Representa los conjuntos de prendas seleccionadas para crear outfits personalizados.</w:t>
       </w:r>
     </w:p>
     <w:p>
@@ -9548,17 +9448,7 @@
           <w:sz w:val="28"/>
           <w:shd w:val="clear" w:color="auto" w:fill="FFFFFF"/>
         </w:rPr>
-        <w:t xml:space="preserve"> </w:t>
-      </w:r>
-      <w:r>
-        <w:rPr>
-          <w:rFonts w:ascii="Segoe UI" w:hAnsi="Segoe UI" w:cs="Segoe UI"/>
-          <w:i/>
-          <w:color w:val="0D0D0D"/>
-          <w:sz w:val="28"/>
-          <w:shd w:val="clear" w:color="auto" w:fill="FFFFFF"/>
-        </w:rPr>
-        <w:t>Representa eventos específicos para los cuales los usuarios pueden crear outfits.</w:t>
+        <w:t xml:space="preserve"> Representa eventos específicos para los cuales los usuarios pueden crear outfits.</w:t>
       </w:r>
     </w:p>
     <w:p>
@@ -9582,8 +9472,9 @@
           <w:sz w:val="28"/>
           <w:shd w:val="clear" w:color="auto" w:fill="FFFFFF"/>
         </w:rPr>
-        <w:t>Estilo</w:t>
-      </w:r>
+        <w:t>EstiloOutfit</w:t>
+      </w:r>
+      <w:proofErr w:type="spellEnd"/>
       <w:r>
         <w:rPr>
           <w:rFonts w:ascii="Segoe UI" w:hAnsi="Segoe UI" w:cs="Segoe UI"/>
@@ -9594,9 +9485,29 @@
           <w:sz w:val="28"/>
           <w:shd w:val="clear" w:color="auto" w:fill="FFFFFF"/>
         </w:rPr>
-        <w:t>Outfit</w:t>
-      </w:r>
-      <w:proofErr w:type="spellEnd"/>
+        <w:t>:</w:t>
+      </w:r>
+      <w:r>
+        <w:rPr>
+          <w:rFonts w:ascii="Segoe UI" w:hAnsi="Segoe UI" w:cs="Segoe UI"/>
+          <w:i/>
+          <w:color w:val="0D0D0D"/>
+          <w:sz w:val="28"/>
+          <w:shd w:val="clear" w:color="auto" w:fill="FFFFFF"/>
+        </w:rPr>
+        <w:t xml:space="preserve"> Representa los estilos de outfits que los usuarios pueden aplicar a sus conjuntos.</w:t>
+      </w:r>
+    </w:p>
+    <w:p>
+      <w:pPr>
+        <w:rPr>
+          <w:rFonts w:ascii="Segoe UI" w:hAnsi="Segoe UI" w:cs="Segoe UI"/>
+          <w:i/>
+          <w:color w:val="0D0D0D"/>
+          <w:sz w:val="28"/>
+          <w:shd w:val="clear" w:color="auto" w:fill="FFFFFF"/>
+        </w:rPr>
+      </w:pPr>
       <w:r>
         <w:rPr>
           <w:rFonts w:ascii="Segoe UI" w:hAnsi="Segoe UI" w:cs="Segoe UI"/>
@@ -9607,27 +9518,17 @@
           <w:sz w:val="28"/>
           <w:shd w:val="clear" w:color="auto" w:fill="FFFFFF"/>
         </w:rPr>
-        <w:t>:</w:t>
-      </w:r>
-      <w:r>
-        <w:rPr>
-          <w:rFonts w:ascii="Segoe UI" w:hAnsi="Segoe UI" w:cs="Segoe UI"/>
-          <w:i/>
-          <w:color w:val="0D0D0D"/>
-          <w:sz w:val="28"/>
-          <w:shd w:val="clear" w:color="auto" w:fill="FFFFFF"/>
-        </w:rPr>
-        <w:t xml:space="preserve"> </w:t>
-      </w:r>
-      <w:r>
-        <w:rPr>
-          <w:rFonts w:ascii="Segoe UI" w:hAnsi="Segoe UI" w:cs="Segoe UI"/>
-          <w:i/>
-          <w:color w:val="0D0D0D"/>
-          <w:sz w:val="28"/>
-          <w:shd w:val="clear" w:color="auto" w:fill="FFFFFF"/>
-        </w:rPr>
-        <w:t>Representa los estilos de outfits que los usuarios pueden aplicar a sus conjuntos.</w:t>
+        <w:t>Categoría de Prenda:</w:t>
+      </w:r>
+      <w:r>
+        <w:rPr>
+          <w:rFonts w:ascii="Segoe UI" w:hAnsi="Segoe UI" w:cs="Segoe UI"/>
+          <w:i/>
+          <w:color w:val="0D0D0D"/>
+          <w:sz w:val="28"/>
+          <w:shd w:val="clear" w:color="auto" w:fill="FFFFFF"/>
+        </w:rPr>
+        <w:t xml:space="preserve"> Representa las categorías o tipos de prendas disponibles en la aplicación.</w:t>
       </w:r>
     </w:p>
     <w:p>
@@ -9650,27 +9551,17 @@
           <w:sz w:val="28"/>
           <w:shd w:val="clear" w:color="auto" w:fill="FFFFFF"/>
         </w:rPr>
-        <w:t>Categoría de Prenda:</w:t>
-      </w:r>
-      <w:r>
-        <w:rPr>
-          <w:rFonts w:ascii="Segoe UI" w:hAnsi="Segoe UI" w:cs="Segoe UI"/>
-          <w:i/>
-          <w:color w:val="0D0D0D"/>
-          <w:sz w:val="28"/>
-          <w:shd w:val="clear" w:color="auto" w:fill="FFFFFF"/>
-        </w:rPr>
-        <w:t xml:space="preserve"> </w:t>
-      </w:r>
-      <w:r>
-        <w:rPr>
-          <w:rFonts w:ascii="Segoe UI" w:hAnsi="Segoe UI" w:cs="Segoe UI"/>
-          <w:i/>
-          <w:color w:val="0D0D0D"/>
-          <w:sz w:val="28"/>
-          <w:shd w:val="clear" w:color="auto" w:fill="FFFFFF"/>
-        </w:rPr>
-        <w:t>Representa las categorías o tipos de prendas disponibles en la aplicación.</w:t>
+        <w:t xml:space="preserve">Clima: </w:t>
+      </w:r>
+      <w:r>
+        <w:rPr>
+          <w:rFonts w:ascii="Segoe UI" w:hAnsi="Segoe UI" w:cs="Segoe UI"/>
+          <w:i/>
+          <w:color w:val="0D0D0D"/>
+          <w:sz w:val="28"/>
+          <w:shd w:val="clear" w:color="auto" w:fill="FFFFFF"/>
+        </w:rPr>
+        <w:t>Representa los diferentes tipos de clima que pueden influir en las sugerencias de outfits.</w:t>
       </w:r>
     </w:p>
     <w:p>
@@ -9693,8 +9584,29 @@
           <w:sz w:val="28"/>
           <w:shd w:val="clear" w:color="auto" w:fill="FFFFFF"/>
         </w:rPr>
-        <w:t>Clima:</w:t>
-      </w:r>
+        <w:t>Notificación:</w:t>
+      </w:r>
+      <w:r>
+        <w:rPr>
+          <w:rFonts w:ascii="Segoe UI" w:hAnsi="Segoe UI" w:cs="Segoe UI"/>
+          <w:i/>
+          <w:color w:val="0D0D0D"/>
+          <w:sz w:val="28"/>
+          <w:shd w:val="clear" w:color="auto" w:fill="FFFFFF"/>
+        </w:rPr>
+        <w:t xml:space="preserve"> Representa las notificaciones que la aplicación puede enviar a los usuarios.</w:t>
+      </w:r>
+    </w:p>
+    <w:p>
+      <w:pPr>
+        <w:rPr>
+          <w:rFonts w:ascii="Segoe UI" w:hAnsi="Segoe UI" w:cs="Segoe UI"/>
+          <w:i/>
+          <w:color w:val="0D0D0D"/>
+          <w:sz w:val="28"/>
+          <w:shd w:val="clear" w:color="auto" w:fill="FFFFFF"/>
+        </w:rPr>
+      </w:pPr>
       <w:r>
         <w:rPr>
           <w:rFonts w:ascii="Segoe UI" w:hAnsi="Segoe UI" w:cs="Segoe UI"/>
@@ -9705,17 +9617,17 @@
           <w:sz w:val="28"/>
           <w:shd w:val="clear" w:color="auto" w:fill="FFFFFF"/>
         </w:rPr>
-        <w:t xml:space="preserve"> </w:t>
-      </w:r>
-      <w:r>
-        <w:rPr>
-          <w:rFonts w:ascii="Segoe UI" w:hAnsi="Segoe UI" w:cs="Segoe UI"/>
-          <w:i/>
-          <w:color w:val="0D0D0D"/>
-          <w:sz w:val="28"/>
-          <w:shd w:val="clear" w:color="auto" w:fill="FFFFFF"/>
-        </w:rPr>
-        <w:t>Representa los diferentes tipos de clima que pueden influir en las sugerencias de outfits.</w:t>
+        <w:t>Sugerencia de Outfit:</w:t>
+      </w:r>
+      <w:r>
+        <w:rPr>
+          <w:rFonts w:ascii="Segoe UI" w:hAnsi="Segoe UI" w:cs="Segoe UI"/>
+          <w:i/>
+          <w:color w:val="0D0D0D"/>
+          <w:sz w:val="28"/>
+          <w:shd w:val="clear" w:color="auto" w:fill="FFFFFF"/>
+        </w:rPr>
+        <w:t xml:space="preserve"> Representa las sugerencias de outfits generadas por la aplicación para los usuarios.</w:t>
       </w:r>
     </w:p>
     <w:p>
@@ -9738,92 +9650,6 @@
           <w:sz w:val="28"/>
           <w:shd w:val="clear" w:color="auto" w:fill="FFFFFF"/>
         </w:rPr>
-        <w:t>Notificación:</w:t>
-      </w:r>
-      <w:r>
-        <w:rPr>
-          <w:rFonts w:ascii="Segoe UI" w:hAnsi="Segoe UI" w:cs="Segoe UI"/>
-          <w:i/>
-          <w:color w:val="0D0D0D"/>
-          <w:sz w:val="28"/>
-          <w:shd w:val="clear" w:color="auto" w:fill="FFFFFF"/>
-        </w:rPr>
-        <w:t xml:space="preserve"> </w:t>
-      </w:r>
-      <w:r>
-        <w:rPr>
-          <w:rFonts w:ascii="Segoe UI" w:hAnsi="Segoe UI" w:cs="Segoe UI"/>
-          <w:i/>
-          <w:color w:val="0D0D0D"/>
-          <w:sz w:val="28"/>
-          <w:shd w:val="clear" w:color="auto" w:fill="FFFFFF"/>
-        </w:rPr>
-        <w:t>Representa las notificaciones que la aplicación puede enviar a los usuarios.</w:t>
-      </w:r>
-    </w:p>
-    <w:p>
-      <w:pPr>
-        <w:rPr>
-          <w:rFonts w:ascii="Segoe UI" w:hAnsi="Segoe UI" w:cs="Segoe UI"/>
-          <w:i/>
-          <w:color w:val="0D0D0D"/>
-          <w:sz w:val="28"/>
-          <w:shd w:val="clear" w:color="auto" w:fill="FFFFFF"/>
-        </w:rPr>
-      </w:pPr>
-      <w:r>
-        <w:rPr>
-          <w:rFonts w:ascii="Segoe UI" w:hAnsi="Segoe UI" w:cs="Segoe UI"/>
-          <w:b/>
-          <w:bCs/>
-          <w:i/>
-          <w:color w:val="0D0D0D"/>
-          <w:sz w:val="28"/>
-          <w:shd w:val="clear" w:color="auto" w:fill="FFFFFF"/>
-        </w:rPr>
-        <w:t>Sugerencia de Outfit:</w:t>
-      </w:r>
-      <w:r>
-        <w:rPr>
-          <w:rFonts w:ascii="Segoe UI" w:hAnsi="Segoe UI" w:cs="Segoe UI"/>
-          <w:i/>
-          <w:color w:val="0D0D0D"/>
-          <w:sz w:val="28"/>
-          <w:shd w:val="clear" w:color="auto" w:fill="FFFFFF"/>
-        </w:rPr>
-        <w:t xml:space="preserve"> </w:t>
-      </w:r>
-      <w:r>
-        <w:rPr>
-          <w:rFonts w:ascii="Segoe UI" w:hAnsi="Segoe UI" w:cs="Segoe UI"/>
-          <w:i/>
-          <w:color w:val="0D0D0D"/>
-          <w:sz w:val="28"/>
-          <w:shd w:val="clear" w:color="auto" w:fill="FFFFFF"/>
-        </w:rPr>
-        <w:t>Representa las sugerencias de outfits generadas por la aplicación para los usuarios.</w:t>
-      </w:r>
-    </w:p>
-    <w:p>
-      <w:pPr>
-        <w:rPr>
-          <w:rFonts w:ascii="Segoe UI" w:hAnsi="Segoe UI" w:cs="Segoe UI"/>
-          <w:i/>
-          <w:color w:val="0D0D0D"/>
-          <w:sz w:val="28"/>
-          <w:shd w:val="clear" w:color="auto" w:fill="FFFFFF"/>
-        </w:rPr>
-      </w:pPr>
-      <w:r>
-        <w:rPr>
-          <w:rFonts w:ascii="Segoe UI" w:hAnsi="Segoe UI" w:cs="Segoe UI"/>
-          <w:b/>
-          <w:bCs/>
-          <w:i/>
-          <w:color w:val="0D0D0D"/>
-          <w:sz w:val="28"/>
-          <w:shd w:val="clear" w:color="auto" w:fill="FFFFFF"/>
-        </w:rPr>
         <w:t>Estación del Año:</w:t>
       </w:r>
       <w:r>
@@ -9834,17 +9660,7 @@
           <w:sz w:val="28"/>
           <w:shd w:val="clear" w:color="auto" w:fill="FFFFFF"/>
         </w:rPr>
-        <w:t xml:space="preserve"> </w:t>
-      </w:r>
-      <w:r>
-        <w:rPr>
-          <w:rFonts w:ascii="Segoe UI" w:hAnsi="Segoe UI" w:cs="Segoe UI"/>
-          <w:i/>
-          <w:color w:val="0D0D0D"/>
-          <w:sz w:val="28"/>
-          <w:shd w:val="clear" w:color="auto" w:fill="FFFFFF"/>
-        </w:rPr>
-        <w:t>Representa las estaciones del año que pueden afectar a las tendencias de moda y a los tipos de outfits recomendados.</w:t>
+        <w:t xml:space="preserve"> Representa las estaciones del año que pueden afectar a las tendencias de moda y a los tipos de outfits recomendados.</w:t>
       </w:r>
     </w:p>
     <w:p/>
@@ -10385,10 +10201,767 @@
         <w:t>Este proceso asegura que el usuario reciba un conjunto de prendas bien coordinado y adecuado a sus necesidades y preferencias.</w:t>
       </w:r>
     </w:p>
+    <w:p>
+      <w:r>
+        <w:br w:type="page"/>
+      </w:r>
+    </w:p>
+    <w:p>
+      <w:pPr>
+        <w:pStyle w:val="Ttulo2"/>
+      </w:pPr>
+      <w:r>
+        <w:lastRenderedPageBreak/>
+        <w:t xml:space="preserve">Diagrama de </w:t>
+      </w:r>
+      <w:r>
+        <w:t>Paquetes</w:t>
+      </w:r>
+    </w:p>
     <w:p/>
+    <w:p>
+      <w:r>
+        <w:rPr>
+          <w:noProof/>
+        </w:rPr>
+        <w:drawing>
+          <wp:inline distT="0" distB="0" distL="0" distR="0" wp14:anchorId="3F34DDC1" wp14:editId="75F7CFE0">
+            <wp:extent cx="6767830" cy="2912110"/>
+            <wp:effectExtent l="0" t="0" r="0" b="2540"/>
+            <wp:docPr id="437966542" name="Imagen 1" descr="Diagrama&#10;&#10;Descripción generada automáticamente con confianza media"/>
+            <wp:cNvGraphicFramePr>
+              <a:graphicFrameLocks xmlns:a="http://schemas.openxmlformats.org/drawingml/2006/main" noChangeAspect="1"/>
+            </wp:cNvGraphicFramePr>
+            <a:graphic xmlns:a="http://schemas.openxmlformats.org/drawingml/2006/main">
+              <a:graphicData uri="http://schemas.openxmlformats.org/drawingml/2006/picture">
+                <pic:pic xmlns:pic="http://schemas.openxmlformats.org/drawingml/2006/picture">
+                  <pic:nvPicPr>
+                    <pic:cNvPr id="437966542" name="Imagen 1" descr="Diagrama&#10;&#10;Descripción generada automáticamente con confianza media"/>
+                    <pic:cNvPicPr/>
+                  </pic:nvPicPr>
+                  <pic:blipFill>
+                    <a:blip r:embed="rId16" cstate="print">
+                      <a:extLst>
+                        <a:ext uri="{28A0092B-C50C-407E-A947-70E740481C1C}">
+                          <a14:useLocalDpi xmlns:a14="http://schemas.microsoft.com/office/drawing/2010/main" val="0"/>
+                        </a:ext>
+                      </a:extLst>
+                    </a:blip>
+                    <a:stretch>
+                      <a:fillRect/>
+                    </a:stretch>
+                  </pic:blipFill>
+                  <pic:spPr>
+                    <a:xfrm>
+                      <a:off x="0" y="0"/>
+                      <a:ext cx="6767830" cy="2912110"/>
+                    </a:xfrm>
+                    <a:prstGeom prst="rect">
+                      <a:avLst/>
+                    </a:prstGeom>
+                  </pic:spPr>
+                </pic:pic>
+              </a:graphicData>
+            </a:graphic>
+          </wp:inline>
+        </w:drawing>
+      </w:r>
+    </w:p>
+    <w:p/>
+    <w:p>
+      <w:pPr>
+        <w:rPr>
+          <w:rFonts w:ascii="Segoe UI" w:hAnsi="Segoe UI" w:cs="Segoe UI"/>
+          <w:i/>
+          <w:color w:val="0D0D0D"/>
+          <w:sz w:val="28"/>
+          <w:shd w:val="clear" w:color="auto" w:fill="FFFFFF"/>
+        </w:rPr>
+      </w:pPr>
+      <w:r>
+        <w:rPr>
+          <w:rFonts w:ascii="Segoe UI" w:hAnsi="Segoe UI" w:cs="Segoe UI"/>
+          <w:b/>
+          <w:bCs/>
+          <w:i/>
+          <w:color w:val="0D0D0D"/>
+          <w:sz w:val="28"/>
+          <w:shd w:val="clear" w:color="auto" w:fill="FFFFFF"/>
+        </w:rPr>
+        <w:t>Explicación del Diagrama</w:t>
+      </w:r>
+    </w:p>
+    <w:p>
+      <w:pPr>
+        <w:rPr>
+          <w:rFonts w:ascii="Segoe UI" w:hAnsi="Segoe UI" w:cs="Segoe UI"/>
+          <w:i/>
+          <w:color w:val="0D0D0D"/>
+          <w:sz w:val="28"/>
+          <w:shd w:val="clear" w:color="auto" w:fill="FFFFFF"/>
+        </w:rPr>
+      </w:pPr>
+    </w:p>
+    <w:p>
+      <w:pPr>
+        <w:rPr>
+          <w:rFonts w:ascii="Segoe UI" w:hAnsi="Segoe UI" w:cs="Segoe UI"/>
+          <w:i/>
+          <w:color w:val="0D0D0D"/>
+          <w:sz w:val="28"/>
+          <w:shd w:val="clear" w:color="auto" w:fill="FFFFFF"/>
+        </w:rPr>
+      </w:pPr>
+      <w:r>
+        <w:rPr>
+          <w:rFonts w:ascii="Segoe UI" w:hAnsi="Segoe UI" w:cs="Segoe UI"/>
+          <w:i/>
+          <w:color w:val="0D0D0D"/>
+          <w:sz w:val="28"/>
+          <w:shd w:val="clear" w:color="auto" w:fill="FFFFFF"/>
+        </w:rPr>
+        <w:t>El diagrama</w:t>
+      </w:r>
+      <w:r>
+        <w:rPr>
+          <w:rFonts w:ascii="Segoe UI" w:hAnsi="Segoe UI" w:cs="Segoe UI"/>
+          <w:i/>
+          <w:color w:val="0D0D0D"/>
+          <w:sz w:val="28"/>
+          <w:shd w:val="clear" w:color="auto" w:fill="FFFFFF"/>
+        </w:rPr>
+        <w:t xml:space="preserve"> de</w:t>
+      </w:r>
+      <w:r>
+        <w:rPr>
+          <w:rFonts w:ascii="Segoe UI" w:hAnsi="Segoe UI" w:cs="Segoe UI"/>
+          <w:i/>
+          <w:color w:val="0D0D0D"/>
+          <w:sz w:val="28"/>
+          <w:shd w:val="clear" w:color="auto" w:fill="FFFFFF"/>
+        </w:rPr>
+        <w:t xml:space="preserve"> </w:t>
+      </w:r>
+      <w:r>
+        <w:rPr>
+          <w:rFonts w:ascii="Segoe UI" w:hAnsi="Segoe UI" w:cs="Segoe UI"/>
+          <w:i/>
+          <w:color w:val="0D0D0D"/>
+          <w:sz w:val="28"/>
+          <w:shd w:val="clear" w:color="auto" w:fill="FFFFFF"/>
+        </w:rPr>
+        <w:t xml:space="preserve">paquetes es una herramienta de modelado </w:t>
+      </w:r>
+      <w:r>
+        <w:rPr>
+          <w:rFonts w:ascii="Segoe UI" w:hAnsi="Segoe UI" w:cs="Segoe UI"/>
+          <w:i/>
+          <w:color w:val="0D0D0D"/>
+          <w:sz w:val="28"/>
+          <w:shd w:val="clear" w:color="auto" w:fill="FFFFFF"/>
+        </w:rPr>
+        <w:t xml:space="preserve">para </w:t>
+      </w:r>
+      <w:r>
+        <w:rPr>
+          <w:rFonts w:ascii="Segoe UI" w:hAnsi="Segoe UI" w:cs="Segoe UI"/>
+          <w:i/>
+          <w:color w:val="0D0D0D"/>
+          <w:sz w:val="28"/>
+          <w:shd w:val="clear" w:color="auto" w:fill="FFFFFF"/>
+        </w:rPr>
+        <w:t>visualizar y organizar los elementos de un sistema de software en grupos lógicos o funcionales. Sirve para proporcionar una vista de alto nivel de la estructura de un sistema y cómo sus componentes están agrupados y relacionados entre sí</w:t>
+      </w:r>
+      <w:r>
+        <w:rPr>
+          <w:rFonts w:ascii="Segoe UI" w:hAnsi="Segoe UI" w:cs="Segoe UI"/>
+          <w:i/>
+          <w:color w:val="0D0D0D"/>
+          <w:sz w:val="28"/>
+          <w:shd w:val="clear" w:color="auto" w:fill="FFFFFF"/>
+        </w:rPr>
+        <w:t xml:space="preserve">, en otras palabras, nos proporciona una </w:t>
+      </w:r>
+      <w:r>
+        <w:rPr>
+          <w:rFonts w:ascii="Segoe UI" w:hAnsi="Segoe UI" w:cs="Segoe UI"/>
+          <w:i/>
+          <w:color w:val="0D0D0D"/>
+          <w:sz w:val="28"/>
+          <w:shd w:val="clear" w:color="auto" w:fill="FFFFFF"/>
+        </w:rPr>
+        <w:t>vista de alto nivel de la estructura del proceso para la creación de Outfits Personalizados.</w:t>
+      </w:r>
+    </w:p>
+    <w:p/>
+    <w:p>
+      <w:pPr>
+        <w:rPr>
+          <w:rFonts w:ascii="Segoe UI" w:hAnsi="Segoe UI" w:cs="Segoe UI"/>
+          <w:i/>
+          <w:color w:val="0D0D0D"/>
+          <w:sz w:val="28"/>
+          <w:shd w:val="clear" w:color="auto" w:fill="FFFFFF"/>
+        </w:rPr>
+      </w:pPr>
+      <w:r>
+        <w:rPr>
+          <w:rFonts w:ascii="Segoe UI" w:hAnsi="Segoe UI" w:cs="Segoe UI"/>
+          <w:i/>
+          <w:color w:val="0D0D0D"/>
+          <w:sz w:val="28"/>
+          <w:shd w:val="clear" w:color="auto" w:fill="FFFFFF"/>
+        </w:rPr>
+        <w:t xml:space="preserve">Aquí hago la explicación más </w:t>
+      </w:r>
+      <w:r>
+        <w:rPr>
+          <w:rFonts w:ascii="Segoe UI" w:hAnsi="Segoe UI" w:cs="Segoe UI"/>
+          <w:i/>
+          <w:color w:val="0D0D0D"/>
+          <w:sz w:val="28"/>
+          <w:shd w:val="clear" w:color="auto" w:fill="FFFFFF"/>
+        </w:rPr>
+        <w:t>detallada</w:t>
+      </w:r>
+      <w:r>
+        <w:rPr>
+          <w:rFonts w:ascii="Segoe UI" w:hAnsi="Segoe UI" w:cs="Segoe UI"/>
+          <w:i/>
+          <w:color w:val="0D0D0D"/>
+          <w:sz w:val="28"/>
+          <w:shd w:val="clear" w:color="auto" w:fill="FFFFFF"/>
+        </w:rPr>
+        <w:t xml:space="preserve"> del</w:t>
+      </w:r>
+      <w:r>
+        <w:rPr>
+          <w:rFonts w:ascii="Segoe UI" w:hAnsi="Segoe UI" w:cs="Segoe UI"/>
+          <w:i/>
+          <w:color w:val="0D0D0D"/>
+          <w:sz w:val="28"/>
+          <w:shd w:val="clear" w:color="auto" w:fill="FFFFFF"/>
+        </w:rPr>
+        <w:t xml:space="preserve"> </w:t>
+      </w:r>
+      <w:r>
+        <w:rPr>
+          <w:rFonts w:ascii="Segoe UI" w:hAnsi="Segoe UI" w:cs="Segoe UI"/>
+          <w:i/>
+          <w:color w:val="0D0D0D"/>
+          <w:sz w:val="28"/>
+          <w:shd w:val="clear" w:color="auto" w:fill="FFFFFF"/>
+        </w:rPr>
+        <w:t>funcionamiento del diagrama</w:t>
+      </w:r>
+      <w:r>
+        <w:rPr>
+          <w:rFonts w:ascii="Segoe UI" w:hAnsi="Segoe UI" w:cs="Segoe UI"/>
+          <w:i/>
+          <w:color w:val="0D0D0D"/>
+          <w:sz w:val="28"/>
+          <w:shd w:val="clear" w:color="auto" w:fill="FFFFFF"/>
+        </w:rPr>
+        <w:t>:</w:t>
+      </w:r>
+    </w:p>
+    <w:p>
+      <w:pPr>
+        <w:rPr>
+          <w:rFonts w:ascii="Segoe UI" w:hAnsi="Segoe UI" w:cs="Segoe UI"/>
+          <w:i/>
+          <w:color w:val="0D0D0D"/>
+          <w:sz w:val="28"/>
+          <w:shd w:val="clear" w:color="auto" w:fill="FFFFFF"/>
+        </w:rPr>
+      </w:pPr>
+    </w:p>
+    <w:p>
+      <w:pPr>
+        <w:rPr>
+          <w:rFonts w:ascii="Segoe UI" w:hAnsi="Segoe UI" w:cs="Segoe UI"/>
+          <w:i/>
+          <w:color w:val="0D0D0D"/>
+          <w:sz w:val="28"/>
+          <w:shd w:val="clear" w:color="auto" w:fill="FFFFFF"/>
+        </w:rPr>
+      </w:pPr>
+      <w:r>
+        <w:rPr>
+          <w:rFonts w:ascii="Segoe UI" w:hAnsi="Segoe UI" w:cs="Segoe UI"/>
+          <w:b/>
+          <w:bCs/>
+          <w:i/>
+          <w:color w:val="0D0D0D"/>
+          <w:sz w:val="28"/>
+          <w:shd w:val="clear" w:color="auto" w:fill="FFFFFF"/>
+        </w:rPr>
+        <w:t>Aplicación de Creación de Outfits:</w:t>
+      </w:r>
+      <w:r>
+        <w:rPr>
+          <w:rFonts w:ascii="Segoe UI" w:hAnsi="Segoe UI" w:cs="Segoe UI"/>
+          <w:b/>
+          <w:bCs/>
+          <w:i/>
+          <w:color w:val="0D0D0D"/>
+          <w:sz w:val="28"/>
+          <w:shd w:val="clear" w:color="auto" w:fill="FFFFFF"/>
+        </w:rPr>
+        <w:t xml:space="preserve"> </w:t>
+      </w:r>
+      <w:r>
+        <w:rPr>
+          <w:rFonts w:ascii="Segoe UI" w:hAnsi="Segoe UI" w:cs="Segoe UI"/>
+          <w:i/>
+          <w:color w:val="0D0D0D"/>
+          <w:sz w:val="28"/>
+          <w:shd w:val="clear" w:color="auto" w:fill="FFFFFF"/>
+        </w:rPr>
+        <w:t>Este paquete representa la aplicación en su conjunto. Contiene las clases y componentes que forman parte de la aplicación de creación de outfits personalizados.</w:t>
+      </w:r>
+    </w:p>
+    <w:p>
+      <w:pPr>
+        <w:rPr>
+          <w:rFonts w:ascii="Segoe UI" w:hAnsi="Segoe UI" w:cs="Segoe UI"/>
+          <w:i/>
+          <w:color w:val="0D0D0D"/>
+          <w:sz w:val="28"/>
+          <w:shd w:val="clear" w:color="auto" w:fill="FFFFFF"/>
+        </w:rPr>
+      </w:pPr>
+      <w:r>
+        <w:rPr>
+          <w:rFonts w:ascii="Segoe UI" w:hAnsi="Segoe UI" w:cs="Segoe UI"/>
+          <w:b/>
+          <w:bCs/>
+          <w:i/>
+          <w:color w:val="0D0D0D"/>
+          <w:sz w:val="28"/>
+          <w:shd w:val="clear" w:color="auto" w:fill="FFFFFF"/>
+        </w:rPr>
+        <w:t>Controladores:</w:t>
+      </w:r>
+      <w:r>
+        <w:rPr>
+          <w:rFonts w:ascii="Segoe UI" w:hAnsi="Segoe UI" w:cs="Segoe UI"/>
+          <w:b/>
+          <w:bCs/>
+          <w:i/>
+          <w:color w:val="0D0D0D"/>
+          <w:sz w:val="28"/>
+          <w:shd w:val="clear" w:color="auto" w:fill="FFFFFF"/>
+        </w:rPr>
+        <w:t xml:space="preserve"> </w:t>
+      </w:r>
+      <w:r>
+        <w:rPr>
+          <w:rFonts w:ascii="Segoe UI" w:hAnsi="Segoe UI" w:cs="Segoe UI"/>
+          <w:i/>
+          <w:color w:val="0D0D0D"/>
+          <w:sz w:val="28"/>
+          <w:shd w:val="clear" w:color="auto" w:fill="FFFFFF"/>
+        </w:rPr>
+        <w:t>Este paquete contiene los controladores, que son responsables de manejar las solicitudes de los usuarios y de coordinar las acciones dentro de la aplicación. Cada controlador se encarga de una parte específica de la lógica de negocio, como la gestión de usuarios, outfits, prendas, eventos, estilos, tendencias de moda, sugerencias de outfits y notificaciones.</w:t>
+      </w:r>
+    </w:p>
+    <w:p>
+      <w:pPr>
+        <w:rPr>
+          <w:rFonts w:ascii="Segoe UI" w:hAnsi="Segoe UI" w:cs="Segoe UI"/>
+          <w:i/>
+          <w:color w:val="0D0D0D"/>
+          <w:sz w:val="28"/>
+          <w:shd w:val="clear" w:color="auto" w:fill="FFFFFF"/>
+        </w:rPr>
+      </w:pPr>
+      <w:r>
+        <w:rPr>
+          <w:rFonts w:ascii="Segoe UI" w:hAnsi="Segoe UI" w:cs="Segoe UI"/>
+          <w:b/>
+          <w:bCs/>
+          <w:i/>
+          <w:color w:val="0D0D0D"/>
+          <w:sz w:val="28"/>
+          <w:shd w:val="clear" w:color="auto" w:fill="FFFFFF"/>
+        </w:rPr>
+        <w:t>Vistas:</w:t>
+      </w:r>
+      <w:r>
+        <w:rPr>
+          <w:rFonts w:ascii="Segoe UI" w:hAnsi="Segoe UI" w:cs="Segoe UI"/>
+          <w:b/>
+          <w:bCs/>
+          <w:i/>
+          <w:color w:val="0D0D0D"/>
+          <w:sz w:val="28"/>
+          <w:shd w:val="clear" w:color="auto" w:fill="FFFFFF"/>
+        </w:rPr>
+        <w:t xml:space="preserve"> </w:t>
+      </w:r>
+      <w:r>
+        <w:rPr>
+          <w:rFonts w:ascii="Segoe UI" w:hAnsi="Segoe UI" w:cs="Segoe UI"/>
+          <w:i/>
+          <w:color w:val="0D0D0D"/>
+          <w:sz w:val="28"/>
+          <w:shd w:val="clear" w:color="auto" w:fill="FFFFFF"/>
+        </w:rPr>
+        <w:t>Este paquete contiene las vistas, que son responsables de mostrar la interfaz de usuario al usuario final. Cada vista corresponde a una parte específica de la aplicación, como la gestión de usuarios, la visualización de outfits, la administración de prendas, la planificación de eventos, etc.</w:t>
+      </w:r>
+    </w:p>
+    <w:p>
+      <w:pPr>
+        <w:rPr>
+          <w:rFonts w:ascii="Segoe UI" w:hAnsi="Segoe UI" w:cs="Segoe UI"/>
+          <w:i/>
+          <w:color w:val="0D0D0D"/>
+          <w:sz w:val="28"/>
+          <w:shd w:val="clear" w:color="auto" w:fill="FFFFFF"/>
+        </w:rPr>
+      </w:pPr>
+    </w:p>
+    <w:p>
+      <w:pPr>
+        <w:rPr>
+          <w:rFonts w:ascii="Segoe UI" w:hAnsi="Segoe UI" w:cs="Segoe UI"/>
+          <w:i/>
+          <w:color w:val="0D0D0D"/>
+          <w:sz w:val="28"/>
+          <w:shd w:val="clear" w:color="auto" w:fill="FFFFFF"/>
+        </w:rPr>
+      </w:pPr>
+    </w:p>
+    <w:p>
+      <w:pPr>
+        <w:rPr>
+          <w:rFonts w:ascii="Segoe UI" w:hAnsi="Segoe UI" w:cs="Segoe UI"/>
+          <w:i/>
+          <w:color w:val="0D0D0D"/>
+          <w:sz w:val="28"/>
+          <w:shd w:val="clear" w:color="auto" w:fill="FFFFFF"/>
+        </w:rPr>
+      </w:pPr>
+      <w:r>
+        <w:rPr>
+          <w:rFonts w:ascii="Segoe UI" w:hAnsi="Segoe UI" w:cs="Segoe UI"/>
+          <w:b/>
+          <w:bCs/>
+          <w:i/>
+          <w:color w:val="0D0D0D"/>
+          <w:sz w:val="28"/>
+          <w:shd w:val="clear" w:color="auto" w:fill="FFFFFF"/>
+        </w:rPr>
+        <w:lastRenderedPageBreak/>
+        <w:t>Servicios:</w:t>
+      </w:r>
+    </w:p>
+    <w:p>
+      <w:pPr>
+        <w:rPr>
+          <w:rFonts w:ascii="Segoe UI" w:hAnsi="Segoe UI" w:cs="Segoe UI"/>
+          <w:i/>
+          <w:color w:val="0D0D0D"/>
+          <w:sz w:val="28"/>
+          <w:shd w:val="clear" w:color="auto" w:fill="FFFFFF"/>
+        </w:rPr>
+      </w:pPr>
+      <w:r>
+        <w:rPr>
+          <w:rFonts w:ascii="Segoe UI" w:hAnsi="Segoe UI" w:cs="Segoe UI"/>
+          <w:i/>
+          <w:color w:val="0D0D0D"/>
+          <w:sz w:val="28"/>
+          <w:shd w:val="clear" w:color="auto" w:fill="FFFFFF"/>
+        </w:rPr>
+        <w:t>Este paquete contiene los servicios adicionales que la aplicación puede utilizar, como la integración con API externas (por ejemplo, para obtener datos meteorológicos) y la gestión de notificaciones. Estos servicios proporcionan funcionalidades adicionales que complementan la lógica principal de la aplicación.</w:t>
+      </w:r>
+    </w:p>
+    <w:p>
+      <w:pPr>
+        <w:rPr>
+          <w:rFonts w:ascii="Segoe UI" w:hAnsi="Segoe UI" w:cs="Segoe UI"/>
+          <w:i/>
+          <w:color w:val="0D0D0D"/>
+          <w:sz w:val="28"/>
+          <w:shd w:val="clear" w:color="auto" w:fill="FFFFFF"/>
+        </w:rPr>
+      </w:pPr>
+    </w:p>
+    <w:p>
+      <w:pPr>
+        <w:rPr>
+          <w:rFonts w:ascii="Segoe UI" w:hAnsi="Segoe UI" w:cs="Segoe UI"/>
+          <w:b/>
+          <w:bCs/>
+          <w:i/>
+          <w:color w:val="0D0D0D"/>
+          <w:sz w:val="28"/>
+          <w:shd w:val="clear" w:color="auto" w:fill="FFFFFF"/>
+        </w:rPr>
+      </w:pPr>
+      <w:r>
+        <w:rPr>
+          <w:rFonts w:ascii="Segoe UI" w:hAnsi="Segoe UI" w:cs="Segoe UI"/>
+          <w:b/>
+          <w:bCs/>
+          <w:i/>
+          <w:color w:val="0D0D0D"/>
+          <w:sz w:val="28"/>
+          <w:shd w:val="clear" w:color="auto" w:fill="FFFFFF"/>
+        </w:rPr>
+        <w:t>Persistencia:</w:t>
+      </w:r>
+    </w:p>
+    <w:p>
+      <w:pPr>
+        <w:rPr>
+          <w:rFonts w:ascii="Segoe UI" w:hAnsi="Segoe UI" w:cs="Segoe UI"/>
+          <w:i/>
+          <w:color w:val="0D0D0D"/>
+          <w:sz w:val="28"/>
+          <w:shd w:val="clear" w:color="auto" w:fill="FFFFFF"/>
+        </w:rPr>
+      </w:pPr>
+      <w:r>
+        <w:rPr>
+          <w:rFonts w:ascii="Segoe UI" w:hAnsi="Segoe UI" w:cs="Segoe UI"/>
+          <w:i/>
+          <w:color w:val="0D0D0D"/>
+          <w:sz w:val="28"/>
+          <w:shd w:val="clear" w:color="auto" w:fill="FFFFFF"/>
+        </w:rPr>
+        <w:t xml:space="preserve">Este paquete contiene los objetos de acceso a datos (DAO), que son responsables de interactuar con la capa de persistencia de datos. Los </w:t>
+      </w:r>
+      <w:proofErr w:type="spellStart"/>
+      <w:r>
+        <w:rPr>
+          <w:rFonts w:ascii="Segoe UI" w:hAnsi="Segoe UI" w:cs="Segoe UI"/>
+          <w:i/>
+          <w:color w:val="0D0D0D"/>
+          <w:sz w:val="28"/>
+          <w:shd w:val="clear" w:color="auto" w:fill="FFFFFF"/>
+        </w:rPr>
+        <w:t>DAOs</w:t>
+      </w:r>
+      <w:proofErr w:type="spellEnd"/>
+      <w:r>
+        <w:rPr>
+          <w:rFonts w:ascii="Segoe UI" w:hAnsi="Segoe UI" w:cs="Segoe UI"/>
+          <w:i/>
+          <w:color w:val="0D0D0D"/>
+          <w:sz w:val="28"/>
+          <w:shd w:val="clear" w:color="auto" w:fill="FFFFFF"/>
+        </w:rPr>
+        <w:t xml:space="preserve"> proporcionan métodos para almacenar, recuperar, actualizar y eliminar datos de la base de datos. Cada DAO se encarga de una entidad específica del sistema, como usuarios, outfits, prendas, eventos, etc.</w:t>
+      </w:r>
+    </w:p>
+    <w:p>
+      <w:pPr>
+        <w:rPr>
+          <w:rFonts w:ascii="Segoe UI" w:hAnsi="Segoe UI" w:cs="Segoe UI"/>
+          <w:i/>
+          <w:color w:val="0D0D0D"/>
+          <w:sz w:val="28"/>
+          <w:shd w:val="clear" w:color="auto" w:fill="FFFFFF"/>
+        </w:rPr>
+      </w:pPr>
+    </w:p>
+    <w:p>
+      <w:pPr>
+        <w:pStyle w:val="Ttulo2"/>
+      </w:pPr>
+      <w:r>
+        <w:t xml:space="preserve">Diagrama de </w:t>
+      </w:r>
+      <w:r>
+        <w:t>Despliegue</w:t>
+      </w:r>
+    </w:p>
+    <w:p/>
+    <w:p/>
+    <w:p>
+      <w:r>
+        <w:rPr>
+          <w:noProof/>
+        </w:rPr>
+        <w:drawing>
+          <wp:inline distT="0" distB="0" distL="0" distR="0" wp14:anchorId="34CEFBD4" wp14:editId="24E7D148">
+            <wp:extent cx="6767830" cy="2407920"/>
+            <wp:effectExtent l="0" t="0" r="0" b="0"/>
+            <wp:docPr id="1337285896" name="Imagen 2" descr="Texto&#10;&#10;Descripción generada automáticamente"/>
+            <wp:cNvGraphicFramePr>
+              <a:graphicFrameLocks xmlns:a="http://schemas.openxmlformats.org/drawingml/2006/main" noChangeAspect="1"/>
+            </wp:cNvGraphicFramePr>
+            <a:graphic xmlns:a="http://schemas.openxmlformats.org/drawingml/2006/main">
+              <a:graphicData uri="http://schemas.openxmlformats.org/drawingml/2006/picture">
+                <pic:pic xmlns:pic="http://schemas.openxmlformats.org/drawingml/2006/picture">
+                  <pic:nvPicPr>
+                    <pic:cNvPr id="1337285896" name="Imagen 2" descr="Texto&#10;&#10;Descripción generada automáticamente"/>
+                    <pic:cNvPicPr/>
+                  </pic:nvPicPr>
+                  <pic:blipFill>
+                    <a:blip r:embed="rId17">
+                      <a:extLst>
+                        <a:ext uri="{28A0092B-C50C-407E-A947-70E740481C1C}">
+                          <a14:useLocalDpi xmlns:a14="http://schemas.microsoft.com/office/drawing/2010/main" val="0"/>
+                        </a:ext>
+                      </a:extLst>
+                    </a:blip>
+                    <a:stretch>
+                      <a:fillRect/>
+                    </a:stretch>
+                  </pic:blipFill>
+                  <pic:spPr>
+                    <a:xfrm>
+                      <a:off x="0" y="0"/>
+                      <a:ext cx="6767830" cy="2407920"/>
+                    </a:xfrm>
+                    <a:prstGeom prst="rect">
+                      <a:avLst/>
+                    </a:prstGeom>
+                  </pic:spPr>
+                </pic:pic>
+              </a:graphicData>
+            </a:graphic>
+          </wp:inline>
+        </w:drawing>
+      </w:r>
+    </w:p>
+    <w:p>
+      <w:pPr>
+        <w:rPr>
+          <w:rFonts w:ascii="Segoe UI" w:hAnsi="Segoe UI" w:cs="Segoe UI"/>
+          <w:b/>
+          <w:bCs/>
+          <w:i/>
+          <w:color w:val="0D0D0D"/>
+          <w:sz w:val="28"/>
+          <w:shd w:val="clear" w:color="auto" w:fill="FFFFFF"/>
+        </w:rPr>
+      </w:pPr>
+    </w:p>
+    <w:p>
+      <w:pPr>
+        <w:rPr>
+          <w:rFonts w:ascii="Segoe UI" w:hAnsi="Segoe UI" w:cs="Segoe UI"/>
+          <w:i/>
+          <w:color w:val="0D0D0D"/>
+          <w:sz w:val="28"/>
+          <w:shd w:val="clear" w:color="auto" w:fill="FFFFFF"/>
+        </w:rPr>
+      </w:pPr>
+      <w:r>
+        <w:rPr>
+          <w:rFonts w:ascii="Segoe UI" w:hAnsi="Segoe UI" w:cs="Segoe UI"/>
+          <w:b/>
+          <w:bCs/>
+          <w:i/>
+          <w:color w:val="0D0D0D"/>
+          <w:sz w:val="28"/>
+          <w:shd w:val="clear" w:color="auto" w:fill="FFFFFF"/>
+        </w:rPr>
+        <w:t>Explicación del Diagrama</w:t>
+      </w:r>
+    </w:p>
+    <w:p>
+      <w:pPr>
+        <w:rPr>
+          <w:rFonts w:ascii="Segoe UI" w:hAnsi="Segoe UI" w:cs="Segoe UI"/>
+          <w:i/>
+          <w:color w:val="0D0D0D"/>
+          <w:sz w:val="28"/>
+          <w:shd w:val="clear" w:color="auto" w:fill="FFFFFF"/>
+        </w:rPr>
+      </w:pPr>
+    </w:p>
+    <w:p>
+      <w:r>
+        <w:rPr>
+          <w:rFonts w:ascii="Segoe UI" w:hAnsi="Segoe UI" w:cs="Segoe UI"/>
+          <w:i/>
+          <w:color w:val="0D0D0D"/>
+          <w:sz w:val="28"/>
+          <w:shd w:val="clear" w:color="auto" w:fill="FFFFFF"/>
+        </w:rPr>
+        <w:t xml:space="preserve">El diagrama </w:t>
+      </w:r>
+      <w:r>
+        <w:rPr>
+          <w:rFonts w:ascii="Segoe UI" w:hAnsi="Segoe UI" w:cs="Segoe UI"/>
+          <w:i/>
+          <w:color w:val="0D0D0D"/>
+          <w:sz w:val="28"/>
+          <w:shd w:val="clear" w:color="auto" w:fill="FFFFFF"/>
+        </w:rPr>
+        <w:t>de despliegue</w:t>
+      </w:r>
+      <w:r>
+        <w:rPr>
+          <w:rFonts w:ascii="Segoe UI" w:hAnsi="Segoe UI" w:cs="Segoe UI"/>
+          <w:i/>
+          <w:color w:val="0D0D0D"/>
+          <w:sz w:val="28"/>
+          <w:shd w:val="clear" w:color="auto" w:fill="FFFFFF"/>
+        </w:rPr>
+        <w:t xml:space="preserve"> </w:t>
+      </w:r>
+      <w:r>
+        <w:rPr>
+          <w:rFonts w:ascii="Segoe UI" w:hAnsi="Segoe UI" w:cs="Segoe UI"/>
+          <w:i/>
+          <w:color w:val="0D0D0D"/>
+          <w:sz w:val="28"/>
+          <w:shd w:val="clear" w:color="auto" w:fill="FFFFFF"/>
+        </w:rPr>
+        <w:t xml:space="preserve">proporciona una alta disponibilidad, escalabilidad y separación de preocupaciones al separar cada </w:t>
+      </w:r>
+      <w:r>
+        <w:rPr>
+          <w:rFonts w:ascii="Segoe UI" w:hAnsi="Segoe UI" w:cs="Segoe UI"/>
+          <w:i/>
+          <w:color w:val="0D0D0D"/>
+          <w:sz w:val="28"/>
+          <w:shd w:val="clear" w:color="auto" w:fill="FFFFFF"/>
+        </w:rPr>
+        <w:t>apartado</w:t>
+      </w:r>
+      <w:r>
+        <w:rPr>
+          <w:rFonts w:ascii="Segoe UI" w:hAnsi="Segoe UI" w:cs="Segoe UI"/>
+          <w:i/>
+          <w:color w:val="0D0D0D"/>
+          <w:sz w:val="28"/>
+          <w:shd w:val="clear" w:color="auto" w:fill="FFFFFF"/>
+        </w:rPr>
+        <w:t xml:space="preserve"> en su propio entorno de ejecución</w:t>
+      </w:r>
+      <w:r>
+        <w:rPr>
+          <w:rFonts w:ascii="Segoe UI" w:hAnsi="Segoe UI" w:cs="Segoe UI"/>
+          <w:i/>
+          <w:color w:val="0D0D0D"/>
+          <w:sz w:val="28"/>
+          <w:shd w:val="clear" w:color="auto" w:fill="FFFFFF"/>
+        </w:rPr>
+        <w:t>, es decir, cada uno se encarga de ejecutar el apartado que le corresponde. En este caso este diagrama no es para un proceso único como se ha venido manejando anteriormente, sino que aquí se muestra el despliegue del sistema completo.</w:t>
+      </w:r>
+    </w:p>
+    <w:p>
+      <w:pPr>
+        <w:rPr>
+          <w:rFonts w:ascii="Segoe UI" w:hAnsi="Segoe UI" w:cs="Segoe UI"/>
+          <w:i/>
+          <w:color w:val="0D0D0D"/>
+          <w:sz w:val="28"/>
+          <w:shd w:val="clear" w:color="auto" w:fill="FFFFFF"/>
+        </w:rPr>
+      </w:pPr>
+    </w:p>
     <w:sectPr>
-      <w:footerReference w:type="even" r:id="rId16"/>
-      <w:footerReference w:type="default" r:id="rId17"/>
+      <w:footerReference w:type="even" r:id="rId18"/>
+      <w:footerReference w:type="default" r:id="rId19"/>
       <w:pgSz w:w="11906" w:h="16838" w:code="9"/>
       <w:pgMar w:top="720" w:right="624" w:bottom="1077" w:left="624" w:header="709" w:footer="431" w:gutter="0"/>
       <w:cols w:space="708"/>
@@ -13256,12 +13829,7 @@
 </file>
 
 <file path=customXml/item2.xml><?xml version="1.0" encoding="utf-8"?>
-<p:properties xmlns:p="http://schemas.microsoft.com/office/2006/metadata/properties" xmlns:xsi="http://www.w3.org/2001/XMLSchema-instance" xmlns:pc="http://schemas.microsoft.com/office/infopath/2007/PartnerControls">
-  <documentManagement>
-    <Status xmlns="71af3243-3dd4-4a8d-8c0d-dd76da1f02a5">Not started</Status>
-    <MediaServiceKeyPoints xmlns="71af3243-3dd4-4a8d-8c0d-dd76da1f02a5" xsi:nil="true"/>
-  </documentManagement>
-</p:properties>
+<b:Sources xmlns:b="http://schemas.openxmlformats.org/officeDocument/2006/bibliography" xmlns="http://schemas.openxmlformats.org/officeDocument/2006/bibliography" SelectedStyle="\APASixthEditionOfficeOnline.xsl" StyleName="APA" Version="6"/>
 </file>
 
 <file path=customXml/item3.xml><?xml version="1.0" encoding="utf-8"?>
@@ -13486,7 +14054,12 @@
 </file>
 
 <file path=customXml/item4.xml><?xml version="1.0" encoding="utf-8"?>
-<b:Sources xmlns:b="http://schemas.openxmlformats.org/officeDocument/2006/bibliography" xmlns="http://schemas.openxmlformats.org/officeDocument/2006/bibliography" SelectedStyle="\APASixthEditionOfficeOnline.xsl" StyleName="APA" Version="6"/>
+<p:properties xmlns:p="http://schemas.microsoft.com/office/2006/metadata/properties" xmlns:xsi="http://www.w3.org/2001/XMLSchema-instance" xmlns:pc="http://schemas.microsoft.com/office/infopath/2007/PartnerControls">
+  <documentManagement>
+    <Status xmlns="71af3243-3dd4-4a8d-8c0d-dd76da1f02a5">Not started</Status>
+    <MediaServiceKeyPoints xmlns="71af3243-3dd4-4a8d-8c0d-dd76da1f02a5" xsi:nil="true"/>
+  </documentManagement>
+</p:properties>
 </file>
 
 <file path=customXml/itemProps1.xml><?xml version="1.0" encoding="utf-8"?>
@@ -13498,11 +14071,9 @@
 </file>
 
 <file path=customXml/itemProps2.xml><?xml version="1.0" encoding="utf-8"?>
-<ds:datastoreItem xmlns:ds="http://schemas.openxmlformats.org/officeDocument/2006/customXml" ds:itemID="{57798B56-5215-4AD8-847F-8A1F1C10FD6F}">
+<ds:datastoreItem xmlns:ds="http://schemas.openxmlformats.org/officeDocument/2006/customXml" ds:itemID="{F21F3424-2E0C-4680-B4A6-8DDCF8AF3D84}">
   <ds:schemaRefs>
-    <ds:schemaRef ds:uri="http://schemas.microsoft.com/office/2006/metadata/properties"/>
-    <ds:schemaRef ds:uri="http://schemas.microsoft.com/office/infopath/2007/PartnerControls"/>
-    <ds:schemaRef ds:uri="71af3243-3dd4-4a8d-8c0d-dd76da1f02a5"/>
+    <ds:schemaRef ds:uri="http://schemas.openxmlformats.org/officeDocument/2006/bibliography"/>
   </ds:schemaRefs>
 </ds:datastoreItem>
 </file>
@@ -13527,9 +14098,11 @@
 </file>
 
 <file path=customXml/itemProps4.xml><?xml version="1.0" encoding="utf-8"?>
-<ds:datastoreItem xmlns:ds="http://schemas.openxmlformats.org/officeDocument/2006/customXml" ds:itemID="{F21F3424-2E0C-4680-B4A6-8DDCF8AF3D84}">
+<ds:datastoreItem xmlns:ds="http://schemas.openxmlformats.org/officeDocument/2006/customXml" ds:itemID="{57798B56-5215-4AD8-847F-8A1F1C10FD6F}">
   <ds:schemaRefs>
-    <ds:schemaRef ds:uri="http://schemas.openxmlformats.org/officeDocument/2006/bibliography"/>
+    <ds:schemaRef ds:uri="http://schemas.microsoft.com/office/2006/metadata/properties"/>
+    <ds:schemaRef ds:uri="http://schemas.microsoft.com/office/infopath/2007/PartnerControls"/>
+    <ds:schemaRef ds:uri="71af3243-3dd4-4a8d-8c0d-dd76da1f02a5"/>
   </ds:schemaRefs>
 </ds:datastoreItem>
 </file>
</xml_diff>

<commit_message>
Agregado el diagrama de caso de uso, secuencia y de Estados
</commit_message>
<xml_diff>
--- a/PortadaDiseñoDetallado.docx
+++ b/PortadaDiseñoDetallado.docx
@@ -1,6 +1,6 @@
 
 <file path=word/document.xml><?xml version="1.0" encoding="utf-8"?>
-<w:document xmlns:wpc="http://schemas.microsoft.com/office/word/2010/wordprocessingCanvas" xmlns:cx="http://schemas.microsoft.com/office/drawing/2014/chartex" xmlns:cx1="http://schemas.microsoft.com/office/drawing/2015/9/8/chartex" xmlns:cx2="http://schemas.microsoft.com/office/drawing/2015/10/21/chartex" xmlns:cx3="http://schemas.microsoft.com/office/drawing/2016/5/9/chartex" xmlns:cx4="http://schemas.microsoft.com/office/drawing/2016/5/10/chartex" xmlns:cx5="http://schemas.microsoft.com/office/drawing/2016/5/11/chartex" xmlns:cx6="http://schemas.microsoft.com/office/drawing/2016/5/12/chartex" xmlns:cx7="http://schemas.microsoft.com/office/drawing/2016/5/13/chartex" xmlns:cx8="http://schemas.microsoft.com/office/drawing/2016/5/14/chartex" xmlns:mc="http://schemas.openxmlformats.org/markup-compatibility/2006" xmlns:aink="http://schemas.microsoft.com/office/drawing/2016/ink" xmlns:am3d="http://schemas.microsoft.com/office/drawing/2017/model3d" xmlns:o="urn:schemas-microsoft-com:office:office" xmlns:oel="http://schemas.microsoft.com/office/2019/extlst" xmlns:r="http://schemas.openxmlformats.org/officeDocument/2006/relationships" xmlns:m="http://schemas.openxmlformats.org/officeDocument/2006/math" xmlns:v="urn:schemas-microsoft-com:vml" xmlns:wp14="http://schemas.microsoft.com/office/word/2010/wordprocessingDrawing" xmlns:wp="http://schemas.openxmlformats.org/drawingml/2006/wordprocessingDrawing" xmlns:w10="urn:schemas-microsoft-com:office:word" xmlns:w="http://schemas.openxmlformats.org/wordprocessingml/2006/main" xmlns:w14="http://schemas.microsoft.com/office/word/2010/wordml" xmlns:w15="http://schemas.microsoft.com/office/word/2012/wordml" xmlns:w16cex="http://schemas.microsoft.com/office/word/2018/wordml/cex" xmlns:w16cid="http://schemas.microsoft.com/office/word/2016/wordml/cid" xmlns:w16="http://schemas.microsoft.com/office/word/2018/wordml" xmlns:w16sdtdh="http://schemas.microsoft.com/office/word/2020/wordml/sdtdatahash" xmlns:w16se="http://schemas.microsoft.com/office/word/2015/wordml/symex" xmlns:wpg="http://schemas.microsoft.com/office/word/2010/wordprocessingGroup" xmlns:wpi="http://schemas.microsoft.com/office/word/2010/wordprocessingInk" xmlns:wne="http://schemas.microsoft.com/office/word/2006/wordml" xmlns:wps="http://schemas.microsoft.com/office/word/2010/wordprocessingShape" mc:Ignorable="w14 w15 w16se w16cid w16 w16cex w16sdtdh wp14">
+<w:document xmlns:wpc="http://schemas.microsoft.com/office/word/2010/wordprocessingCanvas" xmlns:cx="http://schemas.microsoft.com/office/drawing/2014/chartex" xmlns:cx1="http://schemas.microsoft.com/office/drawing/2015/9/8/chartex" xmlns:cx2="http://schemas.microsoft.com/office/drawing/2015/10/21/chartex" xmlns:cx3="http://schemas.microsoft.com/office/drawing/2016/5/9/chartex" xmlns:cx4="http://schemas.microsoft.com/office/drawing/2016/5/10/chartex" xmlns:cx5="http://schemas.microsoft.com/office/drawing/2016/5/11/chartex" xmlns:cx6="http://schemas.microsoft.com/office/drawing/2016/5/12/chartex" xmlns:cx7="http://schemas.microsoft.com/office/drawing/2016/5/13/chartex" xmlns:cx8="http://schemas.microsoft.com/office/drawing/2016/5/14/chartex" xmlns:mc="http://schemas.openxmlformats.org/markup-compatibility/2006" xmlns:aink="http://schemas.microsoft.com/office/drawing/2016/ink" xmlns:am3d="http://schemas.microsoft.com/office/drawing/2017/model3d" xmlns:o="urn:schemas-microsoft-com:office:office" xmlns:oel="http://schemas.microsoft.com/office/2019/extlst" xmlns:r="http://schemas.openxmlformats.org/officeDocument/2006/relationships" xmlns:m="http://schemas.openxmlformats.org/officeDocument/2006/math" xmlns:v="urn:schemas-microsoft-com:vml" xmlns:wp14="http://schemas.microsoft.com/office/word/2010/wordprocessingDrawing" xmlns:wp="http://schemas.openxmlformats.org/drawingml/2006/wordprocessingDrawing" xmlns:w10="urn:schemas-microsoft-com:office:word" xmlns:w="http://schemas.openxmlformats.org/wordprocessingml/2006/main" xmlns:w14="http://schemas.microsoft.com/office/word/2010/wordml" xmlns:w15="http://schemas.microsoft.com/office/word/2012/wordml" xmlns:w16cex="http://schemas.microsoft.com/office/word/2018/wordml/cex" xmlns:w16cid="http://schemas.microsoft.com/office/word/2016/wordml/cid" xmlns:w16="http://schemas.microsoft.com/office/word/2018/wordml" xmlns:w16du="http://schemas.microsoft.com/office/word/2023/wordml/word16du" xmlns:w16sdtdh="http://schemas.microsoft.com/office/word/2020/wordml/sdtdatahash" xmlns:w16se="http://schemas.microsoft.com/office/word/2015/wordml/symex" xmlns:wpg="http://schemas.microsoft.com/office/word/2010/wordprocessingGroup" xmlns:wpi="http://schemas.microsoft.com/office/word/2010/wordprocessingInk" xmlns:wne="http://schemas.microsoft.com/office/word/2006/wordml" xmlns:wps="http://schemas.microsoft.com/office/word/2010/wordprocessingShape" mc:Ignorable="w14 w15 w16se w16cid w16 w16cex w16sdtdh w16du wp14">
   <w:body>
     <w:tbl>
       <w:tblPr>
@@ -1996,7 +1996,7 @@
                 <v:shape id="ole_rId12" o:spid="_x0000_i1025" type="#_x0000_t75" style="width:192pt;height:142.5pt;visibility:visible;mso-wrap-distance-right:0;mso-wrap-distance-bottom:14pt" o:ole="" filled="t">
                   <v:imagedata r:id="rId12" o:title=""/>
                 </v:shape>
-                <o:OLEObject Type="Embed" ProgID="PBrush" ShapeID="ole_rId12" DrawAspect="Content" ObjectID="_1775495004" r:id="rId13"/>
+                <o:OLEObject Type="Embed" ProgID="PBrush" ShapeID="ole_rId12" DrawAspect="Content" ObjectID="_1776154040" r:id="rId13"/>
               </w:object>
             </w:r>
           </w:p>
@@ -2449,13 +2449,8 @@
             <w:pPr>
               <w:pStyle w:val="Texto"/>
             </w:pPr>
-            <w:proofErr w:type="gramStart"/>
             <w:r>
-              <w:t>Single</w:t>
-            </w:r>
-            <w:proofErr w:type="gramEnd"/>
-            <w:r>
-              <w:t xml:space="preserve"> </w:t>
+              <w:t xml:space="preserve">Single </w:t>
             </w:r>
             <w:proofErr w:type="spellStart"/>
             <w:r>
@@ -2643,13 +2638,8 @@
             <w:pPr>
               <w:pStyle w:val="Texto"/>
             </w:pPr>
-            <w:proofErr w:type="gramStart"/>
             <w:r>
-              <w:t>Interface</w:t>
-            </w:r>
-            <w:proofErr w:type="gramEnd"/>
-            <w:r>
-              <w:t xml:space="preserve"> </w:t>
+              <w:t xml:space="preserve">Interface </w:t>
             </w:r>
             <w:proofErr w:type="spellStart"/>
             <w:r>
@@ -7738,33 +7728,7 @@
           <w:shd w:val="clear" w:color="auto" w:fill="FFFFFF"/>
           <w14:ligatures w14:val="none"/>
         </w:rPr>
-        <w:t xml:space="preserve"> La moda es a menudo un tema de interacción social, donde los usuarios comparten sus </w:t>
-      </w:r>
-      <w:proofErr w:type="gramStart"/>
-      <w:r>
-        <w:rPr>
-          <w:rFonts w:ascii="Segoe UI" w:hAnsi="Segoe UI" w:cs="Segoe UI"/>
-          <w:i/>
-          <w:color w:val="0D0D0D"/>
-          <w:kern w:val="0"/>
-          <w:sz w:val="28"/>
-          <w:shd w:val="clear" w:color="auto" w:fill="FFFFFF"/>
-          <w14:ligatures w14:val="none"/>
-        </w:rPr>
-        <w:t>looks</w:t>
-      </w:r>
-      <w:proofErr w:type="gramEnd"/>
-      <w:r>
-        <w:rPr>
-          <w:rFonts w:ascii="Segoe UI" w:hAnsi="Segoe UI" w:cs="Segoe UI"/>
-          <w:i/>
-          <w:color w:val="0D0D0D"/>
-          <w:kern w:val="0"/>
-          <w:sz w:val="28"/>
-          <w:shd w:val="clear" w:color="auto" w:fill="FFFFFF"/>
-          <w14:ligatures w14:val="none"/>
-        </w:rPr>
-        <w:t xml:space="preserve"> y opiniones con amigos y seguidores en redes sociales. La aplicación debe facilitar esta interacción social y permitir a los usuarios compartir sus outfits fácilmente.</w:t>
+        <w:t xml:space="preserve"> La moda es a menudo un tema de interacción social, donde los usuarios comparten sus looks y opiniones con amigos y seguidores en redes sociales. La aplicación debe facilitar esta interacción social y permitir a los usuarios compartir sus outfits fácilmente.</w:t>
       </w:r>
     </w:p>
     <w:p>
@@ -10212,10 +10176,7 @@
       </w:pPr>
       <w:r>
         <w:lastRenderedPageBreak/>
-        <w:t xml:space="preserve">Diagrama de </w:t>
-      </w:r>
-      <w:r>
-        <w:t>Paquetes</w:t>
+        <w:t>Diagrama de Paquetes</w:t>
       </w:r>
     </w:p>
     <w:p/>
@@ -10773,10 +10734,7 @@
         <w:pStyle w:val="Ttulo2"/>
       </w:pPr>
       <w:r>
-        <w:t xml:space="preserve">Diagrama de </w:t>
-      </w:r>
-      <w:r>
-        <w:t>Despliegue</w:t>
+        <w:t>Diagrama de Despliegue</w:t>
       </w:r>
     </w:p>
     <w:p/>
@@ -10958,10 +10916,1961 @@
           <w:shd w:val="clear" w:color="auto" w:fill="FFFFFF"/>
         </w:rPr>
       </w:pPr>
+      <w:r>
+        <w:rPr>
+          <w:rFonts w:ascii="Segoe UI" w:hAnsi="Segoe UI" w:cs="Segoe UI"/>
+          <w:i/>
+          <w:color w:val="0D0D0D"/>
+          <w:sz w:val="28"/>
+          <w:shd w:val="clear" w:color="auto" w:fill="FFFFFF"/>
+        </w:rPr>
+        <w:br w:type="page"/>
+      </w:r>
+    </w:p>
+    <w:p>
+      <w:pPr>
+        <w:pStyle w:val="Ttulo2"/>
+      </w:pPr>
+      <w:r>
+        <w:lastRenderedPageBreak/>
+        <w:t xml:space="preserve">Diagrama de </w:t>
+      </w:r>
+      <w:r>
+        <w:t>Caso de Uso</w:t>
+      </w:r>
+    </w:p>
+    <w:p/>
+    <w:p>
+      <w:pPr>
+        <w:jc w:val="center"/>
+      </w:pPr>
+      <w:r>
+        <w:rPr>
+          <w:noProof/>
+        </w:rPr>
+        <w:drawing>
+          <wp:inline distT="0" distB="0" distL="0" distR="0" wp14:anchorId="0760B272" wp14:editId="7A243424">
+            <wp:extent cx="5343525" cy="4210050"/>
+            <wp:effectExtent l="0" t="0" r="9525" b="0"/>
+            <wp:docPr id="1737103615" name="Imagen 1" descr="Diagrama&#10;&#10;Descripción generada automáticamente"/>
+            <wp:cNvGraphicFramePr>
+              <a:graphicFrameLocks xmlns:a="http://schemas.openxmlformats.org/drawingml/2006/main" noChangeAspect="1"/>
+            </wp:cNvGraphicFramePr>
+            <a:graphic xmlns:a="http://schemas.openxmlformats.org/drawingml/2006/main">
+              <a:graphicData uri="http://schemas.openxmlformats.org/drawingml/2006/picture">
+                <pic:pic xmlns:pic="http://schemas.openxmlformats.org/drawingml/2006/picture">
+                  <pic:nvPicPr>
+                    <pic:cNvPr id="1737103615" name="Imagen 1" descr="Diagrama&#10;&#10;Descripción generada automáticamente"/>
+                    <pic:cNvPicPr/>
+                  </pic:nvPicPr>
+                  <pic:blipFill>
+                    <a:blip r:embed="rId18">
+                      <a:extLst>
+                        <a:ext uri="{28A0092B-C50C-407E-A947-70E740481C1C}">
+                          <a14:useLocalDpi xmlns:a14="http://schemas.microsoft.com/office/drawing/2010/main" val="0"/>
+                        </a:ext>
+                      </a:extLst>
+                    </a:blip>
+                    <a:stretch>
+                      <a:fillRect/>
+                    </a:stretch>
+                  </pic:blipFill>
+                  <pic:spPr>
+                    <a:xfrm>
+                      <a:off x="0" y="0"/>
+                      <a:ext cx="5343525" cy="4210050"/>
+                    </a:xfrm>
+                    <a:prstGeom prst="rect">
+                      <a:avLst/>
+                    </a:prstGeom>
+                  </pic:spPr>
+                </pic:pic>
+              </a:graphicData>
+            </a:graphic>
+          </wp:inline>
+        </w:drawing>
+      </w:r>
+    </w:p>
+    <w:p>
+      <w:pPr>
+        <w:jc w:val="center"/>
+      </w:pPr>
+    </w:p>
+    <w:p>
+      <w:pPr>
+        <w:rPr>
+          <w:rFonts w:ascii="Segoe UI" w:hAnsi="Segoe UI" w:cs="Segoe UI"/>
+          <w:i/>
+          <w:color w:val="0D0D0D"/>
+          <w:sz w:val="28"/>
+          <w:shd w:val="clear" w:color="auto" w:fill="FFFFFF"/>
+        </w:rPr>
+      </w:pPr>
+      <w:r>
+        <w:rPr>
+          <w:rFonts w:ascii="Segoe UI" w:hAnsi="Segoe UI" w:cs="Segoe UI"/>
+          <w:b/>
+          <w:bCs/>
+          <w:i/>
+          <w:color w:val="0D0D0D"/>
+          <w:sz w:val="28"/>
+          <w:shd w:val="clear" w:color="auto" w:fill="FFFFFF"/>
+        </w:rPr>
+        <w:t>Explicación del Diagrama</w:t>
+      </w:r>
+    </w:p>
+    <w:p/>
+    <w:p>
+      <w:pPr>
+        <w:rPr>
+          <w:rFonts w:ascii="Segoe UI" w:hAnsi="Segoe UI" w:cs="Segoe UI"/>
+          <w:i/>
+          <w:color w:val="0D0D0D"/>
+          <w:sz w:val="28"/>
+          <w:shd w:val="clear" w:color="auto" w:fill="FFFFFF"/>
+        </w:rPr>
+      </w:pPr>
+      <w:r>
+        <w:rPr>
+          <w:rFonts w:ascii="Segoe UI" w:hAnsi="Segoe UI" w:cs="Segoe UI"/>
+          <w:i/>
+          <w:color w:val="0D0D0D"/>
+          <w:sz w:val="28"/>
+          <w:shd w:val="clear" w:color="auto" w:fill="FFFFFF"/>
+        </w:rPr>
+        <w:t xml:space="preserve">El diagrama de casos de uso </w:t>
+      </w:r>
+      <w:r>
+        <w:rPr>
+          <w:rFonts w:ascii="Segoe UI" w:hAnsi="Segoe UI" w:cs="Segoe UI"/>
+          <w:i/>
+          <w:color w:val="0D0D0D"/>
+          <w:sz w:val="28"/>
+          <w:shd w:val="clear" w:color="auto" w:fill="FFFFFF"/>
+        </w:rPr>
+        <w:t>es</w:t>
+      </w:r>
+      <w:r>
+        <w:rPr>
+          <w:rFonts w:ascii="Segoe UI" w:hAnsi="Segoe UI" w:cs="Segoe UI"/>
+          <w:i/>
+          <w:color w:val="0D0D0D"/>
+          <w:sz w:val="28"/>
+          <w:shd w:val="clear" w:color="auto" w:fill="FFFFFF"/>
+        </w:rPr>
+        <w:t xml:space="preserve"> utilizad</w:t>
+      </w:r>
+      <w:r>
+        <w:rPr>
+          <w:rFonts w:ascii="Segoe UI" w:hAnsi="Segoe UI" w:cs="Segoe UI"/>
+          <w:i/>
+          <w:color w:val="0D0D0D"/>
+          <w:sz w:val="28"/>
+          <w:shd w:val="clear" w:color="auto" w:fill="FFFFFF"/>
+        </w:rPr>
+        <w:t>o</w:t>
+      </w:r>
+      <w:r>
+        <w:rPr>
+          <w:rFonts w:ascii="Segoe UI" w:hAnsi="Segoe UI" w:cs="Segoe UI"/>
+          <w:i/>
+          <w:color w:val="0D0D0D"/>
+          <w:sz w:val="28"/>
+          <w:shd w:val="clear" w:color="auto" w:fill="FFFFFF"/>
+        </w:rPr>
+        <w:t xml:space="preserve"> para capturar los requisitos funcionales del sistema desde la perspectiva del usuario. Sirve como una representación visual de las interacciones entre los actores (usuarios o sistemas externos) y el sistema en sí mismo.</w:t>
+      </w:r>
+    </w:p>
+    <w:p>
+      <w:pPr>
+        <w:rPr>
+          <w:rFonts w:ascii="Segoe UI" w:hAnsi="Segoe UI" w:cs="Segoe UI"/>
+          <w:i/>
+          <w:color w:val="0D0D0D"/>
+          <w:sz w:val="28"/>
+          <w:shd w:val="clear" w:color="auto" w:fill="FFFFFF"/>
+        </w:rPr>
+      </w:pPr>
+    </w:p>
+    <w:p>
+      <w:pPr>
+        <w:rPr>
+          <w:rFonts w:ascii="Segoe UI" w:hAnsi="Segoe UI" w:cs="Segoe UI"/>
+          <w:i/>
+          <w:color w:val="0D0D0D"/>
+          <w:sz w:val="28"/>
+          <w:shd w:val="clear" w:color="auto" w:fill="FFFFFF"/>
+        </w:rPr>
+      </w:pPr>
+      <w:r>
+        <w:rPr>
+          <w:rFonts w:ascii="Segoe UI" w:hAnsi="Segoe UI" w:cs="Segoe UI"/>
+          <w:i/>
+          <w:color w:val="0D0D0D"/>
+          <w:sz w:val="28"/>
+          <w:shd w:val="clear" w:color="auto" w:fill="FFFFFF"/>
+        </w:rPr>
+        <w:t xml:space="preserve">Aquí hago la explicación más </w:t>
+      </w:r>
+      <w:r>
+        <w:rPr>
+          <w:rFonts w:ascii="Segoe UI" w:hAnsi="Segoe UI" w:cs="Segoe UI"/>
+          <w:i/>
+          <w:color w:val="0D0D0D"/>
+          <w:sz w:val="28"/>
+          <w:shd w:val="clear" w:color="auto" w:fill="FFFFFF"/>
+        </w:rPr>
+        <w:t>detallada</w:t>
+      </w:r>
+      <w:r>
+        <w:rPr>
+          <w:rFonts w:ascii="Segoe UI" w:hAnsi="Segoe UI" w:cs="Segoe UI"/>
+          <w:i/>
+          <w:color w:val="0D0D0D"/>
+          <w:sz w:val="28"/>
+          <w:shd w:val="clear" w:color="auto" w:fill="FFFFFF"/>
+        </w:rPr>
+        <w:t xml:space="preserve"> del</w:t>
+      </w:r>
+      <w:r>
+        <w:rPr>
+          <w:rFonts w:ascii="Segoe UI" w:hAnsi="Segoe UI" w:cs="Segoe UI"/>
+          <w:i/>
+          <w:color w:val="0D0D0D"/>
+          <w:sz w:val="28"/>
+          <w:shd w:val="clear" w:color="auto" w:fill="FFFFFF"/>
+        </w:rPr>
+        <w:t xml:space="preserve"> </w:t>
+      </w:r>
+      <w:r>
+        <w:rPr>
+          <w:rFonts w:ascii="Segoe UI" w:hAnsi="Segoe UI" w:cs="Segoe UI"/>
+          <w:i/>
+          <w:color w:val="0D0D0D"/>
+          <w:sz w:val="28"/>
+          <w:shd w:val="clear" w:color="auto" w:fill="FFFFFF"/>
+        </w:rPr>
+        <w:t>funcionamiento del diagrama</w:t>
+      </w:r>
+      <w:r>
+        <w:rPr>
+          <w:rFonts w:ascii="Segoe UI" w:hAnsi="Segoe UI" w:cs="Segoe UI"/>
+          <w:i/>
+          <w:color w:val="0D0D0D"/>
+          <w:sz w:val="28"/>
+          <w:shd w:val="clear" w:color="auto" w:fill="FFFFFF"/>
+        </w:rPr>
+        <w:t>:</w:t>
+      </w:r>
+    </w:p>
+    <w:p>
+      <w:pPr>
+        <w:rPr>
+          <w:rFonts w:ascii="Segoe UI" w:hAnsi="Segoe UI" w:cs="Segoe UI"/>
+          <w:i/>
+          <w:color w:val="0D0D0D"/>
+          <w:sz w:val="28"/>
+          <w:shd w:val="clear" w:color="auto" w:fill="FFFFFF"/>
+        </w:rPr>
+      </w:pPr>
+    </w:p>
+    <w:p>
+      <w:pPr>
+        <w:rPr>
+          <w:rFonts w:ascii="Segoe UI" w:hAnsi="Segoe UI" w:cs="Segoe UI"/>
+          <w:i/>
+          <w:color w:val="0D0D0D"/>
+          <w:sz w:val="28"/>
+          <w:shd w:val="clear" w:color="auto" w:fill="FFFFFF"/>
+        </w:rPr>
+      </w:pPr>
+      <w:r>
+        <w:rPr>
+          <w:rFonts w:ascii="Segoe UI" w:hAnsi="Segoe UI" w:cs="Segoe UI"/>
+          <w:i/>
+          <w:color w:val="0D0D0D"/>
+          <w:sz w:val="28"/>
+          <w:shd w:val="clear" w:color="auto" w:fill="FFFFFF"/>
+        </w:rPr>
+        <w:t>El actor usuario inicia el proceso de creación de</w:t>
+      </w:r>
+      <w:r>
+        <w:rPr>
+          <w:rFonts w:ascii="Segoe UI" w:hAnsi="Segoe UI" w:cs="Segoe UI"/>
+          <w:i/>
+          <w:color w:val="0D0D0D"/>
+          <w:sz w:val="28"/>
+          <w:shd w:val="clear" w:color="auto" w:fill="FFFFFF"/>
+        </w:rPr>
+        <w:t xml:space="preserve"> </w:t>
+      </w:r>
+      <w:r>
+        <w:rPr>
+          <w:rFonts w:ascii="Segoe UI" w:hAnsi="Segoe UI" w:cs="Segoe UI"/>
+          <w:i/>
+          <w:color w:val="0D0D0D"/>
+          <w:sz w:val="28"/>
+          <w:shd w:val="clear" w:color="auto" w:fill="FFFFFF"/>
+        </w:rPr>
+        <w:t>outfit personaliz</w:t>
+      </w:r>
+      <w:r>
+        <w:rPr>
+          <w:rFonts w:ascii="Segoe UI" w:hAnsi="Segoe UI" w:cs="Segoe UI"/>
+          <w:i/>
+          <w:color w:val="0D0D0D"/>
+          <w:sz w:val="28"/>
+          <w:shd w:val="clear" w:color="auto" w:fill="FFFFFF"/>
+        </w:rPr>
+        <w:t>a</w:t>
+      </w:r>
+      <w:r>
+        <w:rPr>
+          <w:rFonts w:ascii="Segoe UI" w:hAnsi="Segoe UI" w:cs="Segoe UI"/>
+          <w:i/>
+          <w:color w:val="0D0D0D"/>
+          <w:sz w:val="28"/>
+          <w:shd w:val="clear" w:color="auto" w:fill="FFFFFF"/>
+        </w:rPr>
+        <w:t>do,</w:t>
+      </w:r>
+      <w:r>
+        <w:rPr>
+          <w:rFonts w:ascii="Segoe UI" w:hAnsi="Segoe UI" w:cs="Segoe UI"/>
+          <w:i/>
+          <w:color w:val="0D0D0D"/>
+          <w:sz w:val="28"/>
+          <w:shd w:val="clear" w:color="auto" w:fill="FFFFFF"/>
+        </w:rPr>
+        <w:t xml:space="preserve"> es decir, el usuario selecciona las preferencias, como: estilo, </w:t>
+      </w:r>
+      <w:r>
+        <w:rPr>
+          <w:rFonts w:ascii="Segoe UI" w:hAnsi="Segoe UI" w:cs="Segoe UI"/>
+          <w:i/>
+          <w:color w:val="0D0D0D"/>
+          <w:sz w:val="28"/>
+          <w:shd w:val="clear" w:color="auto" w:fill="FFFFFF"/>
+        </w:rPr>
+        <w:t>color, ocasión, etc.</w:t>
+      </w:r>
+    </w:p>
+    <w:p>
+      <w:pPr>
+        <w:rPr>
+          <w:rFonts w:ascii="Segoe UI" w:hAnsi="Segoe UI" w:cs="Segoe UI"/>
+          <w:i/>
+          <w:color w:val="0D0D0D"/>
+          <w:sz w:val="28"/>
+          <w:shd w:val="clear" w:color="auto" w:fill="FFFFFF"/>
+        </w:rPr>
+      </w:pPr>
+      <w:r>
+        <w:rPr>
+          <w:rFonts w:ascii="Segoe UI" w:hAnsi="Segoe UI" w:cs="Segoe UI"/>
+          <w:i/>
+          <w:color w:val="0D0D0D"/>
+          <w:sz w:val="28"/>
+          <w:shd w:val="clear" w:color="auto" w:fill="FFFFFF"/>
+        </w:rPr>
+        <w:t>El sistema recibe las preferencias del usuario y genera un outfit</w:t>
+      </w:r>
+      <w:r>
+        <w:rPr>
+          <w:rFonts w:ascii="Segoe UI" w:hAnsi="Segoe UI" w:cs="Segoe UI"/>
+          <w:i/>
+          <w:color w:val="0D0D0D"/>
+          <w:sz w:val="28"/>
+          <w:shd w:val="clear" w:color="auto" w:fill="FFFFFF"/>
+        </w:rPr>
+        <w:t xml:space="preserve"> personalizado basado en ellas.</w:t>
+      </w:r>
+    </w:p>
+    <w:p>
+      <w:pPr>
+        <w:rPr>
+          <w:rFonts w:ascii="Segoe UI" w:hAnsi="Segoe UI" w:cs="Segoe UI"/>
+          <w:i/>
+          <w:color w:val="0D0D0D"/>
+          <w:sz w:val="28"/>
+          <w:shd w:val="clear" w:color="auto" w:fill="FFFFFF"/>
+        </w:rPr>
+      </w:pPr>
+      <w:r>
+        <w:rPr>
+          <w:rFonts w:ascii="Segoe UI" w:hAnsi="Segoe UI" w:cs="Segoe UI"/>
+          <w:i/>
+          <w:color w:val="0D0D0D"/>
+          <w:sz w:val="28"/>
+          <w:shd w:val="clear" w:color="auto" w:fill="FFFFFF"/>
+        </w:rPr>
+        <w:t>El sistema muestra el outfit generado al usuario</w:t>
+      </w:r>
+      <w:r>
+        <w:rPr>
+          <w:rFonts w:ascii="Segoe UI" w:hAnsi="Segoe UI" w:cs="Segoe UI"/>
+          <w:i/>
+          <w:color w:val="0D0D0D"/>
+          <w:sz w:val="28"/>
+          <w:shd w:val="clear" w:color="auto" w:fill="FFFFFF"/>
+        </w:rPr>
+        <w:t>.</w:t>
+      </w:r>
+    </w:p>
+    <w:p>
+      <w:pPr>
+        <w:rPr>
+          <w:rFonts w:ascii="Segoe UI" w:hAnsi="Segoe UI" w:cs="Segoe UI"/>
+          <w:i/>
+          <w:color w:val="0D0D0D"/>
+          <w:sz w:val="28"/>
+          <w:shd w:val="clear" w:color="auto" w:fill="FFFFFF"/>
+        </w:rPr>
+      </w:pPr>
+      <w:r>
+        <w:rPr>
+          <w:rFonts w:ascii="Segoe UI" w:hAnsi="Segoe UI" w:cs="Segoe UI"/>
+          <w:i/>
+          <w:color w:val="0D0D0D"/>
+          <w:sz w:val="28"/>
+          <w:shd w:val="clear" w:color="auto" w:fill="FFFFFF"/>
+        </w:rPr>
+        <w:t xml:space="preserve">El usuario revisa el outfit </w:t>
+      </w:r>
+      <w:r>
+        <w:rPr>
+          <w:rFonts w:ascii="Segoe UI" w:hAnsi="Segoe UI" w:cs="Segoe UI"/>
+          <w:i/>
+          <w:color w:val="0D0D0D"/>
+          <w:sz w:val="28"/>
+          <w:shd w:val="clear" w:color="auto" w:fill="FFFFFF"/>
+        </w:rPr>
+        <w:t>y puede finalizar el proceso o realizar ajustes adicionales.</w:t>
+      </w:r>
+      <w:r>
+        <w:rPr>
+          <w:rFonts w:ascii="Segoe UI" w:hAnsi="Segoe UI" w:cs="Segoe UI"/>
+          <w:i/>
+          <w:color w:val="0D0D0D"/>
+          <w:sz w:val="28"/>
+          <w:shd w:val="clear" w:color="auto" w:fill="FFFFFF"/>
+        </w:rPr>
+        <w:t xml:space="preserve"> </w:t>
+      </w:r>
+    </w:p>
+    <w:p>
+      <w:pPr>
+        <w:rPr>
+          <w:rFonts w:ascii="Segoe UI" w:hAnsi="Segoe UI" w:cs="Segoe UI"/>
+          <w:i/>
+          <w:color w:val="0D0D0D"/>
+          <w:sz w:val="28"/>
+          <w:shd w:val="clear" w:color="auto" w:fill="FFFFFF"/>
+        </w:rPr>
+      </w:pPr>
+      <w:r>
+        <w:rPr>
+          <w:rFonts w:ascii="Segoe UI" w:hAnsi="Segoe UI" w:cs="Segoe UI"/>
+          <w:i/>
+          <w:color w:val="0D0D0D"/>
+          <w:sz w:val="28"/>
+          <w:shd w:val="clear" w:color="auto" w:fill="FFFFFF"/>
+        </w:rPr>
+        <w:br w:type="page"/>
+      </w:r>
+    </w:p>
+    <w:p>
+      <w:pPr>
+        <w:pStyle w:val="Ttulo2"/>
+      </w:pPr>
+      <w:r>
+        <w:lastRenderedPageBreak/>
+        <w:t>Diagrama de Secuencia</w:t>
+      </w:r>
+    </w:p>
+    <w:p/>
+    <w:p>
+      <w:r>
+        <w:rPr>
+          <w:noProof/>
+        </w:rPr>
+        <w:drawing>
+          <wp:inline distT="0" distB="0" distL="0" distR="0" wp14:anchorId="258E1D4F" wp14:editId="4ECEBEF4">
+            <wp:extent cx="6767830" cy="4836795"/>
+            <wp:effectExtent l="0" t="0" r="0" b="1905"/>
+            <wp:docPr id="1893717001" name="Imagen 1" descr="Diagrama&#10;&#10;Descripción generada automáticamente"/>
+            <wp:cNvGraphicFramePr>
+              <a:graphicFrameLocks xmlns:a="http://schemas.openxmlformats.org/drawingml/2006/main" noChangeAspect="1"/>
+            </wp:cNvGraphicFramePr>
+            <a:graphic xmlns:a="http://schemas.openxmlformats.org/drawingml/2006/main">
+              <a:graphicData uri="http://schemas.openxmlformats.org/drawingml/2006/picture">
+                <pic:pic xmlns:pic="http://schemas.openxmlformats.org/drawingml/2006/picture">
+                  <pic:nvPicPr>
+                    <pic:cNvPr id="1893717001" name="Imagen 1" descr="Diagrama&#10;&#10;Descripción generada automáticamente"/>
+                    <pic:cNvPicPr/>
+                  </pic:nvPicPr>
+                  <pic:blipFill>
+                    <a:blip r:embed="rId19" cstate="print">
+                      <a:extLst>
+                        <a:ext uri="{28A0092B-C50C-407E-A947-70E740481C1C}">
+                          <a14:useLocalDpi xmlns:a14="http://schemas.microsoft.com/office/drawing/2010/main" val="0"/>
+                        </a:ext>
+                      </a:extLst>
+                    </a:blip>
+                    <a:stretch>
+                      <a:fillRect/>
+                    </a:stretch>
+                  </pic:blipFill>
+                  <pic:spPr>
+                    <a:xfrm>
+                      <a:off x="0" y="0"/>
+                      <a:ext cx="6767830" cy="4836795"/>
+                    </a:xfrm>
+                    <a:prstGeom prst="rect">
+                      <a:avLst/>
+                    </a:prstGeom>
+                  </pic:spPr>
+                </pic:pic>
+              </a:graphicData>
+            </a:graphic>
+          </wp:inline>
+        </w:drawing>
+      </w:r>
+    </w:p>
+    <w:p>
+      <w:pPr>
+        <w:rPr>
+          <w:rFonts w:ascii="Segoe UI" w:hAnsi="Segoe UI" w:cs="Segoe UI"/>
+          <w:i/>
+          <w:color w:val="0D0D0D"/>
+          <w:sz w:val="28"/>
+          <w:shd w:val="clear" w:color="auto" w:fill="FFFFFF"/>
+        </w:rPr>
+      </w:pPr>
+    </w:p>
+    <w:p>
+      <w:pPr>
+        <w:rPr>
+          <w:rFonts w:ascii="Segoe UI" w:hAnsi="Segoe UI" w:cs="Segoe UI"/>
+          <w:i/>
+          <w:color w:val="0D0D0D"/>
+          <w:sz w:val="28"/>
+          <w:shd w:val="clear" w:color="auto" w:fill="FFFFFF"/>
+        </w:rPr>
+      </w:pPr>
+      <w:r>
+        <w:rPr>
+          <w:rFonts w:ascii="Segoe UI" w:hAnsi="Segoe UI" w:cs="Segoe UI"/>
+          <w:b/>
+          <w:bCs/>
+          <w:i/>
+          <w:color w:val="0D0D0D"/>
+          <w:sz w:val="28"/>
+          <w:shd w:val="clear" w:color="auto" w:fill="FFFFFF"/>
+        </w:rPr>
+        <w:t>Explicación del Diagrama</w:t>
+      </w:r>
+    </w:p>
+    <w:p>
+      <w:pPr>
+        <w:rPr>
+          <w:rFonts w:ascii="Segoe UI" w:hAnsi="Segoe UI" w:cs="Segoe UI"/>
+          <w:i/>
+          <w:color w:val="0D0D0D"/>
+          <w:sz w:val="28"/>
+          <w:shd w:val="clear" w:color="auto" w:fill="FFFFFF"/>
+        </w:rPr>
+      </w:pPr>
+    </w:p>
+    <w:p>
+      <w:pPr>
+        <w:rPr>
+          <w:rFonts w:ascii="Segoe UI" w:hAnsi="Segoe UI" w:cs="Segoe UI"/>
+          <w:i/>
+          <w:color w:val="0D0D0D"/>
+          <w:sz w:val="28"/>
+          <w:shd w:val="clear" w:color="auto" w:fill="FFFFFF"/>
+        </w:rPr>
+      </w:pPr>
+      <w:r>
+        <w:rPr>
+          <w:rFonts w:ascii="Segoe UI" w:hAnsi="Segoe UI" w:cs="Segoe UI"/>
+          <w:i/>
+          <w:color w:val="0D0D0D"/>
+          <w:sz w:val="28"/>
+          <w:shd w:val="clear" w:color="auto" w:fill="FFFFFF"/>
+        </w:rPr>
+        <w:t>El diagrama de</w:t>
+      </w:r>
+      <w:r>
+        <w:rPr>
+          <w:rFonts w:ascii="Segoe UI" w:hAnsi="Segoe UI" w:cs="Segoe UI"/>
+          <w:i/>
+          <w:color w:val="0D0D0D"/>
+          <w:sz w:val="28"/>
+          <w:shd w:val="clear" w:color="auto" w:fill="FFFFFF"/>
+        </w:rPr>
+        <w:t xml:space="preserve"> secuencia</w:t>
+      </w:r>
+      <w:r>
+        <w:rPr>
+          <w:rFonts w:ascii="Segoe UI" w:hAnsi="Segoe UI" w:cs="Segoe UI"/>
+          <w:i/>
+          <w:color w:val="0D0D0D"/>
+          <w:sz w:val="28"/>
+          <w:shd w:val="clear" w:color="auto" w:fill="FFFFFF"/>
+        </w:rPr>
+        <w:t xml:space="preserve"> ilustra la secuencia de interacciones entre el usuario, el sistema y los servicios involucrados durante el proceso de creación de outfit personalizado, incluyendo consultas a la base de datos para obtener información relevante en cada paso del proceso.</w:t>
+      </w:r>
+    </w:p>
+    <w:p>
+      <w:pPr>
+        <w:rPr>
+          <w:rFonts w:ascii="Segoe UI" w:hAnsi="Segoe UI" w:cs="Segoe UI"/>
+          <w:i/>
+          <w:color w:val="0D0D0D"/>
+          <w:sz w:val="28"/>
+          <w:shd w:val="clear" w:color="auto" w:fill="FFFFFF"/>
+        </w:rPr>
+      </w:pPr>
+    </w:p>
+    <w:p>
+      <w:pPr>
+        <w:rPr>
+          <w:rFonts w:ascii="Segoe UI" w:hAnsi="Segoe UI" w:cs="Segoe UI"/>
+          <w:i/>
+          <w:color w:val="0D0D0D"/>
+          <w:sz w:val="28"/>
+          <w:shd w:val="clear" w:color="auto" w:fill="FFFFFF"/>
+        </w:rPr>
+      </w:pPr>
+      <w:r>
+        <w:rPr>
+          <w:rFonts w:ascii="Segoe UI" w:hAnsi="Segoe UI" w:cs="Segoe UI"/>
+          <w:i/>
+          <w:color w:val="0D0D0D"/>
+          <w:sz w:val="28"/>
+          <w:shd w:val="clear" w:color="auto" w:fill="FFFFFF"/>
+        </w:rPr>
+        <w:t xml:space="preserve">Aquí hago la explicación más </w:t>
+      </w:r>
+      <w:r>
+        <w:rPr>
+          <w:rFonts w:ascii="Segoe UI" w:hAnsi="Segoe UI" w:cs="Segoe UI"/>
+          <w:i/>
+          <w:color w:val="0D0D0D"/>
+          <w:sz w:val="28"/>
+          <w:shd w:val="clear" w:color="auto" w:fill="FFFFFF"/>
+        </w:rPr>
+        <w:t>detallada</w:t>
+      </w:r>
+      <w:r>
+        <w:rPr>
+          <w:rFonts w:ascii="Segoe UI" w:hAnsi="Segoe UI" w:cs="Segoe UI"/>
+          <w:i/>
+          <w:color w:val="0D0D0D"/>
+          <w:sz w:val="28"/>
+          <w:shd w:val="clear" w:color="auto" w:fill="FFFFFF"/>
+        </w:rPr>
+        <w:t xml:space="preserve"> del</w:t>
+      </w:r>
+      <w:r>
+        <w:rPr>
+          <w:rFonts w:ascii="Segoe UI" w:hAnsi="Segoe UI" w:cs="Segoe UI"/>
+          <w:i/>
+          <w:color w:val="0D0D0D"/>
+          <w:sz w:val="28"/>
+          <w:shd w:val="clear" w:color="auto" w:fill="FFFFFF"/>
+        </w:rPr>
+        <w:t xml:space="preserve"> </w:t>
+      </w:r>
+      <w:r>
+        <w:rPr>
+          <w:rFonts w:ascii="Segoe UI" w:hAnsi="Segoe UI" w:cs="Segoe UI"/>
+          <w:i/>
+          <w:color w:val="0D0D0D"/>
+          <w:sz w:val="28"/>
+          <w:shd w:val="clear" w:color="auto" w:fill="FFFFFF"/>
+        </w:rPr>
+        <w:t>funcionamiento del diagrama</w:t>
+      </w:r>
+      <w:r>
+        <w:rPr>
+          <w:rFonts w:ascii="Segoe UI" w:hAnsi="Segoe UI" w:cs="Segoe UI"/>
+          <w:i/>
+          <w:color w:val="0D0D0D"/>
+          <w:sz w:val="28"/>
+          <w:shd w:val="clear" w:color="auto" w:fill="FFFFFF"/>
+        </w:rPr>
+        <w:t>:</w:t>
+      </w:r>
+    </w:p>
+    <w:p>
+      <w:pPr>
+        <w:rPr>
+          <w:rFonts w:ascii="Segoe UI" w:hAnsi="Segoe UI" w:cs="Segoe UI"/>
+          <w:i/>
+          <w:color w:val="0D0D0D"/>
+          <w:sz w:val="28"/>
+          <w:shd w:val="clear" w:color="auto" w:fill="FFFFFF"/>
+        </w:rPr>
+      </w:pPr>
+    </w:p>
+    <w:p>
+      <w:pPr>
+        <w:rPr>
+          <w:rFonts w:ascii="Segoe UI" w:hAnsi="Segoe UI" w:cs="Segoe UI"/>
+          <w:i/>
+          <w:color w:val="0D0D0D"/>
+          <w:sz w:val="28"/>
+          <w:shd w:val="clear" w:color="auto" w:fill="FFFFFF"/>
+        </w:rPr>
+      </w:pPr>
+      <w:r>
+        <w:rPr>
+          <w:rFonts w:ascii="Segoe UI" w:hAnsi="Segoe UI" w:cs="Segoe UI"/>
+          <w:b/>
+          <w:bCs/>
+          <w:i/>
+          <w:color w:val="0D0D0D"/>
+          <w:sz w:val="28"/>
+          <w:shd w:val="clear" w:color="auto" w:fill="FFFFFF"/>
+        </w:rPr>
+        <w:t>Inicio del Proceso</w:t>
+      </w:r>
+      <w:r>
+        <w:rPr>
+          <w:rFonts w:ascii="Segoe UI" w:hAnsi="Segoe UI" w:cs="Segoe UI"/>
+          <w:i/>
+          <w:color w:val="0D0D0D"/>
+          <w:sz w:val="28"/>
+          <w:shd w:val="clear" w:color="auto" w:fill="FFFFFF"/>
+        </w:rPr>
+        <w:t>: El usuario inicia el proceso de creación de outfit personalizado interactuando con el sistema.</w:t>
+      </w:r>
+    </w:p>
+    <w:p>
+      <w:pPr>
+        <w:rPr>
+          <w:rFonts w:ascii="Segoe UI" w:hAnsi="Segoe UI" w:cs="Segoe UI"/>
+          <w:i/>
+          <w:color w:val="0D0D0D"/>
+          <w:sz w:val="28"/>
+          <w:shd w:val="clear" w:color="auto" w:fill="FFFFFF"/>
+        </w:rPr>
+      </w:pPr>
+    </w:p>
+    <w:p>
+      <w:pPr>
+        <w:rPr>
+          <w:rFonts w:ascii="Segoe UI" w:hAnsi="Segoe UI" w:cs="Segoe UI"/>
+          <w:i/>
+          <w:color w:val="0D0D0D"/>
+          <w:sz w:val="28"/>
+          <w:shd w:val="clear" w:color="auto" w:fill="FFFFFF"/>
+        </w:rPr>
+      </w:pPr>
+      <w:r>
+        <w:rPr>
+          <w:rFonts w:ascii="Segoe UI" w:hAnsi="Segoe UI" w:cs="Segoe UI"/>
+          <w:b/>
+          <w:bCs/>
+          <w:i/>
+          <w:color w:val="0D0D0D"/>
+          <w:sz w:val="28"/>
+          <w:shd w:val="clear" w:color="auto" w:fill="FFFFFF"/>
+        </w:rPr>
+        <w:t>Presentación de Preferencias</w:t>
+      </w:r>
+      <w:r>
+        <w:rPr>
+          <w:rFonts w:ascii="Segoe UI" w:hAnsi="Segoe UI" w:cs="Segoe UI"/>
+          <w:i/>
+          <w:color w:val="0D0D0D"/>
+          <w:sz w:val="28"/>
+          <w:shd w:val="clear" w:color="auto" w:fill="FFFFFF"/>
+        </w:rPr>
+        <w:t>: El sistema presenta al usuario opciones de preferencias, como estilo, color, ocasión, etc., para personalizar el outfit.</w:t>
+      </w:r>
+    </w:p>
+    <w:p>
+      <w:pPr>
+        <w:rPr>
+          <w:rFonts w:ascii="Segoe UI" w:hAnsi="Segoe UI" w:cs="Segoe UI"/>
+          <w:i/>
+          <w:color w:val="0D0D0D"/>
+          <w:sz w:val="28"/>
+          <w:shd w:val="clear" w:color="auto" w:fill="FFFFFF"/>
+        </w:rPr>
+      </w:pPr>
+    </w:p>
+    <w:p>
+      <w:pPr>
+        <w:rPr>
+          <w:rFonts w:ascii="Segoe UI" w:hAnsi="Segoe UI" w:cs="Segoe UI"/>
+          <w:i/>
+          <w:color w:val="0D0D0D"/>
+          <w:sz w:val="28"/>
+          <w:shd w:val="clear" w:color="auto" w:fill="FFFFFF"/>
+        </w:rPr>
+      </w:pPr>
+      <w:r>
+        <w:rPr>
+          <w:rFonts w:ascii="Segoe UI" w:hAnsi="Segoe UI" w:cs="Segoe UI"/>
+          <w:b/>
+          <w:bCs/>
+          <w:i/>
+          <w:color w:val="0D0D0D"/>
+          <w:sz w:val="28"/>
+          <w:shd w:val="clear" w:color="auto" w:fill="FFFFFF"/>
+        </w:rPr>
+        <w:lastRenderedPageBreak/>
+        <w:t>Selección de Preferencias:</w:t>
+      </w:r>
+      <w:r>
+        <w:rPr>
+          <w:rFonts w:ascii="Segoe UI" w:hAnsi="Segoe UI" w:cs="Segoe UI"/>
+          <w:i/>
+          <w:color w:val="0D0D0D"/>
+          <w:sz w:val="28"/>
+          <w:shd w:val="clear" w:color="auto" w:fill="FFFFFF"/>
+        </w:rPr>
+        <w:t xml:space="preserve"> El usuario selecciona sus preferencias entre las opciones proporcionadas por el sistema.</w:t>
+      </w:r>
+    </w:p>
+    <w:p>
+      <w:pPr>
+        <w:rPr>
+          <w:rFonts w:ascii="Segoe UI" w:hAnsi="Segoe UI" w:cs="Segoe UI"/>
+          <w:i/>
+          <w:color w:val="0D0D0D"/>
+          <w:sz w:val="28"/>
+          <w:shd w:val="clear" w:color="auto" w:fill="FFFFFF"/>
+        </w:rPr>
+      </w:pPr>
+    </w:p>
+    <w:p>
+      <w:pPr>
+        <w:rPr>
+          <w:rFonts w:ascii="Segoe UI" w:hAnsi="Segoe UI" w:cs="Segoe UI"/>
+          <w:i/>
+          <w:color w:val="0D0D0D"/>
+          <w:sz w:val="28"/>
+          <w:shd w:val="clear" w:color="auto" w:fill="FFFFFF"/>
+        </w:rPr>
+      </w:pPr>
+      <w:r>
+        <w:rPr>
+          <w:rFonts w:ascii="Segoe UI" w:hAnsi="Segoe UI" w:cs="Segoe UI"/>
+          <w:b/>
+          <w:bCs/>
+          <w:i/>
+          <w:color w:val="0D0D0D"/>
+          <w:sz w:val="28"/>
+          <w:shd w:val="clear" w:color="auto" w:fill="FFFFFF"/>
+        </w:rPr>
+        <w:t>Consulta de Prendas Disponibles:</w:t>
+      </w:r>
+      <w:r>
+        <w:rPr>
+          <w:rFonts w:ascii="Segoe UI" w:hAnsi="Segoe UI" w:cs="Segoe UI"/>
+          <w:i/>
+          <w:color w:val="0D0D0D"/>
+          <w:sz w:val="28"/>
+          <w:shd w:val="clear" w:color="auto" w:fill="FFFFFF"/>
+        </w:rPr>
+        <w:t xml:space="preserve"> El sistema solicita al servicio de prendas una lista de prendas disponibles que coincidan con las preferencias del usuario.</w:t>
+      </w:r>
+    </w:p>
+    <w:p>
+      <w:pPr>
+        <w:rPr>
+          <w:rFonts w:ascii="Segoe UI" w:hAnsi="Segoe UI" w:cs="Segoe UI"/>
+          <w:i/>
+          <w:color w:val="0D0D0D"/>
+          <w:sz w:val="28"/>
+          <w:shd w:val="clear" w:color="auto" w:fill="FFFFFF"/>
+        </w:rPr>
+      </w:pPr>
+    </w:p>
+    <w:p>
+      <w:pPr>
+        <w:rPr>
+          <w:rFonts w:ascii="Segoe UI" w:hAnsi="Segoe UI" w:cs="Segoe UI"/>
+          <w:i/>
+          <w:color w:val="0D0D0D"/>
+          <w:sz w:val="28"/>
+          <w:shd w:val="clear" w:color="auto" w:fill="FFFFFF"/>
+        </w:rPr>
+      </w:pPr>
+      <w:r>
+        <w:rPr>
+          <w:rFonts w:ascii="Segoe UI" w:hAnsi="Segoe UI" w:cs="Segoe UI"/>
+          <w:b/>
+          <w:bCs/>
+          <w:i/>
+          <w:color w:val="0D0D0D"/>
+          <w:sz w:val="28"/>
+          <w:shd w:val="clear" w:color="auto" w:fill="FFFFFF"/>
+        </w:rPr>
+        <w:t>Consulta a la Base de Datos para Prendas:</w:t>
+      </w:r>
+      <w:r>
+        <w:rPr>
+          <w:rFonts w:ascii="Segoe UI" w:hAnsi="Segoe UI" w:cs="Segoe UI"/>
+          <w:i/>
+          <w:color w:val="0D0D0D"/>
+          <w:sz w:val="28"/>
+          <w:shd w:val="clear" w:color="auto" w:fill="FFFFFF"/>
+        </w:rPr>
+        <w:t xml:space="preserve"> El servicio de prendas realiza una consulta a la base de datos para obtener la lista de prendas disponibles.</w:t>
+      </w:r>
+    </w:p>
+    <w:p>
+      <w:pPr>
+        <w:rPr>
+          <w:rFonts w:ascii="Segoe UI" w:hAnsi="Segoe UI" w:cs="Segoe UI"/>
+          <w:i/>
+          <w:color w:val="0D0D0D"/>
+          <w:sz w:val="28"/>
+          <w:shd w:val="clear" w:color="auto" w:fill="FFFFFF"/>
+        </w:rPr>
+      </w:pPr>
+    </w:p>
+    <w:p>
+      <w:pPr>
+        <w:rPr>
+          <w:rFonts w:ascii="Segoe UI" w:hAnsi="Segoe UI" w:cs="Segoe UI"/>
+          <w:i/>
+          <w:color w:val="0D0D0D"/>
+          <w:sz w:val="28"/>
+          <w:shd w:val="clear" w:color="auto" w:fill="FFFFFF"/>
+        </w:rPr>
+      </w:pPr>
+      <w:r>
+        <w:rPr>
+          <w:rFonts w:ascii="Segoe UI" w:hAnsi="Segoe UI" w:cs="Segoe UI"/>
+          <w:b/>
+          <w:bCs/>
+          <w:i/>
+          <w:color w:val="0D0D0D"/>
+          <w:sz w:val="28"/>
+          <w:shd w:val="clear" w:color="auto" w:fill="FFFFFF"/>
+        </w:rPr>
+        <w:t>Devolución de Prendas al Sistema</w:t>
+      </w:r>
+      <w:r>
+        <w:rPr>
+          <w:rFonts w:ascii="Segoe UI" w:hAnsi="Segoe UI" w:cs="Segoe UI"/>
+          <w:i/>
+          <w:color w:val="0D0D0D"/>
+          <w:sz w:val="28"/>
+          <w:shd w:val="clear" w:color="auto" w:fill="FFFFFF"/>
+        </w:rPr>
+        <w:t>: La base de datos devuelve la lista de prendas disponibles al servicio de prendas, que a su vez la devuelve al sistema.</w:t>
+      </w:r>
+    </w:p>
+    <w:p>
+      <w:pPr>
+        <w:rPr>
+          <w:rFonts w:ascii="Segoe UI" w:hAnsi="Segoe UI" w:cs="Segoe UI"/>
+          <w:i/>
+          <w:color w:val="0D0D0D"/>
+          <w:sz w:val="28"/>
+          <w:shd w:val="clear" w:color="auto" w:fill="FFFFFF"/>
+        </w:rPr>
+      </w:pPr>
+    </w:p>
+    <w:p>
+      <w:pPr>
+        <w:rPr>
+          <w:rFonts w:ascii="Segoe UI" w:hAnsi="Segoe UI" w:cs="Segoe UI"/>
+          <w:i/>
+          <w:color w:val="0D0D0D"/>
+          <w:sz w:val="28"/>
+          <w:shd w:val="clear" w:color="auto" w:fill="FFFFFF"/>
+        </w:rPr>
+      </w:pPr>
+      <w:r>
+        <w:rPr>
+          <w:rFonts w:ascii="Segoe UI" w:hAnsi="Segoe UI" w:cs="Segoe UI"/>
+          <w:b/>
+          <w:bCs/>
+          <w:i/>
+          <w:color w:val="0D0D0D"/>
+          <w:sz w:val="28"/>
+          <w:shd w:val="clear" w:color="auto" w:fill="FFFFFF"/>
+        </w:rPr>
+        <w:t>Consulta de Recomendaciones de Estilo:</w:t>
+      </w:r>
+      <w:r>
+        <w:rPr>
+          <w:rFonts w:ascii="Segoe UI" w:hAnsi="Segoe UI" w:cs="Segoe UI"/>
+          <w:i/>
+          <w:color w:val="0D0D0D"/>
+          <w:sz w:val="28"/>
+          <w:shd w:val="clear" w:color="auto" w:fill="FFFFFF"/>
+        </w:rPr>
+        <w:t xml:space="preserve"> El sistema solicita al servicio de estilo recomendaciones de estilo basadas en las preferencias del usuario.</w:t>
+      </w:r>
+    </w:p>
+    <w:p>
+      <w:pPr>
+        <w:rPr>
+          <w:rFonts w:ascii="Segoe UI" w:hAnsi="Segoe UI" w:cs="Segoe UI"/>
+          <w:i/>
+          <w:color w:val="0D0D0D"/>
+          <w:sz w:val="28"/>
+          <w:shd w:val="clear" w:color="auto" w:fill="FFFFFF"/>
+        </w:rPr>
+      </w:pPr>
+    </w:p>
+    <w:p>
+      <w:pPr>
+        <w:rPr>
+          <w:rFonts w:ascii="Segoe UI" w:hAnsi="Segoe UI" w:cs="Segoe UI"/>
+          <w:i/>
+          <w:color w:val="0D0D0D"/>
+          <w:sz w:val="28"/>
+          <w:shd w:val="clear" w:color="auto" w:fill="FFFFFF"/>
+        </w:rPr>
+      </w:pPr>
+      <w:r>
+        <w:rPr>
+          <w:rFonts w:ascii="Segoe UI" w:hAnsi="Segoe UI" w:cs="Segoe UI"/>
+          <w:b/>
+          <w:bCs/>
+          <w:i/>
+          <w:color w:val="0D0D0D"/>
+          <w:sz w:val="28"/>
+          <w:shd w:val="clear" w:color="auto" w:fill="FFFFFF"/>
+        </w:rPr>
+        <w:t>Consulta a la Base de Datos para Estilo:</w:t>
+      </w:r>
+      <w:r>
+        <w:rPr>
+          <w:rFonts w:ascii="Segoe UI" w:hAnsi="Segoe UI" w:cs="Segoe UI"/>
+          <w:i/>
+          <w:color w:val="0D0D0D"/>
+          <w:sz w:val="28"/>
+          <w:shd w:val="clear" w:color="auto" w:fill="FFFFFF"/>
+        </w:rPr>
+        <w:t xml:space="preserve"> El servicio de estilo realiza una consulta a la base de datos para obtener las recomendaciones de estilo.</w:t>
+      </w:r>
+    </w:p>
+    <w:p>
+      <w:pPr>
+        <w:rPr>
+          <w:rFonts w:ascii="Segoe UI" w:hAnsi="Segoe UI" w:cs="Segoe UI"/>
+          <w:i/>
+          <w:color w:val="0D0D0D"/>
+          <w:sz w:val="28"/>
+          <w:shd w:val="clear" w:color="auto" w:fill="FFFFFF"/>
+        </w:rPr>
+      </w:pPr>
+    </w:p>
+    <w:p>
+      <w:pPr>
+        <w:rPr>
+          <w:rFonts w:ascii="Segoe UI" w:hAnsi="Segoe UI" w:cs="Segoe UI"/>
+          <w:i/>
+          <w:color w:val="0D0D0D"/>
+          <w:sz w:val="28"/>
+          <w:shd w:val="clear" w:color="auto" w:fill="FFFFFF"/>
+        </w:rPr>
+      </w:pPr>
+      <w:r>
+        <w:rPr>
+          <w:rFonts w:ascii="Segoe UI" w:hAnsi="Segoe UI" w:cs="Segoe UI"/>
+          <w:b/>
+          <w:bCs/>
+          <w:i/>
+          <w:color w:val="0D0D0D"/>
+          <w:sz w:val="28"/>
+          <w:shd w:val="clear" w:color="auto" w:fill="FFFFFF"/>
+        </w:rPr>
+        <w:t>Devolución de Recomendaciones al Sistema:</w:t>
+      </w:r>
+      <w:r>
+        <w:rPr>
+          <w:rFonts w:ascii="Segoe UI" w:hAnsi="Segoe UI" w:cs="Segoe UI"/>
+          <w:i/>
+          <w:color w:val="0D0D0D"/>
+          <w:sz w:val="28"/>
+          <w:shd w:val="clear" w:color="auto" w:fill="FFFFFF"/>
+        </w:rPr>
+        <w:t xml:space="preserve"> La base de datos devuelve las recomendaciones de estilo al servicio de estilo, que a su vez las devuelve al sistema.</w:t>
+      </w:r>
+    </w:p>
+    <w:p>
+      <w:pPr>
+        <w:rPr>
+          <w:rFonts w:ascii="Segoe UI" w:hAnsi="Segoe UI" w:cs="Segoe UI"/>
+          <w:i/>
+          <w:color w:val="0D0D0D"/>
+          <w:sz w:val="28"/>
+          <w:shd w:val="clear" w:color="auto" w:fill="FFFFFF"/>
+        </w:rPr>
+      </w:pPr>
+    </w:p>
+    <w:p>
+      <w:pPr>
+        <w:rPr>
+          <w:rFonts w:ascii="Segoe UI" w:hAnsi="Segoe UI" w:cs="Segoe UI"/>
+          <w:i/>
+          <w:color w:val="0D0D0D"/>
+          <w:sz w:val="28"/>
+          <w:shd w:val="clear" w:color="auto" w:fill="FFFFFF"/>
+        </w:rPr>
+      </w:pPr>
+      <w:r>
+        <w:rPr>
+          <w:rFonts w:ascii="Segoe UI" w:hAnsi="Segoe UI" w:cs="Segoe UI"/>
+          <w:b/>
+          <w:bCs/>
+          <w:i/>
+          <w:color w:val="0D0D0D"/>
+          <w:sz w:val="28"/>
+          <w:shd w:val="clear" w:color="auto" w:fill="FFFFFF"/>
+        </w:rPr>
+        <w:t>Consulta de Eventos Próximos:</w:t>
+      </w:r>
+      <w:r>
+        <w:rPr>
+          <w:rFonts w:ascii="Segoe UI" w:hAnsi="Segoe UI" w:cs="Segoe UI"/>
+          <w:i/>
+          <w:color w:val="0D0D0D"/>
+          <w:sz w:val="28"/>
+          <w:shd w:val="clear" w:color="auto" w:fill="FFFFFF"/>
+        </w:rPr>
+        <w:t xml:space="preserve"> El sistema solicita al servicio de evento información sobre eventos próximos relevantes para las preferencias del usuario.</w:t>
+      </w:r>
+    </w:p>
+    <w:p>
+      <w:pPr>
+        <w:rPr>
+          <w:rFonts w:ascii="Segoe UI" w:hAnsi="Segoe UI" w:cs="Segoe UI"/>
+          <w:i/>
+          <w:color w:val="0D0D0D"/>
+          <w:sz w:val="28"/>
+          <w:shd w:val="clear" w:color="auto" w:fill="FFFFFF"/>
+        </w:rPr>
+      </w:pPr>
+    </w:p>
+    <w:p>
+      <w:pPr>
+        <w:rPr>
+          <w:rFonts w:ascii="Segoe UI" w:hAnsi="Segoe UI" w:cs="Segoe UI"/>
+          <w:i/>
+          <w:color w:val="0D0D0D"/>
+          <w:sz w:val="28"/>
+          <w:shd w:val="clear" w:color="auto" w:fill="FFFFFF"/>
+        </w:rPr>
+      </w:pPr>
+      <w:r>
+        <w:rPr>
+          <w:rFonts w:ascii="Segoe UI" w:hAnsi="Segoe UI" w:cs="Segoe UI"/>
+          <w:b/>
+          <w:bCs/>
+          <w:i/>
+          <w:color w:val="0D0D0D"/>
+          <w:sz w:val="28"/>
+          <w:shd w:val="clear" w:color="auto" w:fill="FFFFFF"/>
+        </w:rPr>
+        <w:t>Consulta a la Base de Datos para Eventos:</w:t>
+      </w:r>
+      <w:r>
+        <w:rPr>
+          <w:rFonts w:ascii="Segoe UI" w:hAnsi="Segoe UI" w:cs="Segoe UI"/>
+          <w:i/>
+          <w:color w:val="0D0D0D"/>
+          <w:sz w:val="28"/>
+          <w:shd w:val="clear" w:color="auto" w:fill="FFFFFF"/>
+        </w:rPr>
+        <w:t xml:space="preserve"> El servicio de evento realiza una consulta a la base de datos para obtener la información sobre eventos próximos.</w:t>
+      </w:r>
+    </w:p>
+    <w:p>
+      <w:pPr>
+        <w:rPr>
+          <w:rFonts w:ascii="Segoe UI" w:hAnsi="Segoe UI" w:cs="Segoe UI"/>
+          <w:i/>
+          <w:color w:val="0D0D0D"/>
+          <w:sz w:val="28"/>
+          <w:shd w:val="clear" w:color="auto" w:fill="FFFFFF"/>
+        </w:rPr>
+      </w:pPr>
+    </w:p>
+    <w:p>
+      <w:pPr>
+        <w:rPr>
+          <w:rFonts w:ascii="Segoe UI" w:hAnsi="Segoe UI" w:cs="Segoe UI"/>
+          <w:i/>
+          <w:color w:val="0D0D0D"/>
+          <w:sz w:val="28"/>
+          <w:shd w:val="clear" w:color="auto" w:fill="FFFFFF"/>
+        </w:rPr>
+      </w:pPr>
+      <w:r>
+        <w:rPr>
+          <w:rFonts w:ascii="Segoe UI" w:hAnsi="Segoe UI" w:cs="Segoe UI"/>
+          <w:b/>
+          <w:bCs/>
+          <w:i/>
+          <w:color w:val="0D0D0D"/>
+          <w:sz w:val="28"/>
+          <w:shd w:val="clear" w:color="auto" w:fill="FFFFFF"/>
+        </w:rPr>
+        <w:t>Devolución de Información de Eventos al Sistema:</w:t>
+      </w:r>
+      <w:r>
+        <w:rPr>
+          <w:rFonts w:ascii="Segoe UI" w:hAnsi="Segoe UI" w:cs="Segoe UI"/>
+          <w:i/>
+          <w:color w:val="0D0D0D"/>
+          <w:sz w:val="28"/>
+          <w:shd w:val="clear" w:color="auto" w:fill="FFFFFF"/>
+        </w:rPr>
+        <w:t xml:space="preserve"> La base de datos devuelve la información sobre eventos próximos al servicio de evento, que a su vez la devuelve al sistema.</w:t>
+      </w:r>
+    </w:p>
+    <w:p>
+      <w:pPr>
+        <w:rPr>
+          <w:rFonts w:ascii="Segoe UI" w:hAnsi="Segoe UI" w:cs="Segoe UI"/>
+          <w:i/>
+          <w:color w:val="0D0D0D"/>
+          <w:sz w:val="28"/>
+          <w:shd w:val="clear" w:color="auto" w:fill="FFFFFF"/>
+        </w:rPr>
+      </w:pPr>
+    </w:p>
+    <w:p>
+      <w:pPr>
+        <w:rPr>
+          <w:rFonts w:ascii="Segoe UI" w:hAnsi="Segoe UI" w:cs="Segoe UI"/>
+          <w:i/>
+          <w:color w:val="0D0D0D"/>
+          <w:sz w:val="28"/>
+          <w:shd w:val="clear" w:color="auto" w:fill="FFFFFF"/>
+        </w:rPr>
+      </w:pPr>
+      <w:r>
+        <w:rPr>
+          <w:rFonts w:ascii="Segoe UI" w:hAnsi="Segoe UI" w:cs="Segoe UI"/>
+          <w:b/>
+          <w:bCs/>
+          <w:i/>
+          <w:color w:val="0D0D0D"/>
+          <w:sz w:val="28"/>
+          <w:shd w:val="clear" w:color="auto" w:fill="FFFFFF"/>
+        </w:rPr>
+        <w:t>Generación del Outfit Personalizado:</w:t>
+      </w:r>
+      <w:r>
+        <w:rPr>
+          <w:rFonts w:ascii="Segoe UI" w:hAnsi="Segoe UI" w:cs="Segoe UI"/>
+          <w:i/>
+          <w:color w:val="0D0D0D"/>
+          <w:sz w:val="28"/>
+          <w:shd w:val="clear" w:color="auto" w:fill="FFFFFF"/>
+        </w:rPr>
+        <w:t xml:space="preserve"> El sistema genera un outfit personalizado utilizando la información recopilada sobre prendas disponibles, recomendaciones de estilo y eventos próximos.</w:t>
+      </w:r>
+    </w:p>
+    <w:p>
+      <w:pPr>
+        <w:rPr>
+          <w:rFonts w:ascii="Segoe UI" w:hAnsi="Segoe UI" w:cs="Segoe UI"/>
+          <w:i/>
+          <w:color w:val="0D0D0D"/>
+          <w:sz w:val="28"/>
+          <w:shd w:val="clear" w:color="auto" w:fill="FFFFFF"/>
+        </w:rPr>
+      </w:pPr>
+    </w:p>
+    <w:p>
+      <w:pPr>
+        <w:rPr>
+          <w:rFonts w:ascii="Segoe UI" w:hAnsi="Segoe UI" w:cs="Segoe UI"/>
+          <w:i/>
+          <w:color w:val="0D0D0D"/>
+          <w:sz w:val="28"/>
+          <w:shd w:val="clear" w:color="auto" w:fill="FFFFFF"/>
+        </w:rPr>
+      </w:pPr>
+      <w:r>
+        <w:rPr>
+          <w:rFonts w:ascii="Segoe UI" w:hAnsi="Segoe UI" w:cs="Segoe UI"/>
+          <w:b/>
+          <w:bCs/>
+          <w:i/>
+          <w:color w:val="0D0D0D"/>
+          <w:sz w:val="28"/>
+          <w:shd w:val="clear" w:color="auto" w:fill="FFFFFF"/>
+        </w:rPr>
+        <w:t>Consulta a la Base de Datos para Generación del Outfit:</w:t>
+      </w:r>
+      <w:r>
+        <w:rPr>
+          <w:rFonts w:ascii="Segoe UI" w:hAnsi="Segoe UI" w:cs="Segoe UI"/>
+          <w:i/>
+          <w:color w:val="0D0D0D"/>
+          <w:sz w:val="28"/>
+          <w:shd w:val="clear" w:color="auto" w:fill="FFFFFF"/>
+        </w:rPr>
+        <w:t xml:space="preserve"> El servicio de outfit realiza consultas adicionales a la base de datos para realizar cálculos y procesos necesarios para la generación del outfit.</w:t>
+      </w:r>
+    </w:p>
+    <w:p>
+      <w:pPr>
+        <w:rPr>
+          <w:rFonts w:ascii="Segoe UI" w:hAnsi="Segoe UI" w:cs="Segoe UI"/>
+          <w:i/>
+          <w:color w:val="0D0D0D"/>
+          <w:sz w:val="28"/>
+          <w:shd w:val="clear" w:color="auto" w:fill="FFFFFF"/>
+        </w:rPr>
+      </w:pPr>
+    </w:p>
+    <w:p>
+      <w:pPr>
+        <w:rPr>
+          <w:rFonts w:ascii="Segoe UI" w:hAnsi="Segoe UI" w:cs="Segoe UI"/>
+          <w:i/>
+          <w:color w:val="0D0D0D"/>
+          <w:sz w:val="28"/>
+          <w:shd w:val="clear" w:color="auto" w:fill="FFFFFF"/>
+        </w:rPr>
+      </w:pPr>
+      <w:r>
+        <w:rPr>
+          <w:rFonts w:ascii="Segoe UI" w:hAnsi="Segoe UI" w:cs="Segoe UI"/>
+          <w:b/>
+          <w:bCs/>
+          <w:i/>
+          <w:color w:val="0D0D0D"/>
+          <w:sz w:val="28"/>
+          <w:shd w:val="clear" w:color="auto" w:fill="FFFFFF"/>
+        </w:rPr>
+        <w:lastRenderedPageBreak/>
+        <w:t>Devolución del Outfit al Sistema:</w:t>
+      </w:r>
+      <w:r>
+        <w:rPr>
+          <w:rFonts w:ascii="Segoe UI" w:hAnsi="Segoe UI" w:cs="Segoe UI"/>
+          <w:i/>
+          <w:color w:val="0D0D0D"/>
+          <w:sz w:val="28"/>
+          <w:shd w:val="clear" w:color="auto" w:fill="FFFFFF"/>
+        </w:rPr>
+        <w:t xml:space="preserve"> La base de datos devuelve el outfit generado al servicio de outfit, que a su vez lo devuelve al sistema.</w:t>
+      </w:r>
+    </w:p>
+    <w:p>
+      <w:pPr>
+        <w:rPr>
+          <w:rFonts w:ascii="Segoe UI" w:hAnsi="Segoe UI" w:cs="Segoe UI"/>
+          <w:i/>
+          <w:color w:val="0D0D0D"/>
+          <w:sz w:val="28"/>
+          <w:shd w:val="clear" w:color="auto" w:fill="FFFFFF"/>
+        </w:rPr>
+      </w:pPr>
+    </w:p>
+    <w:p>
+      <w:pPr>
+        <w:rPr>
+          <w:rFonts w:ascii="Segoe UI" w:hAnsi="Segoe UI" w:cs="Segoe UI"/>
+          <w:i/>
+          <w:color w:val="0D0D0D"/>
+          <w:sz w:val="28"/>
+          <w:shd w:val="clear" w:color="auto" w:fill="FFFFFF"/>
+        </w:rPr>
+      </w:pPr>
+      <w:r>
+        <w:rPr>
+          <w:rFonts w:ascii="Segoe UI" w:hAnsi="Segoe UI" w:cs="Segoe UI"/>
+          <w:b/>
+          <w:bCs/>
+          <w:i/>
+          <w:color w:val="0D0D0D"/>
+          <w:sz w:val="28"/>
+          <w:shd w:val="clear" w:color="auto" w:fill="FFFFFF"/>
+        </w:rPr>
+        <w:t>Mostrar Outfit al Usuario:</w:t>
+      </w:r>
+      <w:r>
+        <w:rPr>
+          <w:rFonts w:ascii="Segoe UI" w:hAnsi="Segoe UI" w:cs="Segoe UI"/>
+          <w:i/>
+          <w:color w:val="0D0D0D"/>
+          <w:sz w:val="28"/>
+          <w:shd w:val="clear" w:color="auto" w:fill="FFFFFF"/>
+        </w:rPr>
+        <w:t xml:space="preserve"> El sistema muestra el outfit generado al usuario para su revisión y posible ajuste.</w:t>
+      </w:r>
+    </w:p>
+    <w:p>
+      <w:pPr>
+        <w:rPr>
+          <w:rFonts w:ascii="Segoe UI" w:hAnsi="Segoe UI" w:cs="Segoe UI"/>
+          <w:i/>
+          <w:color w:val="0D0D0D"/>
+          <w:sz w:val="28"/>
+          <w:shd w:val="clear" w:color="auto" w:fill="FFFFFF"/>
+        </w:rPr>
+      </w:pPr>
+    </w:p>
+    <w:p>
+      <w:pPr>
+        <w:pStyle w:val="Ttulo2"/>
+      </w:pPr>
+      <w:r>
+        <w:t xml:space="preserve">Diagrama de </w:t>
+      </w:r>
+      <w:r>
+        <w:t>Estados</w:t>
+      </w:r>
+    </w:p>
+    <w:p/>
+    <w:p>
+      <w:pPr>
+        <w:jc w:val="center"/>
+      </w:pPr>
+      <w:r>
+        <w:rPr>
+          <w:noProof/>
+        </w:rPr>
+        <w:drawing>
+          <wp:inline distT="0" distB="0" distL="0" distR="0" wp14:anchorId="01B2F0E3" wp14:editId="79D127BB">
+            <wp:extent cx="1990725" cy="5629275"/>
+            <wp:effectExtent l="0" t="0" r="9525" b="9525"/>
+            <wp:docPr id="1881791911" name="Imagen 1" descr="Diagrama&#10;&#10;Descripción generada automáticamente"/>
+            <wp:cNvGraphicFramePr>
+              <a:graphicFrameLocks xmlns:a="http://schemas.openxmlformats.org/drawingml/2006/main" noChangeAspect="1"/>
+            </wp:cNvGraphicFramePr>
+            <a:graphic xmlns:a="http://schemas.openxmlformats.org/drawingml/2006/main">
+              <a:graphicData uri="http://schemas.openxmlformats.org/drawingml/2006/picture">
+                <pic:pic xmlns:pic="http://schemas.openxmlformats.org/drawingml/2006/picture">
+                  <pic:nvPicPr>
+                    <pic:cNvPr id="1881791911" name="Imagen 1" descr="Diagrama&#10;&#10;Descripción generada automáticamente"/>
+                    <pic:cNvPicPr/>
+                  </pic:nvPicPr>
+                  <pic:blipFill>
+                    <a:blip r:embed="rId20">
+                      <a:extLst>
+                        <a:ext uri="{28A0092B-C50C-407E-A947-70E740481C1C}">
+                          <a14:useLocalDpi xmlns:a14="http://schemas.microsoft.com/office/drawing/2010/main" val="0"/>
+                        </a:ext>
+                      </a:extLst>
+                    </a:blip>
+                    <a:stretch>
+                      <a:fillRect/>
+                    </a:stretch>
+                  </pic:blipFill>
+                  <pic:spPr>
+                    <a:xfrm>
+                      <a:off x="0" y="0"/>
+                      <a:ext cx="1990725" cy="5629275"/>
+                    </a:xfrm>
+                    <a:prstGeom prst="rect">
+                      <a:avLst/>
+                    </a:prstGeom>
+                  </pic:spPr>
+                </pic:pic>
+              </a:graphicData>
+            </a:graphic>
+          </wp:inline>
+        </w:drawing>
+      </w:r>
+    </w:p>
+    <w:p>
+      <w:pPr>
+        <w:rPr>
+          <w:rFonts w:ascii="Segoe UI" w:hAnsi="Segoe UI" w:cs="Segoe UI"/>
+          <w:i/>
+          <w:color w:val="0D0D0D"/>
+          <w:sz w:val="28"/>
+          <w:shd w:val="clear" w:color="auto" w:fill="FFFFFF"/>
+        </w:rPr>
+      </w:pPr>
+      <w:r>
+        <w:rPr>
+          <w:rFonts w:ascii="Segoe UI" w:hAnsi="Segoe UI" w:cs="Segoe UI"/>
+          <w:b/>
+          <w:bCs/>
+          <w:i/>
+          <w:color w:val="0D0D0D"/>
+          <w:sz w:val="28"/>
+          <w:shd w:val="clear" w:color="auto" w:fill="FFFFFF"/>
+        </w:rPr>
+        <w:t>Explicación del Diagrama</w:t>
+      </w:r>
+    </w:p>
+    <w:p>
+      <w:pPr>
+        <w:rPr>
+          <w:rFonts w:ascii="Segoe UI" w:hAnsi="Segoe UI" w:cs="Segoe UI"/>
+          <w:i/>
+          <w:color w:val="0D0D0D"/>
+          <w:sz w:val="28"/>
+          <w:shd w:val="clear" w:color="auto" w:fill="FFFFFF"/>
+        </w:rPr>
+      </w:pPr>
+    </w:p>
+    <w:p>
+      <w:pPr>
+        <w:rPr>
+          <w:rFonts w:ascii="Segoe UI" w:hAnsi="Segoe UI" w:cs="Segoe UI"/>
+          <w:i/>
+          <w:color w:val="0D0D0D"/>
+          <w:sz w:val="28"/>
+          <w:shd w:val="clear" w:color="auto" w:fill="FFFFFF"/>
+        </w:rPr>
+      </w:pPr>
+      <w:r>
+        <w:rPr>
+          <w:rFonts w:ascii="Segoe UI" w:hAnsi="Segoe UI" w:cs="Segoe UI"/>
+          <w:i/>
+          <w:color w:val="0D0D0D"/>
+          <w:sz w:val="28"/>
+          <w:shd w:val="clear" w:color="auto" w:fill="FFFFFF"/>
+        </w:rPr>
+        <w:t xml:space="preserve">Los diagramas de estado se utilizan para moldear el comportamiento de un sistema o entidad a lo largo del tiempo, mostrando cómo su estado cambia </w:t>
+      </w:r>
+      <w:r>
+        <w:rPr>
+          <w:rFonts w:ascii="Segoe UI" w:hAnsi="Segoe UI" w:cs="Segoe UI"/>
+          <w:i/>
+          <w:color w:val="0D0D0D"/>
+          <w:sz w:val="28"/>
+          <w:shd w:val="clear" w:color="auto" w:fill="FFFFFF"/>
+        </w:rPr>
+        <w:t xml:space="preserve">en respuesta a eventos externos </w:t>
+      </w:r>
+      <w:r>
+        <w:rPr>
+          <w:rFonts w:ascii="Segoe UI" w:hAnsi="Segoe UI" w:cs="Segoe UI"/>
+          <w:i/>
+          <w:color w:val="0D0D0D"/>
+          <w:sz w:val="28"/>
+          <w:shd w:val="clear" w:color="auto" w:fill="FFFFFF"/>
+        </w:rPr>
+        <w:t>o acciones internas.</w:t>
+      </w:r>
+      <w:r>
+        <w:rPr>
+          <w:rFonts w:ascii="Segoe UI" w:hAnsi="Segoe UI" w:cs="Segoe UI"/>
+          <w:i/>
+          <w:color w:val="0D0D0D"/>
+          <w:sz w:val="28"/>
+          <w:shd w:val="clear" w:color="auto" w:fill="FFFFFF"/>
+        </w:rPr>
+        <w:t xml:space="preserve"> Este diagrama es muy utilizado para visualizar y comprender </w:t>
+      </w:r>
+      <w:r>
+        <w:rPr>
+          <w:rFonts w:ascii="Segoe UI" w:hAnsi="Segoe UI" w:cs="Segoe UI"/>
+          <w:i/>
+          <w:color w:val="0D0D0D"/>
+          <w:sz w:val="28"/>
+          <w:shd w:val="clear" w:color="auto" w:fill="FFFFFF"/>
+        </w:rPr>
+        <w:t>los diferentes estados por los que pasa el sistema y las transiciones entre los estados.</w:t>
+      </w:r>
+      <w:r>
+        <w:rPr>
+          <w:rFonts w:ascii="Segoe UI" w:hAnsi="Segoe UI" w:cs="Segoe UI"/>
+          <w:i/>
+          <w:color w:val="0D0D0D"/>
+          <w:sz w:val="28"/>
+          <w:shd w:val="clear" w:color="auto" w:fill="FFFFFF"/>
+        </w:rPr>
+        <w:t xml:space="preserve"> </w:t>
+      </w:r>
+    </w:p>
+    <w:p>
+      <w:pPr>
+        <w:rPr>
+          <w:rFonts w:ascii="Segoe UI" w:hAnsi="Segoe UI" w:cs="Segoe UI"/>
+          <w:i/>
+          <w:color w:val="0D0D0D"/>
+          <w:sz w:val="28"/>
+          <w:shd w:val="clear" w:color="auto" w:fill="FFFFFF"/>
+        </w:rPr>
+      </w:pPr>
+    </w:p>
+    <w:p>
+      <w:pPr>
+        <w:rPr>
+          <w:rFonts w:ascii="Segoe UI" w:hAnsi="Segoe UI" w:cs="Segoe UI"/>
+          <w:i/>
+          <w:color w:val="0D0D0D"/>
+          <w:sz w:val="28"/>
+          <w:shd w:val="clear" w:color="auto" w:fill="FFFFFF"/>
+        </w:rPr>
+      </w:pPr>
+    </w:p>
+    <w:p>
+      <w:pPr>
+        <w:rPr>
+          <w:rFonts w:ascii="Segoe UI" w:hAnsi="Segoe UI" w:cs="Segoe UI"/>
+          <w:i/>
+          <w:color w:val="0D0D0D"/>
+          <w:sz w:val="28"/>
+          <w:shd w:val="clear" w:color="auto" w:fill="FFFFFF"/>
+        </w:rPr>
+      </w:pPr>
+      <w:r>
+        <w:rPr>
+          <w:rFonts w:ascii="Segoe UI" w:hAnsi="Segoe UI" w:cs="Segoe UI"/>
+          <w:i/>
+          <w:color w:val="0D0D0D"/>
+          <w:sz w:val="28"/>
+          <w:shd w:val="clear" w:color="auto" w:fill="FFFFFF"/>
+        </w:rPr>
+        <w:t>Aquí hago una explicación detallada del diagrama:</w:t>
+      </w:r>
+    </w:p>
+    <w:p>
+      <w:pPr>
+        <w:rPr>
+          <w:rFonts w:ascii="Segoe UI" w:hAnsi="Segoe UI" w:cs="Segoe UI"/>
+          <w:i/>
+          <w:color w:val="0D0D0D"/>
+          <w:sz w:val="28"/>
+          <w:shd w:val="clear" w:color="auto" w:fill="FFFFFF"/>
+        </w:rPr>
+      </w:pPr>
+    </w:p>
+    <w:p>
+      <w:pPr>
+        <w:rPr>
+          <w:rFonts w:ascii="Segoe UI" w:hAnsi="Segoe UI" w:cs="Segoe UI"/>
+          <w:i/>
+          <w:color w:val="0D0D0D"/>
+          <w:sz w:val="28"/>
+          <w:shd w:val="clear" w:color="auto" w:fill="FFFFFF"/>
+        </w:rPr>
+      </w:pPr>
+      <w:r>
+        <w:rPr>
+          <w:rFonts w:ascii="Segoe UI" w:hAnsi="Segoe UI" w:cs="Segoe UI"/>
+          <w:i/>
+          <w:color w:val="0D0D0D"/>
+          <w:sz w:val="28"/>
+          <w:shd w:val="clear" w:color="auto" w:fill="FFFFFF"/>
+        </w:rPr>
+        <w:t>El proceso comienza con el estado "</w:t>
+      </w:r>
+      <w:proofErr w:type="spellStart"/>
+      <w:r>
+        <w:rPr>
+          <w:rFonts w:ascii="Segoe UI" w:hAnsi="Segoe UI" w:cs="Segoe UI"/>
+          <w:i/>
+          <w:color w:val="0D0D0D"/>
+          <w:sz w:val="28"/>
+          <w:shd w:val="clear" w:color="auto" w:fill="FFFFFF"/>
+        </w:rPr>
+        <w:t>SeleccionandoPreferencias</w:t>
+      </w:r>
+      <w:proofErr w:type="spellEnd"/>
+      <w:r>
+        <w:rPr>
+          <w:rFonts w:ascii="Segoe UI" w:hAnsi="Segoe UI" w:cs="Segoe UI"/>
+          <w:i/>
+          <w:color w:val="0D0D0D"/>
+          <w:sz w:val="28"/>
+          <w:shd w:val="clear" w:color="auto" w:fill="FFFFFF"/>
+        </w:rPr>
+        <w:t>", donde el usuario selecciona sus preferencias para el outfit personalizado.</w:t>
+      </w:r>
+    </w:p>
+    <w:p>
+      <w:pPr>
+        <w:rPr>
+          <w:rFonts w:ascii="Segoe UI" w:hAnsi="Segoe UI" w:cs="Segoe UI"/>
+          <w:i/>
+          <w:color w:val="0D0D0D"/>
+          <w:sz w:val="28"/>
+          <w:shd w:val="clear" w:color="auto" w:fill="FFFFFF"/>
+        </w:rPr>
+      </w:pPr>
+    </w:p>
+    <w:p>
+      <w:pPr>
+        <w:rPr>
+          <w:rFonts w:ascii="Segoe UI" w:hAnsi="Segoe UI" w:cs="Segoe UI"/>
+          <w:i/>
+          <w:color w:val="0D0D0D"/>
+          <w:sz w:val="28"/>
+          <w:shd w:val="clear" w:color="auto" w:fill="FFFFFF"/>
+        </w:rPr>
+      </w:pPr>
+      <w:r>
+        <w:rPr>
+          <w:rFonts w:ascii="Segoe UI" w:hAnsi="Segoe UI" w:cs="Segoe UI"/>
+          <w:i/>
+          <w:color w:val="0D0D0D"/>
+          <w:sz w:val="28"/>
+          <w:shd w:val="clear" w:color="auto" w:fill="FFFFFF"/>
+        </w:rPr>
+        <w:t>Una vez que se seleccionan las preferencias, el sistema avanza al estado "</w:t>
+      </w:r>
+      <w:proofErr w:type="spellStart"/>
+      <w:r>
+        <w:rPr>
+          <w:rFonts w:ascii="Segoe UI" w:hAnsi="Segoe UI" w:cs="Segoe UI"/>
+          <w:i/>
+          <w:color w:val="0D0D0D"/>
+          <w:sz w:val="28"/>
+          <w:shd w:val="clear" w:color="auto" w:fill="FFFFFF"/>
+        </w:rPr>
+        <w:t>GenerandoOutfit</w:t>
+      </w:r>
+      <w:proofErr w:type="spellEnd"/>
+      <w:r>
+        <w:rPr>
+          <w:rFonts w:ascii="Segoe UI" w:hAnsi="Segoe UI" w:cs="Segoe UI"/>
+          <w:i/>
+          <w:color w:val="0D0D0D"/>
+          <w:sz w:val="28"/>
+          <w:shd w:val="clear" w:color="auto" w:fill="FFFFFF"/>
+        </w:rPr>
+        <w:t>", donde genera el outfit basado en las preferencias seleccionadas.</w:t>
+      </w:r>
+    </w:p>
+    <w:p>
+      <w:pPr>
+        <w:rPr>
+          <w:rFonts w:ascii="Segoe UI" w:hAnsi="Segoe UI" w:cs="Segoe UI"/>
+          <w:i/>
+          <w:color w:val="0D0D0D"/>
+          <w:sz w:val="28"/>
+          <w:shd w:val="clear" w:color="auto" w:fill="FFFFFF"/>
+        </w:rPr>
+      </w:pPr>
+    </w:p>
+    <w:p>
+      <w:pPr>
+        <w:rPr>
+          <w:rFonts w:ascii="Segoe UI" w:hAnsi="Segoe UI" w:cs="Segoe UI"/>
+          <w:i/>
+          <w:color w:val="0D0D0D"/>
+          <w:sz w:val="28"/>
+          <w:shd w:val="clear" w:color="auto" w:fill="FFFFFF"/>
+        </w:rPr>
+      </w:pPr>
+      <w:r>
+        <w:rPr>
+          <w:rFonts w:ascii="Segoe UI" w:hAnsi="Segoe UI" w:cs="Segoe UI"/>
+          <w:i/>
+          <w:color w:val="0D0D0D"/>
+          <w:sz w:val="28"/>
+          <w:shd w:val="clear" w:color="auto" w:fill="FFFFFF"/>
+        </w:rPr>
+        <w:t>Después de que se genera el outfit, el sistema pasa al estado "</w:t>
+      </w:r>
+      <w:proofErr w:type="spellStart"/>
+      <w:r>
+        <w:rPr>
+          <w:rFonts w:ascii="Segoe UI" w:hAnsi="Segoe UI" w:cs="Segoe UI"/>
+          <w:i/>
+          <w:color w:val="0D0D0D"/>
+          <w:sz w:val="28"/>
+          <w:shd w:val="clear" w:color="auto" w:fill="FFFFFF"/>
+        </w:rPr>
+        <w:t>MostrandoOutfit</w:t>
+      </w:r>
+      <w:proofErr w:type="spellEnd"/>
+      <w:r>
+        <w:rPr>
+          <w:rFonts w:ascii="Segoe UI" w:hAnsi="Segoe UI" w:cs="Segoe UI"/>
+          <w:i/>
+          <w:color w:val="0D0D0D"/>
+          <w:sz w:val="28"/>
+          <w:shd w:val="clear" w:color="auto" w:fill="FFFFFF"/>
+        </w:rPr>
+        <w:t>", donde muestra el outfit generado al usuario.</w:t>
+      </w:r>
+    </w:p>
+    <w:p>
+      <w:pPr>
+        <w:rPr>
+          <w:rFonts w:ascii="Segoe UI" w:hAnsi="Segoe UI" w:cs="Segoe UI"/>
+          <w:i/>
+          <w:color w:val="0D0D0D"/>
+          <w:sz w:val="28"/>
+          <w:shd w:val="clear" w:color="auto" w:fill="FFFFFF"/>
+        </w:rPr>
+      </w:pPr>
+    </w:p>
+    <w:p>
+      <w:pPr>
+        <w:rPr>
+          <w:rFonts w:ascii="Segoe UI" w:hAnsi="Segoe UI" w:cs="Segoe UI"/>
+          <w:i/>
+          <w:color w:val="0D0D0D"/>
+          <w:sz w:val="28"/>
+          <w:shd w:val="clear" w:color="auto" w:fill="FFFFFF"/>
+        </w:rPr>
+      </w:pPr>
+      <w:r>
+        <w:rPr>
+          <w:rFonts w:ascii="Segoe UI" w:hAnsi="Segoe UI" w:cs="Segoe UI"/>
+          <w:i/>
+          <w:color w:val="0D0D0D"/>
+          <w:sz w:val="28"/>
+          <w:shd w:val="clear" w:color="auto" w:fill="FFFFFF"/>
+        </w:rPr>
+        <w:t>El usuario puede revisar el outfit y realizar ajustes en el estado "</w:t>
+      </w:r>
+      <w:proofErr w:type="spellStart"/>
+      <w:r>
+        <w:rPr>
+          <w:rFonts w:ascii="Segoe UI" w:hAnsi="Segoe UI" w:cs="Segoe UI"/>
+          <w:i/>
+          <w:color w:val="0D0D0D"/>
+          <w:sz w:val="28"/>
+          <w:shd w:val="clear" w:color="auto" w:fill="FFFFFF"/>
+        </w:rPr>
+        <w:t>AjustandoOutfit</w:t>
+      </w:r>
+      <w:proofErr w:type="spellEnd"/>
+      <w:r>
+        <w:rPr>
+          <w:rFonts w:ascii="Segoe UI" w:hAnsi="Segoe UI" w:cs="Segoe UI"/>
+          <w:i/>
+          <w:color w:val="0D0D0D"/>
+          <w:sz w:val="28"/>
+          <w:shd w:val="clear" w:color="auto" w:fill="FFFFFF"/>
+        </w:rPr>
+        <w:t>".</w:t>
+      </w:r>
+    </w:p>
+    <w:p>
+      <w:pPr>
+        <w:rPr>
+          <w:rFonts w:ascii="Segoe UI" w:hAnsi="Segoe UI" w:cs="Segoe UI"/>
+          <w:i/>
+          <w:color w:val="0D0D0D"/>
+          <w:sz w:val="28"/>
+          <w:shd w:val="clear" w:color="auto" w:fill="FFFFFF"/>
+        </w:rPr>
+      </w:pPr>
+      <w:r>
+        <w:rPr>
+          <w:rFonts w:ascii="Segoe UI" w:hAnsi="Segoe UI" w:cs="Segoe UI"/>
+          <w:i/>
+          <w:color w:val="0D0D0D"/>
+          <w:sz w:val="28"/>
+          <w:shd w:val="clear" w:color="auto" w:fill="FFFFFF"/>
+        </w:rPr>
+        <w:t>Una vez que se realizan los ajustes, el usuario puede optar por guardar el outfit en el estado "</w:t>
+      </w:r>
+      <w:proofErr w:type="spellStart"/>
+      <w:r>
+        <w:rPr>
+          <w:rFonts w:ascii="Segoe UI" w:hAnsi="Segoe UI" w:cs="Segoe UI"/>
+          <w:i/>
+          <w:color w:val="0D0D0D"/>
+          <w:sz w:val="28"/>
+          <w:shd w:val="clear" w:color="auto" w:fill="FFFFFF"/>
+        </w:rPr>
+        <w:t>GuardandoOutfit</w:t>
+      </w:r>
+      <w:proofErr w:type="spellEnd"/>
+      <w:r>
+        <w:rPr>
+          <w:rFonts w:ascii="Segoe UI" w:hAnsi="Segoe UI" w:cs="Segoe UI"/>
+          <w:i/>
+          <w:color w:val="0D0D0D"/>
+          <w:sz w:val="28"/>
+          <w:shd w:val="clear" w:color="auto" w:fill="FFFFFF"/>
+        </w:rPr>
+        <w:t>".</w:t>
+      </w:r>
+    </w:p>
+    <w:p>
+      <w:pPr>
+        <w:rPr>
+          <w:rFonts w:ascii="Segoe UI" w:hAnsi="Segoe UI" w:cs="Segoe UI"/>
+          <w:i/>
+          <w:color w:val="0D0D0D"/>
+          <w:sz w:val="28"/>
+          <w:shd w:val="clear" w:color="auto" w:fill="FFFFFF"/>
+        </w:rPr>
+      </w:pPr>
+    </w:p>
+    <w:p>
+      <w:pPr>
+        <w:rPr>
+          <w:rFonts w:ascii="Segoe UI" w:hAnsi="Segoe UI" w:cs="Segoe UI"/>
+          <w:i/>
+          <w:color w:val="0D0D0D"/>
+          <w:sz w:val="28"/>
+          <w:shd w:val="clear" w:color="auto" w:fill="FFFFFF"/>
+        </w:rPr>
+      </w:pPr>
+      <w:r>
+        <w:rPr>
+          <w:rFonts w:ascii="Segoe UI" w:hAnsi="Segoe UI" w:cs="Segoe UI"/>
+          <w:i/>
+          <w:color w:val="0D0D0D"/>
+          <w:sz w:val="28"/>
+          <w:shd w:val="clear" w:color="auto" w:fill="FFFFFF"/>
+        </w:rPr>
+        <w:t>Finalmente, una vez que se guarda el outfit, el proceso vuelve al estado inicial y está listo para comenzar de nuevo o para finalizar.</w:t>
+      </w:r>
+    </w:p>
+    <w:p>
+      <w:pPr>
+        <w:rPr>
+          <w:rFonts w:ascii="Segoe UI" w:hAnsi="Segoe UI" w:cs="Segoe UI"/>
+          <w:i/>
+          <w:color w:val="0D0D0D"/>
+          <w:sz w:val="28"/>
+          <w:shd w:val="clear" w:color="auto" w:fill="FFFFFF"/>
+        </w:rPr>
+      </w:pPr>
+    </w:p>
+    <w:p>
+      <w:pPr>
+        <w:rPr>
+          <w:rFonts w:ascii="Segoe UI" w:hAnsi="Segoe UI" w:cs="Segoe UI"/>
+          <w:i/>
+          <w:color w:val="0D0D0D"/>
+          <w:sz w:val="28"/>
+          <w:shd w:val="clear" w:color="auto" w:fill="FFFFFF"/>
+        </w:rPr>
+      </w:pPr>
+    </w:p>
+    <w:p>
+      <w:pPr>
+        <w:rPr>
+          <w:rFonts w:ascii="Segoe UI" w:hAnsi="Segoe UI" w:cs="Segoe UI"/>
+          <w:i/>
+          <w:color w:val="0D0D0D"/>
+          <w:sz w:val="28"/>
+          <w:shd w:val="clear" w:color="auto" w:fill="FFFFFF"/>
+        </w:rPr>
+      </w:pPr>
+    </w:p>
+    <w:p>
+      <w:pPr>
+        <w:rPr>
+          <w:rFonts w:ascii="Segoe UI" w:hAnsi="Segoe UI" w:cs="Segoe UI"/>
+          <w:i/>
+          <w:color w:val="0D0D0D"/>
+          <w:sz w:val="28"/>
+          <w:shd w:val="clear" w:color="auto" w:fill="FFFFFF"/>
+        </w:rPr>
+      </w:pPr>
     </w:p>
     <w:sectPr>
-      <w:footerReference w:type="even" r:id="rId18"/>
-      <w:footerReference w:type="default" r:id="rId19"/>
+      <w:footerReference w:type="even" r:id="rId21"/>
+      <w:footerReference w:type="default" r:id="rId22"/>
       <w:pgSz w:w="11906" w:h="16838" w:code="9"/>
       <w:pgMar w:top="720" w:right="624" w:bottom="1077" w:left="624" w:header="709" w:footer="431" w:gutter="0"/>
       <w:cols w:space="708"/>
@@ -10973,7 +12882,7 @@
 </file>
 
 <file path=word/endnotes.xml><?xml version="1.0" encoding="utf-8"?>
-<w:endnotes xmlns:wpc="http://schemas.microsoft.com/office/word/2010/wordprocessingCanvas" xmlns:cx="http://schemas.microsoft.com/office/drawing/2014/chartex" xmlns:cx1="http://schemas.microsoft.com/office/drawing/2015/9/8/chartex" xmlns:cx2="http://schemas.microsoft.com/office/drawing/2015/10/21/chartex" xmlns:cx3="http://schemas.microsoft.com/office/drawing/2016/5/9/chartex" xmlns:cx4="http://schemas.microsoft.com/office/drawing/2016/5/10/chartex" xmlns:cx5="http://schemas.microsoft.com/office/drawing/2016/5/11/chartex" xmlns:cx6="http://schemas.microsoft.com/office/drawing/2016/5/12/chartex" xmlns:cx7="http://schemas.microsoft.com/office/drawing/2016/5/13/chartex" xmlns:cx8="http://schemas.microsoft.com/office/drawing/2016/5/14/chartex" xmlns:mc="http://schemas.openxmlformats.org/markup-compatibility/2006" xmlns:aink="http://schemas.microsoft.com/office/drawing/2016/ink" xmlns:am3d="http://schemas.microsoft.com/office/drawing/2017/model3d" xmlns:o="urn:schemas-microsoft-com:office:office" xmlns:oel="http://schemas.microsoft.com/office/2019/extlst" xmlns:r="http://schemas.openxmlformats.org/officeDocument/2006/relationships" xmlns:m="http://schemas.openxmlformats.org/officeDocument/2006/math" xmlns:v="urn:schemas-microsoft-com:vml" xmlns:wp14="http://schemas.microsoft.com/office/word/2010/wordprocessingDrawing" xmlns:wp="http://schemas.openxmlformats.org/drawingml/2006/wordprocessingDrawing" xmlns:w10="urn:schemas-microsoft-com:office:word" xmlns:w="http://schemas.openxmlformats.org/wordprocessingml/2006/main" xmlns:w14="http://schemas.microsoft.com/office/word/2010/wordml" xmlns:w15="http://schemas.microsoft.com/office/word/2012/wordml" xmlns:w16cex="http://schemas.microsoft.com/office/word/2018/wordml/cex" xmlns:w16cid="http://schemas.microsoft.com/office/word/2016/wordml/cid" xmlns:w16="http://schemas.microsoft.com/office/word/2018/wordml" xmlns:w16sdtdh="http://schemas.microsoft.com/office/word/2020/wordml/sdtdatahash" xmlns:w16se="http://schemas.microsoft.com/office/word/2015/wordml/symex" xmlns:wpg="http://schemas.microsoft.com/office/word/2010/wordprocessingGroup" xmlns:wpi="http://schemas.microsoft.com/office/word/2010/wordprocessingInk" xmlns:wne="http://schemas.microsoft.com/office/word/2006/wordml" xmlns:wps="http://schemas.microsoft.com/office/word/2010/wordprocessingShape" mc:Ignorable="w14 w15 w16se w16cid w16 w16cex w16sdtdh wp14">
+<w:endnotes xmlns:wpc="http://schemas.microsoft.com/office/word/2010/wordprocessingCanvas" xmlns:cx="http://schemas.microsoft.com/office/drawing/2014/chartex" xmlns:cx1="http://schemas.microsoft.com/office/drawing/2015/9/8/chartex" xmlns:cx2="http://schemas.microsoft.com/office/drawing/2015/10/21/chartex" xmlns:cx3="http://schemas.microsoft.com/office/drawing/2016/5/9/chartex" xmlns:cx4="http://schemas.microsoft.com/office/drawing/2016/5/10/chartex" xmlns:cx5="http://schemas.microsoft.com/office/drawing/2016/5/11/chartex" xmlns:cx6="http://schemas.microsoft.com/office/drawing/2016/5/12/chartex" xmlns:cx7="http://schemas.microsoft.com/office/drawing/2016/5/13/chartex" xmlns:cx8="http://schemas.microsoft.com/office/drawing/2016/5/14/chartex" xmlns:mc="http://schemas.openxmlformats.org/markup-compatibility/2006" xmlns:aink="http://schemas.microsoft.com/office/drawing/2016/ink" xmlns:am3d="http://schemas.microsoft.com/office/drawing/2017/model3d" xmlns:o="urn:schemas-microsoft-com:office:office" xmlns:oel="http://schemas.microsoft.com/office/2019/extlst" xmlns:r="http://schemas.openxmlformats.org/officeDocument/2006/relationships" xmlns:m="http://schemas.openxmlformats.org/officeDocument/2006/math" xmlns:v="urn:schemas-microsoft-com:vml" xmlns:wp14="http://schemas.microsoft.com/office/word/2010/wordprocessingDrawing" xmlns:wp="http://schemas.openxmlformats.org/drawingml/2006/wordprocessingDrawing" xmlns:w10="urn:schemas-microsoft-com:office:word" xmlns:w="http://schemas.openxmlformats.org/wordprocessingml/2006/main" xmlns:w14="http://schemas.microsoft.com/office/word/2010/wordml" xmlns:w15="http://schemas.microsoft.com/office/word/2012/wordml" xmlns:w16cex="http://schemas.microsoft.com/office/word/2018/wordml/cex" xmlns:w16cid="http://schemas.microsoft.com/office/word/2016/wordml/cid" xmlns:w16="http://schemas.microsoft.com/office/word/2018/wordml" xmlns:w16du="http://schemas.microsoft.com/office/word/2023/wordml/word16du" xmlns:w16sdtdh="http://schemas.microsoft.com/office/word/2020/wordml/sdtdatahash" xmlns:w16se="http://schemas.microsoft.com/office/word/2015/wordml/symex" xmlns:wpg="http://schemas.microsoft.com/office/word/2010/wordprocessingGroup" xmlns:wpi="http://schemas.microsoft.com/office/word/2010/wordprocessingInk" xmlns:wne="http://schemas.microsoft.com/office/word/2006/wordml" xmlns:wps="http://schemas.microsoft.com/office/word/2010/wordprocessingShape" mc:Ignorable="w14 w15 w16se w16cid w16 w16cex w16sdtdh w16du wp14">
   <w:endnote w:type="separator" w:id="-1">
     <w:p>
       <w:r>
@@ -10992,7 +12901,7 @@
 </file>
 
 <file path=word/footer1.xml><?xml version="1.0" encoding="utf-8"?>
-<w:ftr xmlns:wpc="http://schemas.microsoft.com/office/word/2010/wordprocessingCanvas" xmlns:cx="http://schemas.microsoft.com/office/drawing/2014/chartex" xmlns:cx1="http://schemas.microsoft.com/office/drawing/2015/9/8/chartex" xmlns:cx2="http://schemas.microsoft.com/office/drawing/2015/10/21/chartex" xmlns:cx3="http://schemas.microsoft.com/office/drawing/2016/5/9/chartex" xmlns:cx4="http://schemas.microsoft.com/office/drawing/2016/5/10/chartex" xmlns:cx5="http://schemas.microsoft.com/office/drawing/2016/5/11/chartex" xmlns:cx6="http://schemas.microsoft.com/office/drawing/2016/5/12/chartex" xmlns:cx7="http://schemas.microsoft.com/office/drawing/2016/5/13/chartex" xmlns:cx8="http://schemas.microsoft.com/office/drawing/2016/5/14/chartex" xmlns:mc="http://schemas.openxmlformats.org/markup-compatibility/2006" xmlns:aink="http://schemas.microsoft.com/office/drawing/2016/ink" xmlns:am3d="http://schemas.microsoft.com/office/drawing/2017/model3d" xmlns:o="urn:schemas-microsoft-com:office:office" xmlns:oel="http://schemas.microsoft.com/office/2019/extlst" xmlns:r="http://schemas.openxmlformats.org/officeDocument/2006/relationships" xmlns:m="http://schemas.openxmlformats.org/officeDocument/2006/math" xmlns:v="urn:schemas-microsoft-com:vml" xmlns:wp14="http://schemas.microsoft.com/office/word/2010/wordprocessingDrawing" xmlns:wp="http://schemas.openxmlformats.org/drawingml/2006/wordprocessingDrawing" xmlns:w10="urn:schemas-microsoft-com:office:word" xmlns:w="http://schemas.openxmlformats.org/wordprocessingml/2006/main" xmlns:w14="http://schemas.microsoft.com/office/word/2010/wordml" xmlns:w15="http://schemas.microsoft.com/office/word/2012/wordml" xmlns:w16cex="http://schemas.microsoft.com/office/word/2018/wordml/cex" xmlns:w16cid="http://schemas.microsoft.com/office/word/2016/wordml/cid" xmlns:w16="http://schemas.microsoft.com/office/word/2018/wordml" xmlns:w16sdtdh="http://schemas.microsoft.com/office/word/2020/wordml/sdtdatahash" xmlns:w16se="http://schemas.microsoft.com/office/word/2015/wordml/symex" xmlns:wpg="http://schemas.microsoft.com/office/word/2010/wordprocessingGroup" xmlns:wpi="http://schemas.microsoft.com/office/word/2010/wordprocessingInk" xmlns:wne="http://schemas.microsoft.com/office/word/2006/wordml" xmlns:wps="http://schemas.microsoft.com/office/word/2010/wordprocessingShape" mc:Ignorable="w14 w15 w16se w16cid w16 w16cex w16sdtdh wp14">
+<w:ftr xmlns:wpc="http://schemas.microsoft.com/office/word/2010/wordprocessingCanvas" xmlns:cx="http://schemas.microsoft.com/office/drawing/2014/chartex" xmlns:cx1="http://schemas.microsoft.com/office/drawing/2015/9/8/chartex" xmlns:cx2="http://schemas.microsoft.com/office/drawing/2015/10/21/chartex" xmlns:cx3="http://schemas.microsoft.com/office/drawing/2016/5/9/chartex" xmlns:cx4="http://schemas.microsoft.com/office/drawing/2016/5/10/chartex" xmlns:cx5="http://schemas.microsoft.com/office/drawing/2016/5/11/chartex" xmlns:cx6="http://schemas.microsoft.com/office/drawing/2016/5/12/chartex" xmlns:cx7="http://schemas.microsoft.com/office/drawing/2016/5/13/chartex" xmlns:cx8="http://schemas.microsoft.com/office/drawing/2016/5/14/chartex" xmlns:mc="http://schemas.openxmlformats.org/markup-compatibility/2006" xmlns:aink="http://schemas.microsoft.com/office/drawing/2016/ink" xmlns:am3d="http://schemas.microsoft.com/office/drawing/2017/model3d" xmlns:o="urn:schemas-microsoft-com:office:office" xmlns:oel="http://schemas.microsoft.com/office/2019/extlst" xmlns:r="http://schemas.openxmlformats.org/officeDocument/2006/relationships" xmlns:m="http://schemas.openxmlformats.org/officeDocument/2006/math" xmlns:v="urn:schemas-microsoft-com:vml" xmlns:wp14="http://schemas.microsoft.com/office/word/2010/wordprocessingDrawing" xmlns:wp="http://schemas.openxmlformats.org/drawingml/2006/wordprocessingDrawing" xmlns:w10="urn:schemas-microsoft-com:office:word" xmlns:w="http://schemas.openxmlformats.org/wordprocessingml/2006/main" xmlns:w14="http://schemas.microsoft.com/office/word/2010/wordml" xmlns:w15="http://schemas.microsoft.com/office/word/2012/wordml" xmlns:w16cex="http://schemas.microsoft.com/office/word/2018/wordml/cex" xmlns:w16cid="http://schemas.microsoft.com/office/word/2016/wordml/cid" xmlns:w16="http://schemas.microsoft.com/office/word/2018/wordml" xmlns:w16du="http://schemas.microsoft.com/office/word/2023/wordml/word16du" xmlns:w16sdtdh="http://schemas.microsoft.com/office/word/2020/wordml/sdtdatahash" xmlns:w16se="http://schemas.microsoft.com/office/word/2015/wordml/symex" xmlns:wpg="http://schemas.microsoft.com/office/word/2010/wordprocessingGroup" xmlns:wpi="http://schemas.microsoft.com/office/word/2010/wordprocessingInk" xmlns:wne="http://schemas.microsoft.com/office/word/2006/wordml" xmlns:wps="http://schemas.microsoft.com/office/word/2010/wordprocessingShape" mc:Ignorable="w14 w15 w16se w16cid w16 w16cex w16sdtdh w16du wp14">
   <w:sdt>
     <w:sdtPr>
       <w:rPr>
@@ -11067,7 +12976,7 @@
 </file>
 
 <file path=word/footer2.xml><?xml version="1.0" encoding="utf-8"?>
-<w:ftr xmlns:wpc="http://schemas.microsoft.com/office/word/2010/wordprocessingCanvas" xmlns:cx="http://schemas.microsoft.com/office/drawing/2014/chartex" xmlns:cx1="http://schemas.microsoft.com/office/drawing/2015/9/8/chartex" xmlns:cx2="http://schemas.microsoft.com/office/drawing/2015/10/21/chartex" xmlns:cx3="http://schemas.microsoft.com/office/drawing/2016/5/9/chartex" xmlns:cx4="http://schemas.microsoft.com/office/drawing/2016/5/10/chartex" xmlns:cx5="http://schemas.microsoft.com/office/drawing/2016/5/11/chartex" xmlns:cx6="http://schemas.microsoft.com/office/drawing/2016/5/12/chartex" xmlns:cx7="http://schemas.microsoft.com/office/drawing/2016/5/13/chartex" xmlns:cx8="http://schemas.microsoft.com/office/drawing/2016/5/14/chartex" xmlns:mc="http://schemas.openxmlformats.org/markup-compatibility/2006" xmlns:aink="http://schemas.microsoft.com/office/drawing/2016/ink" xmlns:am3d="http://schemas.microsoft.com/office/drawing/2017/model3d" xmlns:o="urn:schemas-microsoft-com:office:office" xmlns:oel="http://schemas.microsoft.com/office/2019/extlst" xmlns:r="http://schemas.openxmlformats.org/officeDocument/2006/relationships" xmlns:m="http://schemas.openxmlformats.org/officeDocument/2006/math" xmlns:v="urn:schemas-microsoft-com:vml" xmlns:wp14="http://schemas.microsoft.com/office/word/2010/wordprocessingDrawing" xmlns:wp="http://schemas.openxmlformats.org/drawingml/2006/wordprocessingDrawing" xmlns:w10="urn:schemas-microsoft-com:office:word" xmlns:w="http://schemas.openxmlformats.org/wordprocessingml/2006/main" xmlns:w14="http://schemas.microsoft.com/office/word/2010/wordml" xmlns:w15="http://schemas.microsoft.com/office/word/2012/wordml" xmlns:w16cex="http://schemas.microsoft.com/office/word/2018/wordml/cex" xmlns:w16cid="http://schemas.microsoft.com/office/word/2016/wordml/cid" xmlns:w16="http://schemas.microsoft.com/office/word/2018/wordml" xmlns:w16sdtdh="http://schemas.microsoft.com/office/word/2020/wordml/sdtdatahash" xmlns:w16se="http://schemas.microsoft.com/office/word/2015/wordml/symex" xmlns:wpg="http://schemas.microsoft.com/office/word/2010/wordprocessingGroup" xmlns:wpi="http://schemas.microsoft.com/office/word/2010/wordprocessingInk" xmlns:wne="http://schemas.microsoft.com/office/word/2006/wordml" xmlns:wps="http://schemas.microsoft.com/office/word/2010/wordprocessingShape" mc:Ignorable="w14 w15 w16se w16cid w16 w16cex w16sdtdh wp14">
+<w:ftr xmlns:wpc="http://schemas.microsoft.com/office/word/2010/wordprocessingCanvas" xmlns:cx="http://schemas.microsoft.com/office/drawing/2014/chartex" xmlns:cx1="http://schemas.microsoft.com/office/drawing/2015/9/8/chartex" xmlns:cx2="http://schemas.microsoft.com/office/drawing/2015/10/21/chartex" xmlns:cx3="http://schemas.microsoft.com/office/drawing/2016/5/9/chartex" xmlns:cx4="http://schemas.microsoft.com/office/drawing/2016/5/10/chartex" xmlns:cx5="http://schemas.microsoft.com/office/drawing/2016/5/11/chartex" xmlns:cx6="http://schemas.microsoft.com/office/drawing/2016/5/12/chartex" xmlns:cx7="http://schemas.microsoft.com/office/drawing/2016/5/13/chartex" xmlns:cx8="http://schemas.microsoft.com/office/drawing/2016/5/14/chartex" xmlns:mc="http://schemas.openxmlformats.org/markup-compatibility/2006" xmlns:aink="http://schemas.microsoft.com/office/drawing/2016/ink" xmlns:am3d="http://schemas.microsoft.com/office/drawing/2017/model3d" xmlns:o="urn:schemas-microsoft-com:office:office" xmlns:oel="http://schemas.microsoft.com/office/2019/extlst" xmlns:r="http://schemas.openxmlformats.org/officeDocument/2006/relationships" xmlns:m="http://schemas.openxmlformats.org/officeDocument/2006/math" xmlns:v="urn:schemas-microsoft-com:vml" xmlns:wp14="http://schemas.microsoft.com/office/word/2010/wordprocessingDrawing" xmlns:wp="http://schemas.openxmlformats.org/drawingml/2006/wordprocessingDrawing" xmlns:w10="urn:schemas-microsoft-com:office:word" xmlns:w="http://schemas.openxmlformats.org/wordprocessingml/2006/main" xmlns:w14="http://schemas.microsoft.com/office/word/2010/wordml" xmlns:w15="http://schemas.microsoft.com/office/word/2012/wordml" xmlns:w16cex="http://schemas.microsoft.com/office/word/2018/wordml/cex" xmlns:w16cid="http://schemas.microsoft.com/office/word/2016/wordml/cid" xmlns:w16="http://schemas.microsoft.com/office/word/2018/wordml" xmlns:w16du="http://schemas.microsoft.com/office/word/2023/wordml/word16du" xmlns:w16sdtdh="http://schemas.microsoft.com/office/word/2020/wordml/sdtdatahash" xmlns:w16se="http://schemas.microsoft.com/office/word/2015/wordml/symex" xmlns:wpg="http://schemas.microsoft.com/office/word/2010/wordprocessingGroup" xmlns:wpi="http://schemas.microsoft.com/office/word/2010/wordprocessingInk" xmlns:wne="http://schemas.microsoft.com/office/word/2006/wordml" xmlns:wps="http://schemas.microsoft.com/office/word/2010/wordprocessingShape" mc:Ignorable="w14 w15 w16se w16cid w16 w16cex w16sdtdh w16du wp14">
   <w:sdt>
     <w:sdtPr>
       <w:rPr>
@@ -11195,7 +13104,7 @@
 </file>
 
 <file path=word/footnotes.xml><?xml version="1.0" encoding="utf-8"?>
-<w:footnotes xmlns:wpc="http://schemas.microsoft.com/office/word/2010/wordprocessingCanvas" xmlns:cx="http://schemas.microsoft.com/office/drawing/2014/chartex" xmlns:cx1="http://schemas.microsoft.com/office/drawing/2015/9/8/chartex" xmlns:cx2="http://schemas.microsoft.com/office/drawing/2015/10/21/chartex" xmlns:cx3="http://schemas.microsoft.com/office/drawing/2016/5/9/chartex" xmlns:cx4="http://schemas.microsoft.com/office/drawing/2016/5/10/chartex" xmlns:cx5="http://schemas.microsoft.com/office/drawing/2016/5/11/chartex" xmlns:cx6="http://schemas.microsoft.com/office/drawing/2016/5/12/chartex" xmlns:cx7="http://schemas.microsoft.com/office/drawing/2016/5/13/chartex" xmlns:cx8="http://schemas.microsoft.com/office/drawing/2016/5/14/chartex" xmlns:mc="http://schemas.openxmlformats.org/markup-compatibility/2006" xmlns:aink="http://schemas.microsoft.com/office/drawing/2016/ink" xmlns:am3d="http://schemas.microsoft.com/office/drawing/2017/model3d" xmlns:o="urn:schemas-microsoft-com:office:office" xmlns:oel="http://schemas.microsoft.com/office/2019/extlst" xmlns:r="http://schemas.openxmlformats.org/officeDocument/2006/relationships" xmlns:m="http://schemas.openxmlformats.org/officeDocument/2006/math" xmlns:v="urn:schemas-microsoft-com:vml" xmlns:wp14="http://schemas.microsoft.com/office/word/2010/wordprocessingDrawing" xmlns:wp="http://schemas.openxmlformats.org/drawingml/2006/wordprocessingDrawing" xmlns:w10="urn:schemas-microsoft-com:office:word" xmlns:w="http://schemas.openxmlformats.org/wordprocessingml/2006/main" xmlns:w14="http://schemas.microsoft.com/office/word/2010/wordml" xmlns:w15="http://schemas.microsoft.com/office/word/2012/wordml" xmlns:w16cex="http://schemas.microsoft.com/office/word/2018/wordml/cex" xmlns:w16cid="http://schemas.microsoft.com/office/word/2016/wordml/cid" xmlns:w16="http://schemas.microsoft.com/office/word/2018/wordml" xmlns:w16sdtdh="http://schemas.microsoft.com/office/word/2020/wordml/sdtdatahash" xmlns:w16se="http://schemas.microsoft.com/office/word/2015/wordml/symex" xmlns:wpg="http://schemas.microsoft.com/office/word/2010/wordprocessingGroup" xmlns:wpi="http://schemas.microsoft.com/office/word/2010/wordprocessingInk" xmlns:wne="http://schemas.microsoft.com/office/word/2006/wordml" xmlns:wps="http://schemas.microsoft.com/office/word/2010/wordprocessingShape" mc:Ignorable="w14 w15 w16se w16cid w16 w16cex w16sdtdh wp14">
+<w:footnotes xmlns:wpc="http://schemas.microsoft.com/office/word/2010/wordprocessingCanvas" xmlns:cx="http://schemas.microsoft.com/office/drawing/2014/chartex" xmlns:cx1="http://schemas.microsoft.com/office/drawing/2015/9/8/chartex" xmlns:cx2="http://schemas.microsoft.com/office/drawing/2015/10/21/chartex" xmlns:cx3="http://schemas.microsoft.com/office/drawing/2016/5/9/chartex" xmlns:cx4="http://schemas.microsoft.com/office/drawing/2016/5/10/chartex" xmlns:cx5="http://schemas.microsoft.com/office/drawing/2016/5/11/chartex" xmlns:cx6="http://schemas.microsoft.com/office/drawing/2016/5/12/chartex" xmlns:cx7="http://schemas.microsoft.com/office/drawing/2016/5/13/chartex" xmlns:cx8="http://schemas.microsoft.com/office/drawing/2016/5/14/chartex" xmlns:mc="http://schemas.openxmlformats.org/markup-compatibility/2006" xmlns:aink="http://schemas.microsoft.com/office/drawing/2016/ink" xmlns:am3d="http://schemas.microsoft.com/office/drawing/2017/model3d" xmlns:o="urn:schemas-microsoft-com:office:office" xmlns:oel="http://schemas.microsoft.com/office/2019/extlst" xmlns:r="http://schemas.openxmlformats.org/officeDocument/2006/relationships" xmlns:m="http://schemas.openxmlformats.org/officeDocument/2006/math" xmlns:v="urn:schemas-microsoft-com:vml" xmlns:wp14="http://schemas.microsoft.com/office/word/2010/wordprocessingDrawing" xmlns:wp="http://schemas.openxmlformats.org/drawingml/2006/wordprocessingDrawing" xmlns:w10="urn:schemas-microsoft-com:office:word" xmlns:w="http://schemas.openxmlformats.org/wordprocessingml/2006/main" xmlns:w14="http://schemas.microsoft.com/office/word/2010/wordml" xmlns:w15="http://schemas.microsoft.com/office/word/2012/wordml" xmlns:w16cex="http://schemas.microsoft.com/office/word/2018/wordml/cex" xmlns:w16cid="http://schemas.microsoft.com/office/word/2016/wordml/cid" xmlns:w16="http://schemas.microsoft.com/office/word/2018/wordml" xmlns:w16du="http://schemas.microsoft.com/office/word/2023/wordml/word16du" xmlns:w16sdtdh="http://schemas.microsoft.com/office/word/2020/wordml/sdtdatahash" xmlns:w16se="http://schemas.microsoft.com/office/word/2015/wordml/symex" xmlns:wpg="http://schemas.microsoft.com/office/word/2010/wordprocessingGroup" xmlns:wpi="http://schemas.microsoft.com/office/word/2010/wordprocessingInk" xmlns:wne="http://schemas.microsoft.com/office/word/2006/wordml" xmlns:wps="http://schemas.microsoft.com/office/word/2010/wordprocessingShape" mc:Ignorable="w14 w15 w16se w16cid w16 w16cex w16sdtdh w16du wp14">
   <w:footnote w:type="separator" w:id="-1">
     <w:p>
       <w:r>
@@ -11214,7 +13123,7 @@
 </file>
 
 <file path=word/numbering.xml><?xml version="1.0" encoding="utf-8"?>
-<w:numbering xmlns:wpc="http://schemas.microsoft.com/office/word/2010/wordprocessingCanvas" xmlns:cx="http://schemas.microsoft.com/office/drawing/2014/chartex" xmlns:cx1="http://schemas.microsoft.com/office/drawing/2015/9/8/chartex" xmlns:cx2="http://schemas.microsoft.com/office/drawing/2015/10/21/chartex" xmlns:cx3="http://schemas.microsoft.com/office/drawing/2016/5/9/chartex" xmlns:cx4="http://schemas.microsoft.com/office/drawing/2016/5/10/chartex" xmlns:cx5="http://schemas.microsoft.com/office/drawing/2016/5/11/chartex" xmlns:cx6="http://schemas.microsoft.com/office/drawing/2016/5/12/chartex" xmlns:cx7="http://schemas.microsoft.com/office/drawing/2016/5/13/chartex" xmlns:cx8="http://schemas.microsoft.com/office/drawing/2016/5/14/chartex" xmlns:mc="http://schemas.openxmlformats.org/markup-compatibility/2006" xmlns:aink="http://schemas.microsoft.com/office/drawing/2016/ink" xmlns:am3d="http://schemas.microsoft.com/office/drawing/2017/model3d" xmlns:o="urn:schemas-microsoft-com:office:office" xmlns:oel="http://schemas.microsoft.com/office/2019/extlst" xmlns:r="http://schemas.openxmlformats.org/officeDocument/2006/relationships" xmlns:m="http://schemas.openxmlformats.org/officeDocument/2006/math" xmlns:v="urn:schemas-microsoft-com:vml" xmlns:wp14="http://schemas.microsoft.com/office/word/2010/wordprocessingDrawing" xmlns:wp="http://schemas.openxmlformats.org/drawingml/2006/wordprocessingDrawing" xmlns:w10="urn:schemas-microsoft-com:office:word" xmlns:w="http://schemas.openxmlformats.org/wordprocessingml/2006/main" xmlns:w14="http://schemas.microsoft.com/office/word/2010/wordml" xmlns:w15="http://schemas.microsoft.com/office/word/2012/wordml" xmlns:w16cex="http://schemas.microsoft.com/office/word/2018/wordml/cex" xmlns:w16cid="http://schemas.microsoft.com/office/word/2016/wordml/cid" xmlns:w16="http://schemas.microsoft.com/office/word/2018/wordml" xmlns:w16sdtdh="http://schemas.microsoft.com/office/word/2020/wordml/sdtdatahash" xmlns:w16se="http://schemas.microsoft.com/office/word/2015/wordml/symex" xmlns:wpg="http://schemas.microsoft.com/office/word/2010/wordprocessingGroup" xmlns:wpi="http://schemas.microsoft.com/office/word/2010/wordprocessingInk" xmlns:wne="http://schemas.microsoft.com/office/word/2006/wordml" xmlns:wps="http://schemas.microsoft.com/office/word/2010/wordprocessingShape" mc:Ignorable="w14 w15 w16se w16cid w16 w16cex w16sdtdh wp14">
+<w:numbering xmlns:wpc="http://schemas.microsoft.com/office/word/2010/wordprocessingCanvas" xmlns:cx="http://schemas.microsoft.com/office/drawing/2014/chartex" xmlns:cx1="http://schemas.microsoft.com/office/drawing/2015/9/8/chartex" xmlns:cx2="http://schemas.microsoft.com/office/drawing/2015/10/21/chartex" xmlns:cx3="http://schemas.microsoft.com/office/drawing/2016/5/9/chartex" xmlns:cx4="http://schemas.microsoft.com/office/drawing/2016/5/10/chartex" xmlns:cx5="http://schemas.microsoft.com/office/drawing/2016/5/11/chartex" xmlns:cx6="http://schemas.microsoft.com/office/drawing/2016/5/12/chartex" xmlns:cx7="http://schemas.microsoft.com/office/drawing/2016/5/13/chartex" xmlns:cx8="http://schemas.microsoft.com/office/drawing/2016/5/14/chartex" xmlns:mc="http://schemas.openxmlformats.org/markup-compatibility/2006" xmlns:aink="http://schemas.microsoft.com/office/drawing/2016/ink" xmlns:am3d="http://schemas.microsoft.com/office/drawing/2017/model3d" xmlns:o="urn:schemas-microsoft-com:office:office" xmlns:oel="http://schemas.microsoft.com/office/2019/extlst" xmlns:r="http://schemas.openxmlformats.org/officeDocument/2006/relationships" xmlns:m="http://schemas.openxmlformats.org/officeDocument/2006/math" xmlns:v="urn:schemas-microsoft-com:vml" xmlns:wp14="http://schemas.microsoft.com/office/word/2010/wordprocessingDrawing" xmlns:wp="http://schemas.openxmlformats.org/drawingml/2006/wordprocessingDrawing" xmlns:w10="urn:schemas-microsoft-com:office:word" xmlns:w="http://schemas.openxmlformats.org/wordprocessingml/2006/main" xmlns:w14="http://schemas.microsoft.com/office/word/2010/wordml" xmlns:w15="http://schemas.microsoft.com/office/word/2012/wordml" xmlns:w16cex="http://schemas.microsoft.com/office/word/2018/wordml/cex" xmlns:w16cid="http://schemas.microsoft.com/office/word/2016/wordml/cid" xmlns:w16="http://schemas.microsoft.com/office/word/2018/wordml" xmlns:w16du="http://schemas.microsoft.com/office/word/2023/wordml/word16du" xmlns:w16sdtdh="http://schemas.microsoft.com/office/word/2020/wordml/sdtdatahash" xmlns:w16se="http://schemas.microsoft.com/office/word/2015/wordml/symex" xmlns:wpg="http://schemas.microsoft.com/office/word/2010/wordprocessingGroup" xmlns:wpi="http://schemas.microsoft.com/office/word/2010/wordprocessingInk" xmlns:wne="http://schemas.microsoft.com/office/word/2006/wordml" xmlns:wps="http://schemas.microsoft.com/office/word/2010/wordprocessingShape" mc:Ignorable="w14 w15 w16se w16cid w16 w16cex w16sdtdh w16du wp14">
   <w:abstractNum w:abstractNumId="0" w15:restartNumberingAfterBreak="0">
     <w:nsid w:val="08637F98"/>
     <w:multiLevelType w:val="hybridMultilevel"/>
@@ -11914,7 +13823,7 @@
 </file>
 
 <file path=word/styles.xml><?xml version="1.0" encoding="utf-8"?>
-<w:styles xmlns:mc="http://schemas.openxmlformats.org/markup-compatibility/2006" xmlns:r="http://schemas.openxmlformats.org/officeDocument/2006/relationships" xmlns:w="http://schemas.openxmlformats.org/wordprocessingml/2006/main" xmlns:w14="http://schemas.microsoft.com/office/word/2010/wordml" xmlns:w15="http://schemas.microsoft.com/office/word/2012/wordml" xmlns:w16cex="http://schemas.microsoft.com/office/word/2018/wordml/cex" xmlns:w16cid="http://schemas.microsoft.com/office/word/2016/wordml/cid" xmlns:w16="http://schemas.microsoft.com/office/word/2018/wordml" xmlns:w16sdtdh="http://schemas.microsoft.com/office/word/2020/wordml/sdtdatahash" xmlns:w16se="http://schemas.microsoft.com/office/word/2015/wordml/symex" mc:Ignorable="w14 w15 w16se w16cid w16 w16cex w16sdtdh">
+<w:styles xmlns:mc="http://schemas.openxmlformats.org/markup-compatibility/2006" xmlns:r="http://schemas.openxmlformats.org/officeDocument/2006/relationships" xmlns:w="http://schemas.openxmlformats.org/wordprocessingml/2006/main" xmlns:w14="http://schemas.microsoft.com/office/word/2010/wordml" xmlns:w15="http://schemas.microsoft.com/office/word/2012/wordml" xmlns:w16cex="http://schemas.microsoft.com/office/word/2018/wordml/cex" xmlns:w16cid="http://schemas.microsoft.com/office/word/2016/wordml/cid" xmlns:w16="http://schemas.microsoft.com/office/word/2018/wordml" xmlns:w16du="http://schemas.microsoft.com/office/word/2023/wordml/word16du" xmlns:w16sdtdh="http://schemas.microsoft.com/office/word/2020/wordml/sdtdatahash" xmlns:w16se="http://schemas.microsoft.com/office/word/2015/wordml/symex" mc:Ignorable="w14 w15 w16se w16cid w16 w16cex w16sdtdh w16du">
   <w:docDefaults>
     <w:rPrDefault>
       <w:rPr>
@@ -13829,7 +15738,12 @@
 </file>
 
 <file path=customXml/item2.xml><?xml version="1.0" encoding="utf-8"?>
-<b:Sources xmlns:b="http://schemas.openxmlformats.org/officeDocument/2006/bibliography" xmlns="http://schemas.openxmlformats.org/officeDocument/2006/bibliography" SelectedStyle="\APASixthEditionOfficeOnline.xsl" StyleName="APA" Version="6"/>
+<p:properties xmlns:p="http://schemas.microsoft.com/office/2006/metadata/properties" xmlns:xsi="http://www.w3.org/2001/XMLSchema-instance" xmlns:pc="http://schemas.microsoft.com/office/infopath/2007/PartnerControls">
+  <documentManagement>
+    <Status xmlns="71af3243-3dd4-4a8d-8c0d-dd76da1f02a5">Not started</Status>
+    <MediaServiceKeyPoints xmlns="71af3243-3dd4-4a8d-8c0d-dd76da1f02a5" xsi:nil="true"/>
+  </documentManagement>
+</p:properties>
 </file>
 
 <file path=customXml/item3.xml><?xml version="1.0" encoding="utf-8"?>
@@ -14054,12 +15968,7 @@
 </file>
 
 <file path=customXml/item4.xml><?xml version="1.0" encoding="utf-8"?>
-<p:properties xmlns:p="http://schemas.microsoft.com/office/2006/metadata/properties" xmlns:xsi="http://www.w3.org/2001/XMLSchema-instance" xmlns:pc="http://schemas.microsoft.com/office/infopath/2007/PartnerControls">
-  <documentManagement>
-    <Status xmlns="71af3243-3dd4-4a8d-8c0d-dd76da1f02a5">Not started</Status>
-    <MediaServiceKeyPoints xmlns="71af3243-3dd4-4a8d-8c0d-dd76da1f02a5" xsi:nil="true"/>
-  </documentManagement>
-</p:properties>
+<b:Sources xmlns:b="http://schemas.openxmlformats.org/officeDocument/2006/bibliography" xmlns="http://schemas.openxmlformats.org/officeDocument/2006/bibliography" SelectedStyle="\APASixthEditionOfficeOnline.xsl" StyleName="APA" Version="6"/>
 </file>
 
 <file path=customXml/itemProps1.xml><?xml version="1.0" encoding="utf-8"?>
@@ -14071,9 +15980,11 @@
 </file>
 
 <file path=customXml/itemProps2.xml><?xml version="1.0" encoding="utf-8"?>
-<ds:datastoreItem xmlns:ds="http://schemas.openxmlformats.org/officeDocument/2006/customXml" ds:itemID="{F21F3424-2E0C-4680-B4A6-8DDCF8AF3D84}">
+<ds:datastoreItem xmlns:ds="http://schemas.openxmlformats.org/officeDocument/2006/customXml" ds:itemID="{57798B56-5215-4AD8-847F-8A1F1C10FD6F}">
   <ds:schemaRefs>
-    <ds:schemaRef ds:uri="http://schemas.openxmlformats.org/officeDocument/2006/bibliography"/>
+    <ds:schemaRef ds:uri="http://schemas.microsoft.com/office/2006/metadata/properties"/>
+    <ds:schemaRef ds:uri="http://schemas.microsoft.com/office/infopath/2007/PartnerControls"/>
+    <ds:schemaRef ds:uri="71af3243-3dd4-4a8d-8c0d-dd76da1f02a5"/>
   </ds:schemaRefs>
 </ds:datastoreItem>
 </file>
@@ -14098,11 +16009,9 @@
 </file>
 
 <file path=customXml/itemProps4.xml><?xml version="1.0" encoding="utf-8"?>
-<ds:datastoreItem xmlns:ds="http://schemas.openxmlformats.org/officeDocument/2006/customXml" ds:itemID="{57798B56-5215-4AD8-847F-8A1F1C10FD6F}">
+<ds:datastoreItem xmlns:ds="http://schemas.openxmlformats.org/officeDocument/2006/customXml" ds:itemID="{F21F3424-2E0C-4680-B4A6-8DDCF8AF3D84}">
   <ds:schemaRefs>
-    <ds:schemaRef ds:uri="http://schemas.microsoft.com/office/2006/metadata/properties"/>
-    <ds:schemaRef ds:uri="http://schemas.microsoft.com/office/infopath/2007/PartnerControls"/>
-    <ds:schemaRef ds:uri="71af3243-3dd4-4a8d-8c0d-dd76da1f02a5"/>
+    <ds:schemaRef ds:uri="http://schemas.openxmlformats.org/officeDocument/2006/bibliography"/>
   </ds:schemaRefs>
 </ds:datastoreItem>
 </file>
</xml_diff>